<commit_message>
VALENTINA GALEANO CASTRO >:(
</commit_message>
<xml_diff>
--- a/formulario/backend/templates/formatoPlantilla.docx
+++ b/formulario/backend/templates/formatoPlantilla.docx
@@ -4,617 +4,668 @@
   <w:body>
     <w:p>
       <w:pPr>
-        <w:spacing w:after="120"/>
-        <w:rPr>
-          <w:lang w:val="es-CO"/>
+        <w:pStyle w:val="Standarduser"/>
+        <w:tabs>
+          <w:tab w:val="left" w:pos="2534"/>
+        </w:tabs>
+        <w:spacing w:line="360" w:lineRule="auto"/>
+        <w:jc w:val="both"/>
+        <w:rPr>
+          <w:rFonts w:ascii="Arial" w:hAnsi="Arial" w:cs="Arial"/>
+          <w:b/>
+          <w:spacing w:val="-3"/>
+          <w:lang w:val="es-ES"/>
         </w:rPr>
       </w:pPr>
       <w:r>
+        <w:rPr>
+          <w:rFonts w:ascii="Arial" w:hAnsi="Arial" w:cs="Arial"/>
+          <w:b/>
+          <w:spacing w:val="-3"/>
+          <w:lang w:val="es-ES"/>
+        </w:rPr>
+        <w:t>ESCRITURA PUBLICA NUMERO</w:t>
+      </w:r>
+      <w:r>
+        <w:rPr>
+          <w:rFonts w:ascii="Arial" w:hAnsi="Arial" w:cs="Arial"/>
+          <w:b/>
+          <w:spacing w:val="-3"/>
+          <w:lang w:val="es-ES"/>
+        </w:rPr>
+        <w:t>:</w:t>
+      </w:r>
+    </w:p>
+    <w:p>
+      <w:pPr>
+        <w:pStyle w:val="Standarduser"/>
+        <w:tabs>
+          <w:tab w:val="left" w:pos="2534"/>
+        </w:tabs>
+        <w:spacing w:line="360" w:lineRule="auto"/>
+        <w:jc w:val="both"/>
+        <w:rPr>
+          <w:rFonts w:ascii="Arial" w:hAnsi="Arial" w:cs="Arial"/>
+          <w:b/>
+          <w:spacing w:val="-3"/>
+          <w:lang w:val="es-ES"/>
+        </w:rPr>
+      </w:pPr>
+      <w:r>
+        <w:rPr>
+          <w:rFonts w:ascii="Arial" w:hAnsi="Arial" w:cs="Arial"/>
+          <w:b/>
+          <w:spacing w:val="-3"/>
+          <w:lang w:val="es-ES"/>
+        </w:rPr>
+        <w:t xml:space="preserve">:::::::::::::::::::::::::::::::::::::::::::::::::: (     </w:t>
+      </w:r>
+      <w:r>
+        <w:rPr>
+          <w:rFonts w:ascii="Arial" w:hAnsi="Arial" w:cs="Arial"/>
+          <w:b/>
+          <w:spacing w:val="-3"/>
+          <w:lang w:val="es-ES"/>
+        </w:rPr>
+        <w:t xml:space="preserve"> </w:t>
+      </w:r>
+      <w:r>
+        <w:rPr>
+          <w:rFonts w:ascii="Arial" w:hAnsi="Arial" w:cs="Arial"/>
+          <w:b/>
+          <w:spacing w:val="-3"/>
+          <w:lang w:val="es-ES"/>
+        </w:rPr>
+        <w:t xml:space="preserve">    ) ::::::::::::::::::::::::::::::::::::::::::::::::::</w:t>
+      </w:r>
+    </w:p>
+    <w:p>
+      <w:pPr>
+        <w:pStyle w:val="Standarduser"/>
+        <w:tabs>
+          <w:tab w:val="left" w:pos="3260"/>
+        </w:tabs>
+        <w:spacing w:line="360" w:lineRule="auto"/>
+        <w:jc w:val="both"/>
+        <w:rPr>
+          <w:rFonts w:ascii="Arial" w:hAnsi="Arial" w:cs="Arial"/>
+          <w:b/>
+          <w:lang w:val="es-ES"/>
+        </w:rPr>
+      </w:pPr>
+      <w:r>
+        <w:rPr>
+          <w:rFonts w:ascii="Arial" w:hAnsi="Arial" w:cs="Arial"/>
+          <w:b/>
+          <w:lang w:val="es-ES"/>
+        </w:rPr>
+        <w:t xml:space="preserve">FECHA DE OTORGAMIENTO: </w:t>
+      </w:r>
+      <w:r>
+        <w:rPr>
+          <w:rFonts w:ascii="Arial" w:hAnsi="Arial" w:cs="Arial"/>
+          <w:b/>
+          <w:lang w:val="es-ES"/>
+        </w:rPr>
+        <w:t>{“letrasFecha”}</w:t>
+      </w:r>
+      <w:r>
+        <w:rPr>
+          <w:rFonts w:ascii="Arial" w:hAnsi="Arial" w:cs="Arial"/>
+          <w:b/>
+          <w:lang w:val="es-ES"/>
+        </w:rPr>
+        <w:t xml:space="preserve"> - - - - - - - - - - - - - - - - - - - - -    NOTARIA PRIMERA DEL CIRCULO DE SAN GIL   - </w:t>
+      </w:r>
+      <w:r>
+        <w:rPr>
+          <w:rFonts w:ascii="Arial" w:hAnsi="Arial" w:cs="Arial"/>
+          <w:b/>
+          <w:lang w:val="es-ES"/>
+        </w:rPr>
+        <w:tab/>
+        <w:t xml:space="preserve">SANTANDER. - - - - - -    SUPERINTENDENCIA DE NOTARIADO Y REGISTRO. - - - - - - - - - - - - - - - - - FORMULARIO DE CALIFICACIÓN. - - - - - - - - - - - - - - - - - - - - - - - - - - - - - - - - - CÓDIGO NOTARIAL: 686790001. - - - - - - - - - - - - - - - - - - - - - - - - - - - - - - - - - - </w:t>
+      </w:r>
+      <w:r>
+        <w:rPr>
+          <w:rFonts w:ascii="Arial" w:hAnsi="Arial" w:cs="Arial"/>
+          <w:b/>
+          <w:bCs/>
+          <w:lang w:val="es-ES"/>
+        </w:rPr>
+        <w:t xml:space="preserve"> </w:t>
+      </w:r>
+      <w:r>
+        <w:rPr>
+          <w:rFonts w:ascii="Arial" w:hAnsi="Arial" w:cs="Arial"/>
+          <w:b/>
+          <w:lang w:val="es-ES"/>
+        </w:rPr>
+        <w:t xml:space="preserve">DATOS DEL INMUEBLE: - - - - - - - - - - - - - - - - - - - - - - - - - - - - - - - - - - - - - - - - MATRICULA INMOBILIARIA: </w:t>
+      </w:r>
+      <w:r>
+        <w:rPr>
+          <w:rFonts w:ascii="Arial" w:hAnsi="Arial" w:cs="Arial"/>
+          <w:b/>
+          <w:lang w:val="es-ES"/>
+        </w:rPr>
+        <w:t>{</w:t>
+      </w:r>
+      <w:r>
+        <w:rPr>
+          <w:lang w:val="es-CO"/>
+        </w:rPr>
+        <w:t>“</w:t>
+      </w:r>
+      <w:r>
+        <w:rPr>
+          <w:rFonts w:ascii="Arial" w:hAnsi="Arial" w:cs="Arial"/>
+          <w:b/>
+          <w:lang w:val="es-ES"/>
+        </w:rPr>
+        <w:t>matriculaInmobiliaria</w:t>
+      </w:r>
+      <w:r>
+        <w:rPr>
+          <w:rFonts w:ascii="Arial" w:hAnsi="Arial" w:cs="Arial"/>
+          <w:b/>
+          <w:lang w:val="es-ES"/>
+        </w:rPr>
+        <w:t>”}</w:t>
+      </w:r>
+      <w:r>
+        <w:rPr>
+          <w:rFonts w:ascii="Arial" w:hAnsi="Arial" w:cs="Arial"/>
+          <w:b/>
+          <w:lang w:val="es-ES"/>
+        </w:rPr>
+        <w:t xml:space="preserve"> - - - - - - - - - - - - - - - - - - - - - - - - - - - - CEDULA CATASTRAL: </w:t>
+      </w:r>
+      <w:r>
+        <w:rPr>
+          <w:rFonts w:ascii="Arial" w:eastAsia="Times New Roman" w:hAnsi="Arial" w:cs="Arial"/>
+          <w:b/>
+          <w:bCs/>
+          <w:lang w:val="es-ES"/>
+        </w:rPr>
+        <w:t>{“cedulaCatastral”}</w:t>
+      </w:r>
+      <w:r>
+        <w:rPr>
+          <w:rFonts w:ascii="Arial" w:eastAsia="Times New Roman" w:hAnsi="Arial" w:cs="Arial"/>
+          <w:b/>
+          <w:bCs/>
+          <w:lang w:val="es-CO"/>
+        </w:rPr>
+        <w:t xml:space="preserve">- </w:t>
+      </w:r>
+      <w:r>
+        <w:rPr>
+          <w:rFonts w:ascii="Arial" w:hAnsi="Arial" w:cs="Arial"/>
+          <w:b/>
+          <w:lang w:val="es-ES"/>
+        </w:rPr>
+        <w:t xml:space="preserve">- - - - - - UBICACION DEL PREDIO: </w:t>
+      </w:r>
+      <w:r>
+        <w:rPr>
+          <w:rFonts w:ascii="Arial" w:hAnsi="Arial" w:cs="Arial"/>
+          <w:b/>
+          <w:lang w:val="es-ES"/>
+        </w:rPr>
+        <w:t>{“ciudad”}</w:t>
+      </w:r>
+      <w:r>
+        <w:rPr>
+          <w:rFonts w:ascii="Arial" w:hAnsi="Arial" w:cs="Arial"/>
+          <w:b/>
+          <w:lang w:val="es-ES"/>
+        </w:rPr>
+        <w:t xml:space="preserve"> </w:t>
+      </w:r>
+      <w:r>
+        <w:rPr>
+          <w:rFonts w:ascii="Arial" w:hAnsi="Arial" w:cs="Arial"/>
+          <w:b/>
+          <w:lang w:val="es-ES"/>
+        </w:rPr>
+        <w:t>–</w:t>
+      </w:r>
+      <w:r>
+        <w:rPr>
+          <w:rFonts w:ascii="Arial" w:hAnsi="Arial" w:cs="Arial"/>
+          <w:b/>
+          <w:lang w:val="es-ES"/>
+        </w:rPr>
+        <w:t xml:space="preserve"> </w:t>
+      </w:r>
+      <w:r>
+        <w:rPr>
+          <w:rFonts w:ascii="Arial" w:hAnsi="Arial" w:cs="Arial"/>
+          <w:b/>
+          <w:lang w:val="es-ES"/>
+        </w:rPr>
+        <w:t>{“departamento”}</w:t>
+      </w:r>
+      <w:r>
+        <w:rPr>
+          <w:rFonts w:ascii="Arial" w:hAnsi="Arial" w:cs="Arial"/>
+          <w:b/>
+          <w:lang w:val="es-ES"/>
+        </w:rPr>
+        <w:t xml:space="preserve">. - - - - - - - - - - - - - - - - - - -  </w:t>
+      </w:r>
+      <w:r>
+        <w:rPr>
+          <w:rFonts w:ascii="Arial" w:hAnsi="Arial" w:cs="Arial"/>
+          <w:b/>
+          <w:bCs/>
+          <w:lang w:val="es-ES"/>
+        </w:rPr>
+        <w:t>URBANO</w:t>
+      </w:r>
+      <w:r>
+        <w:rPr>
+          <w:rFonts w:ascii="Arial" w:hAnsi="Arial" w:cs="Arial"/>
+          <w:b/>
+          <w:bCs/>
+          <w:lang w:val="es-CO"/>
+        </w:rPr>
+        <w:t xml:space="preserve">: - </w:t>
+      </w:r>
+      <w:r>
+        <w:rPr>
+          <w:rFonts w:ascii="Arial" w:hAnsi="Arial" w:cs="Arial"/>
+          <w:b/>
+          <w:bCs/>
+          <w:lang w:val="es-CO"/>
+        </w:rPr>
+        <w:t>X</w:t>
+      </w:r>
+      <w:r>
+        <w:rPr>
+          <w:rFonts w:ascii="Arial" w:hAnsi="Arial" w:cs="Arial"/>
+          <w:b/>
+          <w:bCs/>
+          <w:lang w:val="es-CO"/>
+        </w:rPr>
+        <w:t xml:space="preserve"> - - - - - - - - - - -  </w:t>
+      </w:r>
+      <w:r>
+        <w:rPr>
+          <w:rFonts w:ascii="Arial" w:hAnsi="Arial" w:cs="Arial"/>
+          <w:b/>
+          <w:bCs/>
+          <w:lang w:val="es-CO"/>
+        </w:rPr>
+        <w:t>RURAL</w:t>
+      </w:r>
+      <w:r>
+        <w:rPr>
+          <w:rFonts w:ascii="Arial" w:hAnsi="Arial" w:cs="Arial"/>
+          <w:b/>
+          <w:bCs/>
+          <w:lang w:val="es-CO"/>
+        </w:rPr>
+        <w:t xml:space="preserve">: - - - - - - </w:t>
+      </w:r>
+      <w:r>
+        <w:rPr>
+          <w:rFonts w:ascii="Arial" w:hAnsi="Arial" w:cs="Arial"/>
+          <w:b/>
+          <w:bCs/>
+          <w:lang w:val="es-CO"/>
+        </w:rPr>
+        <w:t>X</w:t>
+      </w:r>
+      <w:r>
+        <w:rPr>
+          <w:rFonts w:ascii="Arial" w:hAnsi="Arial" w:cs="Arial"/>
+          <w:b/>
+          <w:bCs/>
+          <w:lang w:val="es-CO"/>
+        </w:rPr>
+        <w:t xml:space="preserve"> - - - - - - - - - - - - - - - - - - - - - - -</w:t>
+      </w:r>
+      <w:r>
+        <w:rPr>
+          <w:rFonts w:ascii="Arial" w:hAnsi="Arial" w:cs="Arial"/>
+          <w:lang w:val="es-CO"/>
+        </w:rPr>
+        <w:t xml:space="preserve"> </w:t>
+      </w:r>
+      <w:r>
+        <w:rPr>
+          <w:rFonts w:ascii="Arial" w:hAnsi="Arial" w:cs="Arial"/>
+          <w:b/>
+          <w:lang w:val="es-ES"/>
+        </w:rPr>
+        <w:t xml:space="preserve">NOMBRE  O DIRECCIÓN: </w:t>
+      </w:r>
+      <w:r>
+        <w:rPr>
+          <w:rFonts w:ascii="Arial" w:hAnsi="Arial" w:cs="Arial"/>
+          <w:b/>
+          <w:lang w:val="es-ES"/>
+        </w:rPr>
+        <w:t>{“viviendaFamiliar”}</w:t>
+      </w:r>
+      <w:r>
+        <w:rPr>
+          <w:rFonts w:ascii="Arial" w:hAnsi="Arial" w:cs="Arial"/>
+          <w:b/>
+          <w:lang w:val="es-ES"/>
+        </w:rPr>
+        <w:t xml:space="preserve"> </w:t>
+      </w:r>
+      <w:r>
+        <w:rPr>
+          <w:rFonts w:ascii="Arial" w:hAnsi="Arial" w:cs="Arial"/>
+          <w:b/>
+          <w:lang w:val="es-ES"/>
+        </w:rPr>
+        <w:t xml:space="preserve"> </w:t>
+      </w:r>
+      <w:r>
+        <w:rPr>
+          <w:rFonts w:ascii="Arial" w:hAnsi="Arial" w:cs="Arial"/>
+          <w:b/>
+          <w:lang w:val="es-ES"/>
+        </w:rPr>
+        <w:t xml:space="preserve"> </w:t>
+      </w:r>
+      <w:r>
+        <w:rPr>
+          <w:rFonts w:ascii="Arial" w:hAnsi="Arial" w:cs="Arial"/>
+          <w:b/>
+          <w:lang w:val="es-ES"/>
+        </w:rPr>
+        <w:t>{“nombreLote”}</w:t>
+      </w:r>
+      <w:r>
+        <w:rPr>
+          <w:rFonts w:ascii="Arial" w:hAnsi="Arial" w:cs="Arial"/>
+          <w:b/>
+          <w:lang w:val="es-ES"/>
+        </w:rPr>
+        <w:t xml:space="preserve"> </w:t>
+      </w:r>
+      <w:r>
+        <w:rPr>
+          <w:rFonts w:ascii="Arial" w:hAnsi="Arial" w:cs="Arial"/>
+          <w:b/>
+          <w:lang w:val="es-ES"/>
+        </w:rPr>
+        <w:t xml:space="preserve">- - - - - - - - - - - - - - - - </w:t>
+      </w:r>
+      <w:r>
+        <w:rPr>
+          <w:rFonts w:ascii="Arial" w:hAnsi="Arial" w:cs="Arial"/>
+          <w:b/>
+          <w:bCs/>
+          <w:lang w:val="es-ES"/>
+        </w:rPr>
+        <w:t xml:space="preserve">- - - </w:t>
+      </w:r>
+      <w:r>
+        <w:rPr>
+          <w:rFonts w:ascii="Arial" w:hAnsi="Arial" w:cs="Arial"/>
+          <w:b/>
+          <w:lang w:val="es-ES"/>
+        </w:rPr>
+        <w:t xml:space="preserve">NATURALEZA JURÍDICA DEL ACTO - - - - - - - - - - - - - - - - - - - - - - - - - - - - - - - CODIGO DEL ACTO NOTARIAL: </w:t>
+      </w:r>
+      <w:r>
+        <w:rPr>
+          <w:rFonts w:ascii="Arial" w:hAnsi="Arial" w:cs="Arial"/>
+          <w:b/>
+          <w:lang w:val="es-ES"/>
+        </w:rPr>
+        <w:t>{“codigoActo”}</w:t>
+      </w:r>
+      <w:r>
+        <w:rPr>
+          <w:rFonts w:ascii="Arial" w:hAnsi="Arial" w:cs="Arial"/>
+          <w:b/>
+          <w:lang w:val="es-ES"/>
+        </w:rPr>
+        <w:t>0000. COMPRAVENTA</w:t>
+      </w:r>
+      <w:r>
+        <w:rPr>
+          <w:rFonts w:ascii="Arial" w:hAnsi="Arial" w:cs="Arial"/>
+          <w:b/>
+          <w:lang w:val="es-ES"/>
+        </w:rPr>
+        <w:t xml:space="preserve"> </w:t>
+      </w:r>
+      <w:r>
+        <w:rPr>
+          <w:rFonts w:ascii="Arial" w:hAnsi="Arial" w:cs="Arial"/>
+          <w:b/>
+          <w:lang w:val="es-ES"/>
+        </w:rPr>
+        <w:t xml:space="preserve">BIEN INMUEBLE CÓDIGO REGISTRAL: </w:t>
+      </w:r>
+      <w:r>
+        <w:rPr>
+          <w:rFonts w:ascii="Arial" w:hAnsi="Arial" w:cs="Arial"/>
+          <w:b/>
+          <w:lang w:val="es-ES"/>
+        </w:rPr>
+        <w:t>{“codigoActo”}</w:t>
+      </w:r>
+      <w:r>
+        <w:rPr>
+          <w:rFonts w:ascii="Arial" w:hAnsi="Arial" w:cs="Arial"/>
+          <w:b/>
+          <w:lang w:val="es-ES"/>
+        </w:rPr>
+        <w:t>- - - - - - - - -</w:t>
+      </w:r>
+      <w:r>
+        <w:rPr>
+          <w:rFonts w:ascii="Arial" w:hAnsi="Arial" w:cs="Arial"/>
+          <w:b/>
+          <w:lang w:val="es-ES"/>
+        </w:rPr>
+        <w:t xml:space="preserve"> - - - - - - - - - - - - - - - - - - - - - - - - - - - - - - - - - - - - -  </w:t>
+      </w:r>
+      <w:r>
+        <w:rPr>
+          <w:rFonts w:ascii="Arial" w:hAnsi="Arial" w:cs="Arial"/>
+          <w:b/>
+          <w:bCs/>
+          <w:lang w:val="es-ES"/>
+        </w:rPr>
+        <w:t xml:space="preserve">- - - - - - - - - - - - - - - - - - - - - - - - - - - - - - - - - - - - - - - - - - - - - - - - - - - - -    </w:t>
+      </w:r>
+      <w:r>
+        <w:rPr>
+          <w:rFonts w:ascii="Arial" w:hAnsi="Arial" w:cs="Arial"/>
+          <w:b/>
+          <w:lang w:val="es-ES"/>
+        </w:rPr>
+        <w:t xml:space="preserve">VALOR DEL ACTO Ó CONTRATO: </w:t>
+      </w:r>
+      <w:r>
+        <w:rPr>
+          <w:rFonts w:ascii="Arial" w:hAnsi="Arial" w:cs="Arial"/>
+          <w:b/>
+          <w:bCs/>
+          <w:lang w:val="es-ES"/>
+        </w:rPr>
+        <w:t xml:space="preserve">- - - - - - - - - - - - - - - - - - - - - - - - - - - - - - - - - </w:t>
+      </w:r>
+      <w:r>
+        <w:rPr>
+          <w:rFonts w:ascii="Arial" w:hAnsi="Arial" w:cs="Arial"/>
+          <w:b/>
+          <w:lang w:val="es-ES"/>
+        </w:rPr>
+        <w:t xml:space="preserve">COMPRAVENTA: </w:t>
+      </w:r>
+      <w:r>
+        <w:rPr>
+          <w:rFonts w:ascii="Arial" w:hAnsi="Arial" w:cs="Arial"/>
+          <w:b/>
+          <w:lang w:val="es-ES"/>
+        </w:rPr>
+        <w:t>{“valorActo”}</w:t>
+      </w:r>
+      <w:r>
+        <w:rPr>
+          <w:rFonts w:ascii="Arial" w:hAnsi="Arial" w:cs="Arial"/>
+          <w:b/>
+          <w:lang w:val="es-ES"/>
+        </w:rPr>
+        <w:t xml:space="preserve"> - - - - - - - - - - - - - - - - - - - - - - </w:t>
+      </w:r>
+      <w:r>
+        <w:rPr>
+          <w:rFonts w:ascii="Arial" w:hAnsi="Arial" w:cs="Arial"/>
+          <w:b/>
+          <w:bCs/>
+          <w:lang w:val="es-ES"/>
+        </w:rPr>
+        <w:t xml:space="preserve">- - - - - - - - - - - - - - - - - - - - - - - - - - - - - - - - - - - - - - - - - - - - - - - - - - - - - - - - - - - - - - - - - - - - - - - - -       </w:t>
+      </w:r>
+      <w:r>
+        <w:rPr>
+          <w:rFonts w:ascii="Arial" w:hAnsi="Arial" w:cs="Arial"/>
+          <w:b/>
+          <w:lang w:val="es-ES"/>
+        </w:rPr>
+        <w:t>PERSONAS QUE INTERVIENEN EN EL ACTO Ó CONTRATO - - - - - - - - - - - - IDENTIFICACIÓN VENDEDOR</w:t>
+      </w:r>
+      <w:r>
+        <w:rPr>
+          <w:rFonts w:ascii="Arial" w:hAnsi="Arial" w:cs="Arial"/>
+          <w:b/>
+          <w:lang w:val="es-ES"/>
+        </w:rPr>
+        <w:t>A</w:t>
+      </w:r>
+      <w:r>
+        <w:rPr>
+          <w:rFonts w:ascii="Arial" w:hAnsi="Arial" w:cs="Arial"/>
+          <w:b/>
+          <w:lang w:val="es-ES"/>
+        </w:rPr>
+        <w:t xml:space="preserve">: </w:t>
+      </w:r>
+      <w:r>
+        <w:rPr>
+          <w:rFonts w:ascii="Arial" w:hAnsi="Arial" w:cs="Arial"/>
+          <w:b/>
+          <w:lang w:val="es-ES"/>
+        </w:rPr>
+        <w:t>{vendedorEtiqueta}</w:t>
+      </w:r>
+    </w:p>
+    <w:p>
+      <w:pPr>
+        <w:pStyle w:val="Standarduser"/>
+        <w:tabs>
+          <w:tab w:val="left" w:pos="3260"/>
+        </w:tabs>
+        <w:spacing w:line="360" w:lineRule="auto"/>
+        <w:jc w:val="both"/>
+        <w:rPr>
+          <w:rFonts w:ascii="Arial" w:hAnsi="Arial" w:cs="Arial"/>
+          <w:b/>
+          <w:lang w:val="es-ES"/>
+        </w:rPr>
+      </w:pPr>
+      <w:r>
+        <w:rPr>
+          <w:rFonts w:ascii="Arial" w:hAnsi="Arial" w:cs="Arial"/>
+          <w:b/>
+          <w:lang w:val="es-ES"/>
+        </w:rPr>
+        <w:t>{vendedores}</w:t>
+      </w:r>
+    </w:p>
+    <w:p>
+      <w:pPr>
+        <w:pStyle w:val="Standarduser"/>
+        <w:tabs>
+          <w:tab w:val="left" w:pos="3260"/>
+        </w:tabs>
+        <w:spacing w:line="360" w:lineRule="auto"/>
+        <w:jc w:val="both"/>
+        <w:rPr>
+          <w:rFonts w:ascii="Arial" w:hAnsi="Arial" w:cs="Arial"/>
+          <w:b/>
+          <w:spacing w:val="-3"/>
+          <w:lang w:val="es-CO"/>
+        </w:rPr>
+      </w:pPr>
+      <w:r>
+        <w:rPr>
+          <w:rFonts w:ascii="Arial" w:hAnsi="Arial" w:cs="Arial"/>
+          <w:b/>
+          <w:spacing w:val="-3"/>
+          <w:lang w:val="es-CO"/>
+        </w:rPr>
+        <w:t>IDENTIFICACION COMPRADOR</w:t>
+      </w:r>
+      <w:r>
+        <w:rPr>
+          <w:rFonts w:ascii="Arial" w:hAnsi="Arial" w:cs="Arial"/>
+          <w:b/>
+          <w:spacing w:val="-3"/>
+          <w:lang w:val="es-CO"/>
+        </w:rPr>
+        <w:t>AS</w:t>
+      </w:r>
+      <w:r>
+        <w:rPr>
+          <w:rFonts w:ascii="Arial" w:hAnsi="Arial" w:cs="Arial"/>
+          <w:b/>
+          <w:spacing w:val="-3"/>
+          <w:lang w:val="es-CO"/>
+        </w:rPr>
+        <w:t xml:space="preserve">: </w:t>
+      </w:r>
+      <w:r>
+        <w:rPr>
+          <w:rFonts w:ascii="Arial" w:hAnsi="Arial" w:cs="Arial"/>
+          <w:b/>
+          <w:spacing w:val="-3"/>
+          <w:lang w:val="es-CO"/>
+        </w:rPr>
+        <w:t>{compradorEtiqueta}</w:t>
+      </w:r>
+    </w:p>
+    <w:p>
+      <w:pPr>
+        <w:pStyle w:val="Standarduser"/>
+        <w:tabs>
+          <w:tab w:val="left" w:pos="3260"/>
+        </w:tabs>
+        <w:spacing w:line="360" w:lineRule="auto"/>
+        <w:jc w:val="both"/>
         <w:rPr>
           <w:rFonts w:ascii="Arial" w:hAnsi="Arial"/>
           <w:b/>
-          <w:sz w:val="24"/>
-          <w:lang w:val="es-CO"/>
-        </w:rPr>
-        <w:t>ESCRITURA PUBLICA NUMERO: // Esto lo escribe el usuario por teclado</w:t>
+          <w:lang w:val="es-CO"/>
+        </w:rPr>
+      </w:pPr>
+      <w:r>
+        <w:rPr>
+          <w:rFonts w:ascii="Arial" w:hAnsi="Arial" w:cs="Arial"/>
+          <w:b/>
+          <w:spacing w:val="-3"/>
+          <w:lang w:val="es-CO"/>
+        </w:rPr>
+        <w:t>{compradores}</w:t>
       </w:r>
     </w:p>
     <w:p>
       <w:pPr>
         <w:spacing w:after="120"/>
-        <w:rPr>
-          <w:lang w:val="es-CO"/>
-        </w:rPr>
-      </w:pPr>
-      <w:r>
-        <w:rPr>
-          <w:rFonts w:ascii="Arial" w:hAnsi="Arial"/>
-          <w:b/>
-          <w:sz w:val="24"/>
-          <w:lang w:val="es-CO"/>
-        </w:rPr>
-        <w:t>FECHA DE OTORGAMIENTO: {“</w:t>
-      </w:r>
-      <w:proofErr w:type="spellStart"/>
-      <w:r>
-        <w:rPr>
-          <w:rFonts w:ascii="Arial" w:hAnsi="Arial"/>
-          <w:b/>
-          <w:sz w:val="24"/>
-          <w:lang w:val="es-CO"/>
-        </w:rPr>
-        <w:t>fechaOtorgamiento</w:t>
-      </w:r>
-      <w:proofErr w:type="spellEnd"/>
-      <w:r>
-        <w:rPr>
-          <w:rFonts w:ascii="Arial" w:hAnsi="Arial"/>
-          <w:b/>
-          <w:sz w:val="24"/>
-          <w:lang w:val="es-CO"/>
-        </w:rPr>
-        <w:t>”}</w:t>
-      </w:r>
-    </w:p>
-    <w:p>
-      <w:pPr>
-        <w:rPr>
-          <w:rFonts w:ascii="Arial" w:hAnsi="Arial" w:cs="Arial"/>
-          <w:b/>
-          <w:bCs/>
-          <w:sz w:val="24"/>
-          <w:szCs w:val="24"/>
-          <w:lang w:val="es-CO"/>
-        </w:rPr>
-      </w:pPr>
-      <w:r>
-        <w:rPr>
-          <w:rFonts w:ascii="Arial" w:hAnsi="Arial" w:cs="Arial"/>
-          <w:b/>
-          <w:bCs/>
-          <w:sz w:val="24"/>
-          <w:szCs w:val="24"/>
-          <w:lang w:val="es-CO"/>
-        </w:rPr>
-        <w:t>NOTARIA PRIMERA DEL CIRCULO DE SAN GIL - SANTANDER</w:t>
-      </w:r>
-    </w:p>
-    <w:p>
-      <w:pPr>
-        <w:rPr>
-          <w:rFonts w:ascii="Arial" w:hAnsi="Arial" w:cs="Arial"/>
-          <w:b/>
-          <w:bCs/>
-          <w:sz w:val="24"/>
-          <w:szCs w:val="24"/>
-          <w:lang w:val="es-CO"/>
-        </w:rPr>
-      </w:pPr>
-      <w:r>
-        <w:rPr>
-          <w:rFonts w:ascii="Arial" w:hAnsi="Arial" w:cs="Arial"/>
-          <w:b/>
-          <w:bCs/>
-          <w:sz w:val="24"/>
-          <w:szCs w:val="24"/>
-          <w:lang w:val="es-CO"/>
-        </w:rPr>
-        <w:t>SUPERINTENDENCIA DE NOTARIADO Y REGISTRO</w:t>
-      </w:r>
-    </w:p>
-    <w:p>
-      <w:pPr>
-        <w:rPr>
-          <w:rFonts w:ascii="Arial" w:hAnsi="Arial" w:cs="Arial"/>
-          <w:b/>
-          <w:bCs/>
-          <w:sz w:val="24"/>
-          <w:szCs w:val="24"/>
-          <w:lang w:val="es-CO"/>
-        </w:rPr>
-      </w:pPr>
-      <w:r>
-        <w:rPr>
-          <w:rFonts w:ascii="Arial" w:hAnsi="Arial" w:cs="Arial"/>
-          <w:b/>
-          <w:bCs/>
-          <w:sz w:val="24"/>
-          <w:szCs w:val="24"/>
-          <w:lang w:val="es-CO"/>
-        </w:rPr>
-        <w:t>FORMULARIO DE CALIFICACIÓN</w:t>
-      </w:r>
-    </w:p>
-    <w:p>
-      <w:pPr>
-        <w:rPr>
-          <w:rFonts w:ascii="Arial" w:hAnsi="Arial" w:cs="Arial"/>
-          <w:b/>
-          <w:bCs/>
-          <w:sz w:val="24"/>
-          <w:szCs w:val="24"/>
-          <w:lang w:val="es-CO"/>
-        </w:rPr>
-      </w:pPr>
-      <w:r>
-        <w:rPr>
-          <w:rFonts w:ascii="Arial" w:hAnsi="Arial" w:cs="Arial"/>
-          <w:b/>
-          <w:bCs/>
-          <w:sz w:val="24"/>
-          <w:szCs w:val="24"/>
-          <w:lang w:val="es-CO"/>
-        </w:rPr>
-        <w:t>CÓDIGO NOTARIAL: 686790001</w:t>
-      </w:r>
-    </w:p>
-    <w:p>
-      <w:pPr>
-        <w:spacing w:after="160"/>
-        <w:rPr>
-          <w:lang w:val="es-CO"/>
-        </w:rPr>
-      </w:pPr>
-      <w:r>
-        <w:rPr>
-          <w:rFonts w:ascii="Arial" w:hAnsi="Arial"/>
-          <w:b/>
-          <w:sz w:val="24"/>
-          <w:lang w:val="es-CO"/>
-        </w:rPr>
-        <w:t>DATOS DEL INMUEBLE</w:t>
-      </w:r>
-    </w:p>
-    <w:p>
-      <w:pPr>
-        <w:spacing w:after="120"/>
-        <w:rPr>
-          <w:lang w:val="es-CO"/>
-        </w:rPr>
-      </w:pPr>
-      <w:r>
-        <w:rPr>
-          <w:rFonts w:ascii="Arial" w:hAnsi="Arial"/>
-          <w:b/>
-          <w:sz w:val="24"/>
-          <w:lang w:val="es-CO"/>
-        </w:rPr>
-        <w:t>MATRICULA INMOBILIARIA: {“</w:t>
-      </w:r>
-      <w:proofErr w:type="spellStart"/>
-      <w:r>
-        <w:rPr>
-          <w:rFonts w:ascii="Arial" w:hAnsi="Arial"/>
-          <w:b/>
-          <w:sz w:val="24"/>
-          <w:lang w:val="es-CO"/>
-        </w:rPr>
-        <w:t>matriculaInmobiliaria</w:t>
-      </w:r>
-      <w:proofErr w:type="spellEnd"/>
-      <w:r>
-        <w:rPr>
-          <w:rFonts w:ascii="Arial" w:hAnsi="Arial"/>
-          <w:b/>
-          <w:sz w:val="24"/>
-          <w:lang w:val="es-CO"/>
-        </w:rPr>
-        <w:t>”}</w:t>
-      </w:r>
-    </w:p>
-    <w:p>
-      <w:pPr>
-        <w:spacing w:after="120"/>
-        <w:rPr>
-          <w:lang w:val="es-CO"/>
-        </w:rPr>
-      </w:pPr>
-      <w:r>
-        <w:rPr>
-          <w:rFonts w:ascii="Arial" w:hAnsi="Arial"/>
-          <w:b/>
-          <w:sz w:val="24"/>
-          <w:lang w:val="es-CO"/>
-        </w:rPr>
-        <w:t>CEDULA CATASTRAL: {“</w:t>
-      </w:r>
-      <w:proofErr w:type="spellStart"/>
-      <w:r>
-        <w:rPr>
-          <w:rFonts w:ascii="Arial" w:hAnsi="Arial"/>
-          <w:b/>
-          <w:sz w:val="24"/>
-          <w:lang w:val="es-CO"/>
-        </w:rPr>
-        <w:t>cedulaCatastral</w:t>
-      </w:r>
-      <w:proofErr w:type="spellEnd"/>
-      <w:r>
-        <w:rPr>
-          <w:rFonts w:ascii="Arial" w:hAnsi="Arial"/>
-          <w:b/>
-          <w:sz w:val="24"/>
-          <w:lang w:val="es-CO"/>
-        </w:rPr>
-        <w:t>”}</w:t>
-      </w:r>
-    </w:p>
-    <w:p>
-      <w:pPr>
-        <w:spacing w:after="120"/>
-        <w:rPr>
-          <w:lang w:val="es-CO"/>
-        </w:rPr>
-      </w:pPr>
-      <w:r>
-        <w:rPr>
-          <w:rFonts w:ascii="Arial" w:hAnsi="Arial"/>
-          <w:b/>
-          <w:sz w:val="24"/>
-          <w:lang w:val="es-CO"/>
-        </w:rPr>
-        <w:t>UBICACION DEL PREDIO: {“ciudad”} – {“departamento”}</w:t>
-      </w:r>
-    </w:p>
-    <w:p>
-      <w:pPr>
-        <w:spacing w:after="120"/>
-        <w:rPr>
-          <w:lang w:val="es-CO"/>
-        </w:rPr>
-      </w:pPr>
-      <w:r>
-        <w:rPr>
-          <w:rFonts w:ascii="Arial" w:hAnsi="Arial"/>
-          <w:b/>
-          <w:sz w:val="24"/>
-          <w:lang w:val="es-CO"/>
-        </w:rPr>
-        <w:t>TIPO DE PREDIO: {“</w:t>
-      </w:r>
-      <w:proofErr w:type="spellStart"/>
-      <w:r>
-        <w:rPr>
-          <w:rFonts w:ascii="Arial" w:hAnsi="Arial"/>
-          <w:b/>
-          <w:sz w:val="24"/>
-          <w:lang w:val="es-CO"/>
-        </w:rPr>
-        <w:t>tipoPredio</w:t>
-      </w:r>
-      <w:proofErr w:type="spellEnd"/>
-      <w:r>
-        <w:rPr>
-          <w:rFonts w:ascii="Arial" w:hAnsi="Arial"/>
-          <w:b/>
-          <w:sz w:val="24"/>
-          <w:lang w:val="es-CO"/>
-        </w:rPr>
-        <w:t>”}</w:t>
-      </w:r>
-    </w:p>
-    <w:p>
-      <w:pPr>
-        <w:spacing w:after="120"/>
-        <w:rPr>
-          <w:lang w:val="es-CO"/>
-        </w:rPr>
-      </w:pPr>
-      <w:r>
-        <w:rPr>
-          <w:rFonts w:ascii="Arial" w:hAnsi="Arial"/>
-          <w:b/>
-          <w:sz w:val="24"/>
-          <w:lang w:val="es-CO"/>
-        </w:rPr>
-        <w:t>NOMBRE O DIRECCIÓN: {“</w:t>
-      </w:r>
-      <w:proofErr w:type="spellStart"/>
-      <w:r>
-        <w:rPr>
-          <w:rFonts w:ascii="Arial" w:hAnsi="Arial"/>
-          <w:b/>
-          <w:sz w:val="24"/>
-          <w:lang w:val="es-CO"/>
-        </w:rPr>
-        <w:t>nombreLote</w:t>
-      </w:r>
-      <w:proofErr w:type="spellEnd"/>
-      <w:r>
-        <w:rPr>
-          <w:rFonts w:ascii="Arial" w:hAnsi="Arial"/>
-          <w:b/>
-          <w:sz w:val="24"/>
-          <w:lang w:val="es-CO"/>
-        </w:rPr>
-        <w:t>”}, {“</w:t>
-      </w:r>
-      <w:proofErr w:type="spellStart"/>
-      <w:r>
-        <w:rPr>
-          <w:rFonts w:ascii="Arial" w:hAnsi="Arial"/>
-          <w:b/>
-          <w:sz w:val="24"/>
-          <w:lang w:val="es-CO"/>
-        </w:rPr>
-        <w:t>direccion</w:t>
-      </w:r>
-      <w:proofErr w:type="spellEnd"/>
-      <w:r>
-        <w:rPr>
-          <w:rFonts w:ascii="Arial" w:hAnsi="Arial"/>
-          <w:b/>
-          <w:sz w:val="24"/>
-          <w:lang w:val="es-CO"/>
-        </w:rPr>
-        <w:t>”}</w:t>
-      </w:r>
-    </w:p>
-    <w:p>
-      <w:pPr>
-        <w:spacing w:after="160"/>
-        <w:rPr>
-          <w:lang w:val="es-CO"/>
-        </w:rPr>
-      </w:pPr>
-      <w:r>
-        <w:rPr>
-          <w:rFonts w:ascii="Arial" w:hAnsi="Arial"/>
-          <w:b/>
-          <w:sz w:val="24"/>
-          <w:lang w:val="es-CO"/>
-        </w:rPr>
-        <w:t>NATURALEZA JURÍDICA DEL ACTO</w:t>
-      </w:r>
-    </w:p>
-    <w:p>
-      <w:pPr>
-        <w:spacing w:after="120"/>
-        <w:rPr>
-          <w:lang w:val="es-CO"/>
-        </w:rPr>
-      </w:pPr>
-      <w:r>
-        <w:rPr>
-          <w:rFonts w:ascii="Arial" w:hAnsi="Arial"/>
-          <w:b/>
-          <w:sz w:val="24"/>
-          <w:lang w:val="es-CO"/>
-        </w:rPr>
-        <w:t>CODIGO DEL ACTO NOTARIAL: {“</w:t>
-      </w:r>
-      <w:proofErr w:type="spellStart"/>
-      <w:r>
-        <w:rPr>
-          <w:rFonts w:ascii="Arial" w:hAnsi="Arial"/>
-          <w:b/>
-          <w:sz w:val="24"/>
-          <w:lang w:val="es-CO"/>
-        </w:rPr>
-        <w:t>codigoActo</w:t>
-      </w:r>
-      <w:proofErr w:type="spellEnd"/>
-      <w:r>
-        <w:rPr>
-          <w:rFonts w:ascii="Arial" w:hAnsi="Arial"/>
-          <w:b/>
-          <w:sz w:val="24"/>
-          <w:lang w:val="es-CO"/>
-        </w:rPr>
-        <w:t>”}0000</w:t>
-      </w:r>
-    </w:p>
-    <w:p>
-      <w:pPr>
-        <w:spacing w:after="120"/>
-        <w:rPr>
-          <w:lang w:val="es-CO"/>
-        </w:rPr>
-      </w:pPr>
-      <w:r>
-        <w:rPr>
-          <w:rFonts w:ascii="Arial" w:hAnsi="Arial"/>
-          <w:b/>
-          <w:sz w:val="24"/>
-          <w:lang w:val="es-CO"/>
-        </w:rPr>
-        <w:t>CÓDIGO REGISTRAL: {“</w:t>
-      </w:r>
-      <w:proofErr w:type="spellStart"/>
-      <w:r>
-        <w:rPr>
-          <w:rFonts w:ascii="Arial" w:hAnsi="Arial"/>
-          <w:b/>
-          <w:sz w:val="24"/>
-          <w:lang w:val="es-CO"/>
-        </w:rPr>
-        <w:t>codigoActo</w:t>
-      </w:r>
-      <w:proofErr w:type="spellEnd"/>
-      <w:r>
-        <w:rPr>
-          <w:rFonts w:ascii="Arial" w:hAnsi="Arial"/>
-          <w:b/>
-          <w:sz w:val="24"/>
-          <w:lang w:val="es-CO"/>
-        </w:rPr>
-        <w:t>”}</w:t>
-      </w:r>
-    </w:p>
-    <w:p>
-      <w:pPr>
-        <w:spacing w:after="120"/>
-        <w:rPr>
-          <w:lang w:val="es-CO"/>
-        </w:rPr>
-      </w:pPr>
-      <w:r>
-        <w:rPr>
-          <w:rFonts w:ascii="Arial" w:hAnsi="Arial"/>
-          <w:b/>
-          <w:sz w:val="24"/>
-          <w:lang w:val="es-CO"/>
-        </w:rPr>
-        <w:t>VALOR DEL ACTO O CONTRATO: {“</w:t>
-      </w:r>
-      <w:proofErr w:type="spellStart"/>
-      <w:r>
-        <w:rPr>
-          <w:rFonts w:ascii="Arial" w:hAnsi="Arial"/>
-          <w:b/>
-          <w:sz w:val="24"/>
-          <w:lang w:val="es-CO"/>
-        </w:rPr>
-        <w:t>valorActo</w:t>
-      </w:r>
-      <w:proofErr w:type="spellEnd"/>
-      <w:r>
-        <w:rPr>
-          <w:rFonts w:ascii="Arial" w:hAnsi="Arial"/>
-          <w:b/>
-          <w:sz w:val="24"/>
-          <w:lang w:val="es-CO"/>
-        </w:rPr>
-        <w:t>”}</w:t>
-      </w:r>
-    </w:p>
-    <w:p>
-      <w:pPr>
-        <w:spacing w:after="160"/>
-        <w:rPr>
-          <w:lang w:val="es-CO"/>
-        </w:rPr>
-      </w:pPr>
-      <w:r>
-        <w:rPr>
-          <w:rFonts w:ascii="Arial" w:hAnsi="Arial"/>
-          <w:b/>
-          <w:sz w:val="24"/>
-          <w:lang w:val="es-CO"/>
-        </w:rPr>
-        <w:t>PERSONAS QUE INTERVIENEN EN EL ACTO</w:t>
-      </w:r>
-    </w:p>
-    <w:p>
-      <w:pPr>
-        <w:spacing w:after="120"/>
-        <w:rPr>
-          <w:rFonts w:ascii="Arial" w:hAnsi="Arial"/>
-          <w:b/>
-          <w:sz w:val="24"/>
-          <w:lang w:val="es-CO"/>
-        </w:rPr>
-      </w:pPr>
-      <w:r>
-        <w:rPr>
-          <w:rFonts w:ascii="Arial" w:hAnsi="Arial"/>
-          <w:b/>
-          <w:sz w:val="24"/>
-          <w:lang w:val="es-CO"/>
-        </w:rPr>
-        <w:t>IDENTIFICACIÓN {</w:t>
-      </w:r>
-      <w:proofErr w:type="spellStart"/>
-      <w:r>
-        <w:rPr>
-          <w:rFonts w:ascii="Arial" w:hAnsi="Arial"/>
-          <w:b/>
-          <w:sz w:val="24"/>
-          <w:lang w:val="es-CO"/>
-        </w:rPr>
-        <w:t>vendedorEtiqueta</w:t>
-      </w:r>
-      <w:proofErr w:type="spellEnd"/>
-      <w:r>
-        <w:rPr>
-          <w:rFonts w:ascii="Arial" w:hAnsi="Arial"/>
-          <w:b/>
-          <w:sz w:val="24"/>
-          <w:lang w:val="es-CO"/>
-        </w:rPr>
-        <w:t>}:</w:t>
-      </w:r>
-    </w:p>
-    <w:p>
-      <w:pPr>
-        <w:spacing w:after="120"/>
-        <w:rPr>
-          <w:lang w:val="es-CO"/>
-        </w:rPr>
-      </w:pPr>
-      <w:r>
-        <w:rPr>
-          <w:rFonts w:ascii="Arial" w:hAnsi="Arial"/>
-          <w:b/>
-          <w:sz w:val="24"/>
-          <w:lang w:val="es-CO"/>
-        </w:rPr>
-        <w:t>{vendedores}</w:t>
-      </w:r>
-    </w:p>
-    <w:p>
-      <w:pPr>
-        <w:spacing w:after="120"/>
-        <w:rPr>
-          <w:rFonts w:ascii="Arial" w:hAnsi="Arial"/>
-          <w:b/>
-          <w:sz w:val="24"/>
-          <w:lang w:val="es-CO"/>
-        </w:rPr>
-      </w:pPr>
-      <w:r>
-        <w:rPr>
-          <w:rFonts w:ascii="Arial" w:hAnsi="Arial"/>
-          <w:b/>
-          <w:sz w:val="24"/>
-          <w:lang w:val="es-CO"/>
-        </w:rPr>
-        <w:t>IDENTIFICACIÓN {</w:t>
-      </w:r>
-      <w:proofErr w:type="spellStart"/>
-      <w:r>
-        <w:rPr>
-          <w:rFonts w:ascii="Arial" w:hAnsi="Arial"/>
-          <w:b/>
-          <w:sz w:val="24"/>
-          <w:lang w:val="es-CO"/>
-        </w:rPr>
-        <w:t>compradorEtiqueta</w:t>
-      </w:r>
-      <w:proofErr w:type="spellEnd"/>
-      <w:r>
-        <w:rPr>
-          <w:rFonts w:ascii="Arial" w:hAnsi="Arial"/>
-          <w:b/>
-          <w:sz w:val="24"/>
-          <w:lang w:val="es-CO"/>
-        </w:rPr>
-        <w:t>}:</w:t>
-      </w:r>
-    </w:p>
-    <w:p>
-      <w:pPr>
-        <w:spacing w:after="120"/>
-        <w:rPr>
-          <w:rFonts w:ascii="Arial" w:hAnsi="Arial"/>
-          <w:b/>
-          <w:sz w:val="24"/>
-          <w:lang w:val="es-CO"/>
-        </w:rPr>
-      </w:pPr>
-      <w:r>
-        <w:rPr>
-          <w:rFonts w:ascii="Arial" w:hAnsi="Arial"/>
-          <w:b/>
-          <w:sz w:val="24"/>
-          <w:lang w:val="es-CO"/>
-        </w:rPr>
-        <w:t>{compradores}</w:t>
-      </w:r>
-    </w:p>
-    <w:p>
-      <w:pPr>
-        <w:spacing w:after="120"/>
+        <w:jc w:val="both"/>
         <w:rPr>
           <w:rFonts w:ascii="Arial" w:hAnsi="Arial"/>
           <w:b/>
@@ -626,6 +677,7 @@
     <w:p>
       <w:pPr>
         <w:spacing w:after="120"/>
+        <w:jc w:val="both"/>
         <w:rPr>
           <w:rFonts w:ascii="Arial" w:hAnsi="Arial"/>
           <w:b/>
@@ -637,6 +689,7 @@
     <w:p>
       <w:pPr>
         <w:spacing w:after="120"/>
+        <w:jc w:val="both"/>
         <w:rPr>
           <w:rFonts w:ascii="Arial" w:hAnsi="Arial"/>
           <w:b/>
@@ -648,6 +701,7 @@
     <w:p>
       <w:pPr>
         <w:spacing w:after="120"/>
+        <w:jc w:val="both"/>
         <w:rPr>
           <w:rFonts w:ascii="Arial" w:hAnsi="Arial"/>
           <w:b/>
@@ -659,6 +713,7 @@
     <w:p>
       <w:pPr>
         <w:spacing w:after="120"/>
+        <w:jc w:val="both"/>
         <w:rPr>
           <w:rFonts w:ascii="Arial" w:hAnsi="Arial"/>
           <w:b/>
@@ -670,6 +725,7 @@
     <w:p>
       <w:pPr>
         <w:spacing w:after="120"/>
+        <w:jc w:val="both"/>
         <w:rPr>
           <w:rFonts w:ascii="Arial" w:hAnsi="Arial"/>
           <w:b/>
@@ -681,6 +737,7 @@
     <w:p>
       <w:pPr>
         <w:spacing w:after="120"/>
+        <w:jc w:val="both"/>
         <w:rPr>
           <w:rFonts w:ascii="Arial" w:hAnsi="Arial"/>
           <w:b/>
@@ -692,10 +749,1482 @@
     <w:p>
       <w:pPr>
         <w:spacing w:after="120"/>
+        <w:jc w:val="both"/>
         <w:rPr>
           <w:rFonts w:ascii="Arial" w:hAnsi="Arial"/>
           <w:b/>
           <w:sz w:val="24"/>
+          <w:lang w:val="es-CO"/>
+        </w:rPr>
+      </w:pPr>
+    </w:p>
+    <w:p>
+      <w:pPr>
+        <w:spacing w:after="120" w:line="360" w:lineRule="auto"/>
+        <w:jc w:val="both"/>
+        <w:rPr>
+          <w:rFonts w:ascii="Arial" w:hAnsi="Arial" w:cs="Arial"/>
+          <w:spacing w:val="-3"/>
+          <w:sz w:val="24"/>
+          <w:szCs w:val="24"/>
+          <w:lang w:val="es-CO"/>
+        </w:rPr>
+      </w:pPr>
+      <w:r>
+        <w:rPr>
+          <w:rFonts w:ascii="Arial" w:hAnsi="Arial" w:cs="Arial"/>
+          <w:sz w:val="24"/>
+          <w:szCs w:val="24"/>
+          <w:lang w:val="es-CO"/>
+        </w:rPr>
+        <w:t xml:space="preserve">En </w:t>
+      </w:r>
+      <w:r>
+        <w:rPr>
+          <w:rFonts w:ascii="Arial" w:hAnsi="Arial" w:cs="Arial"/>
+          <w:spacing w:val="-3"/>
+          <w:sz w:val="24"/>
+          <w:szCs w:val="24"/>
+          <w:lang w:val="es-CO"/>
+        </w:rPr>
+        <w:t>la ciudad de San Gil, Departamento de Santander, República de Colombia,</w:t>
+      </w:r>
+      <w:r>
+        <w:rPr>
+          <w:rFonts w:ascii="Arial" w:hAnsi="Arial" w:cs="Arial"/>
+          <w:spacing w:val="-3"/>
+          <w:sz w:val="24"/>
+          <w:szCs w:val="24"/>
+          <w:lang w:val="es-CO"/>
+        </w:rPr>
+        <w:t xml:space="preserve"> {“fechaOtorgamientoTexto”}</w:t>
+      </w:r>
+      <w:r>
+        <w:rPr>
+          <w:rFonts w:ascii="Arial" w:hAnsi="Arial" w:cs="Arial"/>
+          <w:spacing w:val="-3"/>
+          <w:sz w:val="24"/>
+          <w:szCs w:val="24"/>
+          <w:lang w:val="es-CO"/>
+        </w:rPr>
+        <w:t>, ante mí, Notaria Primera Encargada del Círculo de San Gil, Santander,</w:t>
+      </w:r>
+      <w:r>
+        <w:rPr>
+          <w:rFonts w:ascii="Arial" w:hAnsi="Arial" w:cs="Arial"/>
+          <w:b/>
+          <w:bCs/>
+          <w:spacing w:val="-3"/>
+          <w:sz w:val="24"/>
+          <w:szCs w:val="24"/>
+          <w:lang w:val="es-CO"/>
+        </w:rPr>
+        <w:t xml:space="preserve"> NUBIA BAUTISTA CALDERÓN, </w:t>
+      </w:r>
+      <w:r>
+        <w:rPr>
+          <w:rFonts w:ascii="Arial" w:hAnsi="Arial" w:cs="Arial"/>
+          <w:spacing w:val="-3"/>
+          <w:sz w:val="24"/>
+          <w:szCs w:val="24"/>
+          <w:lang w:val="es-CO"/>
+        </w:rPr>
+        <w:t>según resolución No. 100-33-0493-2025 de fecha 20 de Junio del 2.025, expedida por la Alcaldía de San Gil, compareció:------------------------------------------------------------------------------------------------------------------------------------------------------------------------------------------------</w:t>
+      </w:r>
+    </w:p>
+    <w:p>
+      <w:pPr>
+        <w:spacing w:after="120"/>
+        <w:jc w:val="both"/>
+        <w:rPr>
+          <w:rFonts w:ascii="Arial" w:hAnsi="Arial" w:cs="Arial"/>
+          <w:sz w:val="24"/>
+          <w:szCs w:val="24"/>
+          <w:lang w:val="es-CO"/>
+        </w:rPr>
+      </w:pPr>
+      <w:r>
+        <w:rPr>
+          <w:rFonts w:ascii="Arial" w:hAnsi="Arial" w:cs="Arial"/>
+          <w:sz w:val="24"/>
+          <w:szCs w:val="24"/>
+          <w:lang w:val="es-CO"/>
+        </w:rPr>
+        <w:t>{“vendedoresParrafo”}</w:t>
+      </w:r>
+    </w:p>
+    <w:p>
+      <w:pPr>
+        <w:spacing w:after="120"/>
+        <w:jc w:val="both"/>
+        <w:rPr>
+          <w:rFonts w:ascii="Arial" w:hAnsi="Arial" w:cs="Arial"/>
+          <w:sz w:val="24"/>
+          <w:szCs w:val="24"/>
+          <w:lang w:val="es-CO"/>
+        </w:rPr>
+      </w:pPr>
+      <w:r>
+        <w:rPr>
+          <w:rFonts w:ascii="Arial" w:hAnsi="Arial" w:cs="Arial"/>
+          <w:sz w:val="24"/>
+          <w:szCs w:val="24"/>
+          <w:lang w:val="es-CO"/>
+        </w:rPr>
+        <w:t>{</w:t>
+      </w:r>
+      <w:r>
+        <w:rPr>
+          <w:rFonts w:ascii="Arial" w:hAnsi="Arial" w:cs="Arial"/>
+          <w:sz w:val="24"/>
+          <w:szCs w:val="24"/>
+          <w:lang w:val="es-CO"/>
+        </w:rPr>
+        <w:t>“</w:t>
+      </w:r>
+      <w:r>
+        <w:rPr>
+          <w:rFonts w:ascii="Arial" w:hAnsi="Arial" w:cs="Arial"/>
+          <w:sz w:val="24"/>
+          <w:szCs w:val="24"/>
+          <w:lang w:val="es-CO"/>
+        </w:rPr>
+        <w:t>compradoresParrafo</w:t>
+      </w:r>
+      <w:r>
+        <w:rPr>
+          <w:rFonts w:ascii="Arial" w:hAnsi="Arial" w:cs="Arial"/>
+          <w:sz w:val="24"/>
+          <w:szCs w:val="24"/>
+          <w:lang w:val="es-CO"/>
+        </w:rPr>
+        <w:t>”</w:t>
+      </w:r>
+      <w:r>
+        <w:rPr>
+          <w:rFonts w:ascii="Arial" w:hAnsi="Arial" w:cs="Arial"/>
+          <w:sz w:val="24"/>
+          <w:szCs w:val="24"/>
+          <w:lang w:val="es-CO"/>
+        </w:rPr>
+        <w:t>}</w:t>
+      </w:r>
+    </w:p>
+    <w:p>
+      <w:pPr>
+        <w:spacing w:after="120"/>
+        <w:jc w:val="both"/>
+        <w:rPr>
+          <w:rFonts w:ascii="Arial" w:hAnsi="Arial" w:cs="Arial"/>
+          <w:lang w:val="es-CO"/>
+        </w:rPr>
+      </w:pPr>
+      <w:r>
+        <w:rPr>
+          <w:rFonts w:ascii="Arial" w:hAnsi="Arial" w:cs="Arial"/>
+          <w:sz w:val="24"/>
+          <w:szCs w:val="24"/>
+          <w:lang w:val="es-CO"/>
+        </w:rPr>
+        <w:t>{“</w:t>
+      </w:r>
+      <w:r>
+        <w:rPr>
+          <w:rFonts w:ascii="Arial" w:hAnsi="Arial" w:cs="Arial"/>
+          <w:sz w:val="24"/>
+          <w:szCs w:val="24"/>
+          <w:lang w:val="es-CO"/>
+        </w:rPr>
+        <w:t>loteParrafo</w:t>
+      </w:r>
+      <w:r>
+        <w:rPr>
+          <w:rFonts w:ascii="Arial" w:hAnsi="Arial" w:cs="Arial"/>
+          <w:sz w:val="24"/>
+          <w:szCs w:val="24"/>
+          <w:lang w:val="es-CO"/>
+        </w:rPr>
+        <w:t>”}</w:t>
+      </w:r>
+      <w:r>
+        <w:rPr>
+          <w:rFonts w:ascii="Arial" w:hAnsi="Arial" w:cs="Arial"/>
+          <w:sz w:val="24"/>
+          <w:szCs w:val="24"/>
+          <w:lang w:val="es-CO"/>
+        </w:rPr>
+        <w:t xml:space="preserve"> {“</w:t>
+      </w:r>
+      <w:r>
+        <w:rPr>
+          <w:rFonts w:ascii="Arial" w:hAnsi="Arial" w:cs="Arial"/>
+          <w:sz w:val="24"/>
+          <w:szCs w:val="24"/>
+          <w:lang w:val="es-CO"/>
+        </w:rPr>
+        <w:t>descripcionInmueble</w:t>
+      </w:r>
+      <w:r>
+        <w:rPr>
+          <w:rFonts w:ascii="Arial" w:hAnsi="Arial" w:cs="Arial"/>
+          <w:sz w:val="24"/>
+          <w:szCs w:val="24"/>
+          <w:lang w:val="es-CO"/>
+        </w:rPr>
+        <w:t>”}</w:t>
+      </w:r>
+      <w:r>
+        <w:rPr>
+          <w:rFonts w:ascii="Arial" w:hAnsi="Arial" w:cs="Arial"/>
+          <w:sz w:val="24"/>
+          <w:szCs w:val="24"/>
+          <w:lang w:val="es-CO"/>
+        </w:rPr>
+        <w:t xml:space="preserve"> </w:t>
+      </w:r>
+      <w:r>
+        <w:rPr>
+          <w:rFonts w:ascii="Arial" w:hAnsi="Arial" w:cs="Arial"/>
+          <w:lang w:val="es-CO"/>
+        </w:rPr>
+        <w:t>-----------------------------------------------------------------------------------------------------------------------------------------------------------------------------</w:t>
+      </w:r>
+      <w:r>
+        <w:rPr>
+          <w:rFonts w:ascii="Arial" w:hAnsi="Arial" w:cs="Arial"/>
+          <w:lang w:val="es-CO"/>
+        </w:rPr>
+        <w:t>---------------------------------------------------------------------------</w:t>
+      </w:r>
+      <w:r>
+        <w:rPr>
+          <w:rFonts w:ascii="Arial" w:hAnsi="Arial" w:cs="Arial"/>
+          <w:lang w:val="es-CO"/>
+        </w:rPr>
+        <w:t>-</w:t>
+      </w:r>
+    </w:p>
+    <w:p>
+      <w:pPr>
+        <w:spacing w:after="120"/>
+        <w:jc w:val="both"/>
+        <w:rPr>
+          <w:rFonts w:ascii="Arial" w:hAnsi="Arial" w:cs="Arial"/>
+          <w:spacing w:val="-3"/>
+          <w:lang w:val="es-ES"/>
+        </w:rPr>
+      </w:pPr>
+      <w:r>
+        <w:rPr>
+          <w:rFonts w:ascii="Arial" w:hAnsi="Arial" w:cs="Arial"/>
+          <w:b/>
+          <w:bCs/>
+          <w:spacing w:val="-3"/>
+          <w:lang w:val="es-MX"/>
+        </w:rPr>
+        <w:t>PARAGRAFO:</w:t>
+      </w:r>
+      <w:r>
+        <w:rPr>
+          <w:rFonts w:ascii="Arial" w:hAnsi="Arial" w:cs="Arial"/>
+          <w:spacing w:val="-3"/>
+          <w:lang w:val="es-MX"/>
+        </w:rPr>
+        <w:t xml:space="preserve"> En este acto se le advierte al otorgante la obligación que tiene de dar cumplimiento a lo establecido en la Ley 160 de 1994, Artículo 45,</w:t>
+      </w:r>
+      <w:r>
+        <w:rPr>
+          <w:rFonts w:ascii="Arial" w:hAnsi="Arial" w:cs="Arial"/>
+          <w:spacing w:val="-3"/>
+          <w:lang w:val="es-CO"/>
+        </w:rPr>
+        <w:t xml:space="preserve"> literal b) </w:t>
+      </w:r>
+      <w:r>
+        <w:rPr>
+          <w:rFonts w:ascii="Arial" w:hAnsi="Arial" w:cs="Arial"/>
+          <w:spacing w:val="-3"/>
+          <w:lang w:val="es-MX"/>
+        </w:rPr>
+        <w:t>conforme</w:t>
+      </w:r>
+      <w:r>
+        <w:rPr>
+          <w:rFonts w:ascii="Arial" w:eastAsia="Times New Roman" w:hAnsi="Arial" w:cs="Arial"/>
+          <w:b/>
+          <w:bCs/>
+          <w:lang w:val="es-CO"/>
+        </w:rPr>
+        <w:t xml:space="preserve"> </w:t>
+      </w:r>
+      <w:r>
+        <w:rPr>
+          <w:rFonts w:ascii="Arial" w:hAnsi="Arial" w:cs="Arial"/>
+          <w:spacing w:val="-3"/>
+          <w:lang w:val="es-MX"/>
+        </w:rPr>
+        <w:t>a la definición contenida en esta Ley, éste predio ven</w:t>
+      </w:r>
+      <w:r>
+        <w:rPr>
+          <w:rFonts w:ascii="Arial" w:hAnsi="Arial" w:cs="Arial"/>
+          <w:spacing w:val="-3"/>
+          <w:lang w:val="es-CO"/>
+        </w:rPr>
+        <w:t>dido</w:t>
+      </w:r>
+      <w:r>
+        <w:rPr>
+          <w:rFonts w:ascii="Arial" w:hAnsi="Arial" w:cs="Arial"/>
+          <w:spacing w:val="-3"/>
+          <w:lang w:val="es-CO"/>
+        </w:rPr>
+        <w:t xml:space="preserve"> será destinado para: </w:t>
+      </w:r>
+      <w:r>
+        <w:rPr>
+          <w:rFonts w:ascii="Arial" w:hAnsi="Arial" w:cs="Arial"/>
+          <w:spacing w:val="-3"/>
+          <w:lang w:val="es-CO"/>
+        </w:rPr>
+        <w:t>Cunicultura</w:t>
+      </w:r>
+      <w:r>
+        <w:rPr>
+          <w:rFonts w:ascii="Arial" w:hAnsi="Arial" w:cs="Arial"/>
+          <w:spacing w:val="-3"/>
+          <w:lang w:val="es-MX"/>
+        </w:rPr>
+        <w:t>. - - - - -</w:t>
+      </w:r>
+      <w:r>
+        <w:rPr>
+          <w:rFonts w:ascii="Arial" w:hAnsi="Arial" w:cs="Arial"/>
+          <w:spacing w:val="-3"/>
+          <w:lang w:val="es-CO"/>
+        </w:rPr>
+        <w:t xml:space="preserve">- - - - - - - - - - - - - - - - - - - - - - - - - - - - - - - - </w:t>
+      </w:r>
+      <w:r>
+        <w:rPr>
+          <w:rFonts w:ascii="Arial" w:hAnsi="Arial" w:cs="Arial"/>
+          <w:spacing w:val="-3"/>
+          <w:lang w:val="es-MX"/>
+        </w:rPr>
+        <w:t xml:space="preserve"> - - - - - - - - - - - - - - - - - - - - - - - - - - - - - - - - - - - - - </w:t>
+      </w:r>
+      <w:r>
+        <w:rPr>
+          <w:rFonts w:ascii="Arial" w:hAnsi="Arial" w:cs="Arial"/>
+          <w:spacing w:val="-3"/>
+          <w:lang w:val="es-CO"/>
+        </w:rPr>
+        <w:t xml:space="preserve">- - - - - - - - - - - - - - - - - - - - - - - </w:t>
+      </w:r>
+      <w:r>
+        <w:rPr>
+          <w:rFonts w:ascii="Arial" w:hAnsi="Arial" w:cs="Arial"/>
+          <w:spacing w:val="-3"/>
+          <w:lang w:val="es-ES"/>
+        </w:rPr>
+        <w:t>- - - - - - - - - - - - - - - - - - - - - -</w:t>
+      </w:r>
+      <w:r>
+        <w:rPr>
+          <w:rFonts w:ascii="Arial" w:hAnsi="Arial" w:cs="Arial"/>
+          <w:b/>
+          <w:spacing w:val="-3"/>
+          <w:lang w:val="es-ES"/>
+        </w:rPr>
+        <w:t xml:space="preserve"> </w:t>
+      </w:r>
+      <w:r>
+        <w:rPr>
+          <w:rFonts w:ascii="Arial" w:hAnsi="Arial" w:cs="Arial"/>
+          <w:spacing w:val="-3"/>
+          <w:lang w:val="es-ES"/>
+        </w:rPr>
+        <w:t>- - - - - - - - - - - -</w:t>
+      </w:r>
+    </w:p>
+    <w:p>
+      <w:pPr>
+        <w:spacing w:after="120"/>
+        <w:jc w:val="both"/>
+        <w:rPr>
+          <w:rFonts w:ascii="Arial" w:hAnsi="Arial" w:cs="Arial"/>
+          <w:sz w:val="24"/>
+          <w:szCs w:val="24"/>
+          <w:lang w:val="es-CO"/>
+        </w:rPr>
+      </w:pPr>
+      <w:r>
+        <w:rPr>
+          <w:rFonts w:ascii="Arial" w:hAnsi="Arial" w:cs="Arial"/>
+          <w:sz w:val="24"/>
+          <w:szCs w:val="24"/>
+          <w:lang w:val="es-CO"/>
+        </w:rPr>
+        <w:t xml:space="preserve">Este inmueble se distingue con el folio de matrícula inmobiliaria número </w:t>
+      </w:r>
+      <w:r>
+        <w:rPr>
+          <w:rFonts w:ascii="Arial" w:hAnsi="Arial" w:cs="Arial"/>
+          <w:sz w:val="24"/>
+          <w:szCs w:val="24"/>
+          <w:lang w:val="es-CO"/>
+        </w:rPr>
+        <w:t>{“matriculaInmobiliaria”}</w:t>
+      </w:r>
+      <w:r>
+        <w:rPr>
+          <w:rFonts w:ascii="Arial" w:hAnsi="Arial" w:cs="Arial"/>
+          <w:sz w:val="24"/>
+          <w:szCs w:val="24"/>
+          <w:lang w:val="es-CO"/>
+        </w:rPr>
+        <w:t xml:space="preserve"> de la oficina de registro de instrumentos públicos de </w:t>
+      </w:r>
+      <w:r>
+        <w:rPr>
+          <w:rFonts w:ascii="Arial" w:hAnsi="Arial" w:cs="Arial"/>
+          <w:sz w:val="24"/>
+          <w:szCs w:val="24"/>
+          <w:lang w:val="es-CO"/>
+        </w:rPr>
+        <w:t>{“oficinaInstrumentos”}</w:t>
+      </w:r>
+      <w:r>
+        <w:rPr>
+          <w:rFonts w:ascii="Arial" w:hAnsi="Arial" w:cs="Arial"/>
+          <w:sz w:val="24"/>
+          <w:szCs w:val="24"/>
+          <w:lang w:val="es-CO"/>
+        </w:rPr>
+        <w:t xml:space="preserve">. En catastro no ha habido la mutación correspondiente aún aparece en mayor extensión con la cédula catastral número </w:t>
+      </w:r>
+      <w:r>
+        <w:rPr>
+          <w:rFonts w:ascii="Arial" w:hAnsi="Arial" w:cs="Arial"/>
+          <w:sz w:val="24"/>
+          <w:szCs w:val="24"/>
+          <w:lang w:val="es-CO"/>
+        </w:rPr>
+        <w:t>{“cedulaCatastral”}</w:t>
+      </w:r>
+      <w:r>
+        <w:rPr>
+          <w:rFonts w:ascii="Arial" w:hAnsi="Arial" w:cs="Arial"/>
+          <w:sz w:val="24"/>
+          <w:szCs w:val="24"/>
+          <w:lang w:val="es-CO"/>
+        </w:rPr>
+        <w:t xml:space="preserve"> -  - - - - - - - - - - - - - - - - - - - - - - - - - - - - - - - - - - - - - - - - - - - - - - - - - - - - - - - - - - - - - - - - - - - - - - - - - - - - - - - - - - - - - -- - - - - - - - - - - - - - - - - - - - - - -  - - - - - - - - - - - - - - - - -- - </w:t>
+      </w:r>
+    </w:p>
+    <w:p>
+      <w:pPr>
+        <w:spacing w:after="120"/>
+        <w:jc w:val="both"/>
+        <w:rPr>
+          <w:rFonts w:ascii="Arial" w:hAnsi="Arial" w:cs="Arial"/>
+          <w:sz w:val="24"/>
+          <w:szCs w:val="24"/>
+          <w:lang w:val="es-CO"/>
+        </w:rPr>
+      </w:pPr>
+      <w:r>
+        <w:rPr>
+          <w:rFonts w:ascii="Arial" w:hAnsi="Arial" w:cs="Arial"/>
+          <w:b/>
+          <w:bCs/>
+          <w:sz w:val="24"/>
+          <w:szCs w:val="24"/>
+          <w:lang w:val="es-CO"/>
+        </w:rPr>
+        <w:t>PARAGRAFO PRIMERO:</w:t>
+      </w:r>
+      <w:r>
+        <w:rPr>
+          <w:rFonts w:ascii="Arial" w:hAnsi="Arial" w:cs="Arial"/>
+          <w:sz w:val="24"/>
+          <w:szCs w:val="24"/>
+          <w:lang w:val="es-CO"/>
+        </w:rPr>
+        <w:t xml:space="preserve"> No obstante, la anterior mención de cabida y linderos del inmueble, la venta se hace como cuerpo cierto, de tal suerte que cualquier eventual diferencia que pueda resultar entre la cabida real y la aquí declarada, no dará lugar para reclamo de ninguna de las partes. - - - - - - - - - - - - - - - - - - - - - - - - - - - - - - - - - - -  - - - - - - - - - - - - - - - - - - - - - - - - - - - - - - - - - - - - - - - - - - - - - - - - - - - - - - - - - - - - - - - - - - - - - - - - - - - - - - - - - - - - - - - - - - - - - - - - - - ------------- - ----------------------------</w:t>
+      </w:r>
+    </w:p>
+    <w:p>
+      <w:pPr>
+        <w:spacing w:after="120"/>
+        <w:jc w:val="both"/>
+        <w:rPr>
+          <w:rFonts w:ascii="Arial" w:hAnsi="Arial" w:cs="Arial"/>
+          <w:sz w:val="24"/>
+          <w:szCs w:val="24"/>
+          <w:lang w:val="es-CO"/>
+        </w:rPr>
+      </w:pPr>
+      <w:r>
+        <w:rPr>
+          <w:rFonts w:ascii="Arial" w:hAnsi="Arial" w:cs="Arial"/>
+          <w:sz w:val="24"/>
+          <w:szCs w:val="24"/>
+          <w:lang w:val="es-CO"/>
+        </w:rPr>
+        <w:t>{“</w:t>
+      </w:r>
+      <w:r>
+        <w:rPr>
+          <w:rFonts w:ascii="Arial" w:hAnsi="Arial" w:cs="Arial"/>
+          <w:sz w:val="24"/>
+          <w:szCs w:val="24"/>
+          <w:lang w:val="es-CO"/>
+        </w:rPr>
+        <w:t>parrafoSegundo</w:t>
+      </w:r>
+      <w:r>
+        <w:rPr>
+          <w:rFonts w:ascii="Arial" w:hAnsi="Arial" w:cs="Arial"/>
+          <w:sz w:val="24"/>
+          <w:szCs w:val="24"/>
+          <w:lang w:val="es-CO"/>
+        </w:rPr>
+        <w:t>”}</w:t>
+      </w:r>
+    </w:p>
+    <w:p>
+      <w:pPr>
+        <w:spacing w:after="120"/>
+        <w:jc w:val="both"/>
+        <w:rPr>
+          <w:rFonts w:ascii="Arial" w:hAnsi="Arial" w:cs="Arial"/>
+          <w:sz w:val="24"/>
+          <w:szCs w:val="24"/>
+          <w:lang w:val="es-CO"/>
+        </w:rPr>
+      </w:pPr>
+      <w:r>
+        <w:rPr>
+          <w:rFonts w:ascii="Arial" w:hAnsi="Arial" w:cs="Arial"/>
+          <w:b/>
+          <w:bCs/>
+          <w:sz w:val="24"/>
+          <w:szCs w:val="24"/>
+          <w:lang w:val="es-CO"/>
+        </w:rPr>
+        <w:t>APLICACIÓN ARTÍCULO 61 – LEY DE CRECIMIENTO ECONOMICO 2010 DEL 27 DE DICIEMBRE DE 2019.-CONSTANCIA:</w:t>
+      </w:r>
+      <w:r>
+        <w:rPr>
+          <w:rFonts w:ascii="Arial" w:hAnsi="Arial" w:cs="Arial"/>
+          <w:sz w:val="24"/>
+          <w:szCs w:val="24"/>
+          <w:lang w:val="es-CO"/>
+        </w:rPr>
+        <w:t xml:space="preserve"> Declaran las partes otorgantes que conocen el texto y alcance del Artículo 61 de la Ley 2010/2019 por lo que, bajo la gravedad de juramento que se entiende prestado por el sólo hecho de la firma, que el precio incluido en esta escritura es real y no ha sido objeto de pactos privados en los que se señale un valor diferente, que no existen sumas que hayan convenido o facturado por fuera de la misma. Esta declaración se hace de manera libre y espontánea sin responsabilidad alguna por parte del Notario. La Notaría advierte </w:t>
+      </w:r>
+      <w:r>
+        <w:rPr>
+          <w:rFonts w:ascii="Arial" w:hAnsi="Arial" w:cs="Arial"/>
+          <w:sz w:val="24"/>
+          <w:szCs w:val="24"/>
+          <w:lang w:val="es-CO"/>
+        </w:rPr>
+        <w:lastRenderedPageBreak/>
+        <w:t xml:space="preserve">que, en el caso de existir pactos, deberá informarse el precio convenido en ellos o de lo contrario deberán manifestar su valor. Sin las referidas declaraciones, tanto el impuesto sobre la renta como la ganancia ocasional, el impuesto de registro, los derechos de registro y los derechos notariales, serán liquidados sobre una base equivalente a cuatro (4) veces el valor incluido en la escritura, sin perjuicio de la obligación del Notario de reportar la irregularidad a las autoridades de impuestos para lo de su competencia y sin detrimento de las facultades de la Dirección de Impuestos y Aduanas Nacionales – DIAN, para determinar el valor real de la transacción. - - - - - - - - - - - - - - - - - - - - - - - - - - - - - - - - - - - - - - - - - - - - - - - - - - - - - - - - - - - - - -- - - - - - - - - - - - - - - - - - - - - - - - - - - - - - - - - - - - - - - - - - - - - - - - - - - - - - - - - - - - </w:t>
+      </w:r>
+      <w:r>
+        <w:rPr>
+          <w:rFonts w:ascii="Arial" w:hAnsi="Arial" w:cs="Arial"/>
+          <w:b/>
+          <w:bCs/>
+          <w:sz w:val="24"/>
+          <w:szCs w:val="24"/>
+          <w:lang w:val="es-CO"/>
+        </w:rPr>
+        <w:t>NOTA:</w:t>
+      </w:r>
+      <w:r>
+        <w:rPr>
+          <w:rFonts w:ascii="Arial" w:hAnsi="Arial" w:cs="Arial"/>
+          <w:sz w:val="24"/>
+          <w:szCs w:val="24"/>
+          <w:lang w:val="es-CO"/>
+        </w:rPr>
+        <w:t xml:space="preserve"> LAS PARTES CONOCEN QUE ACORDE A LA LEY 2010 DE DICIEMBRE 27 DE 2.019 ARTICULO 61; NO SERAN CONSTITUTIVOS DE COSTO DE LOS BIENES RAICES AQUELLAS SUMAS QUE NO SE HAYAN DESEMBOLSADO A TRAVES DE ENTIDADES FINANCIERAS. - - - - - - - - - - - - - - - - - - - - - - - - - - - - - - - - - - - - - - - - - - - - - - - - - - - - - - - - - - - - - - - - - - - - - - - - - - - - - </w:t>
+      </w:r>
+    </w:p>
+    <w:p>
+      <w:pPr>
+        <w:spacing w:after="120"/>
+        <w:jc w:val="both"/>
+        <w:rPr>
+          <w:rFonts w:ascii="Arial" w:hAnsi="Arial" w:cs="Arial"/>
+          <w:sz w:val="24"/>
+          <w:szCs w:val="24"/>
+          <w:lang w:val="es-CO"/>
+        </w:rPr>
+      </w:pPr>
+      <w:r>
+        <w:rPr>
+          <w:rFonts w:ascii="Arial" w:hAnsi="Arial" w:cs="Arial"/>
+          <w:sz w:val="24"/>
+          <w:szCs w:val="24"/>
+          <w:lang w:val="es-CO"/>
+        </w:rPr>
+        <w:t>{“</w:t>
+      </w:r>
+      <w:r>
+        <w:rPr>
+          <w:rFonts w:ascii="Arial" w:hAnsi="Arial" w:cs="Arial"/>
+          <w:sz w:val="24"/>
+          <w:szCs w:val="24"/>
+          <w:lang w:val="es-CO"/>
+        </w:rPr>
+        <w:t>tradicion</w:t>
+      </w:r>
+      <w:r>
+        <w:rPr>
+          <w:rFonts w:ascii="Arial" w:hAnsi="Arial" w:cs="Arial"/>
+          <w:sz w:val="24"/>
+          <w:szCs w:val="24"/>
+          <w:lang w:val="es-CO"/>
+        </w:rPr>
+        <w:t>”}</w:t>
+      </w:r>
+    </w:p>
+    <w:p>
+      <w:pPr>
+        <w:spacing w:after="120"/>
+        <w:jc w:val="both"/>
+        <w:rPr>
+          <w:rFonts w:ascii="Arial" w:hAnsi="Arial" w:cs="Arial"/>
+          <w:sz w:val="24"/>
+          <w:szCs w:val="24"/>
+          <w:lang w:val="es-CO"/>
+        </w:rPr>
+      </w:pPr>
+      <w:r>
+        <w:rPr>
+          <w:rFonts w:ascii="Arial" w:hAnsi="Arial" w:cs="Arial"/>
+          <w:sz w:val="24"/>
+          <w:szCs w:val="24"/>
+          <w:lang w:val="es-CO"/>
+        </w:rPr>
+        <w:t>{“</w:t>
+      </w:r>
+      <w:r>
+        <w:rPr>
+          <w:rFonts w:ascii="Arial" w:hAnsi="Arial" w:cs="Arial"/>
+          <w:sz w:val="24"/>
+          <w:szCs w:val="24"/>
+          <w:lang w:val="es-CO"/>
+        </w:rPr>
+        <w:t>complementosTradicion</w:t>
+      </w:r>
+      <w:r>
+        <w:rPr>
+          <w:rFonts w:ascii="Arial" w:hAnsi="Arial" w:cs="Arial"/>
+          <w:sz w:val="24"/>
+          <w:szCs w:val="24"/>
+          <w:lang w:val="es-CO"/>
+        </w:rPr>
+        <w:t>”}</w:t>
+      </w:r>
+    </w:p>
+    <w:p>
+      <w:pPr>
+        <w:spacing w:after="120"/>
+        <w:jc w:val="both"/>
+        <w:rPr>
+          <w:rFonts w:ascii="Arial" w:hAnsi="Arial" w:cs="Arial"/>
+          <w:sz w:val="24"/>
+          <w:szCs w:val="24"/>
+          <w:lang w:val="es-CO"/>
+        </w:rPr>
+      </w:pPr>
+      <w:r>
+        <w:rPr>
+          <w:rFonts w:ascii="Arial" w:hAnsi="Arial" w:cs="Arial"/>
+          <w:sz w:val="24"/>
+          <w:szCs w:val="24"/>
+          <w:lang w:val="es-CO"/>
+        </w:rPr>
+        <w:t>{“parrafoCompradoresAceptan”}</w:t>
+      </w:r>
+    </w:p>
+    <w:p>
+      <w:pPr>
+        <w:spacing w:after="120"/>
+        <w:jc w:val="both"/>
+        <w:rPr>
+          <w:rFonts w:ascii="Arial" w:hAnsi="Arial" w:cs="Arial"/>
+          <w:sz w:val="24"/>
+          <w:szCs w:val="24"/>
+          <w:lang w:val="es-CO"/>
+        </w:rPr>
+      </w:pPr>
+      <w:r>
+        <w:rPr>
+          <w:rFonts w:ascii="Arial" w:hAnsi="Arial" w:cs="Arial"/>
+          <w:sz w:val="24"/>
+          <w:szCs w:val="24"/>
+          <w:lang w:val="es-CO"/>
+        </w:rPr>
+        <w:t xml:space="preserve">PARAGRAFO DE AFECTACION AL REGIMEN DE VIVIENDA FAMILIAR. - - - - - - - -  No se da aplicación a la LEY 258 DE 1996 REFORMADA POR LA LEY 854 DE 2003 en cuanto a la afectación a vivienda familiar, por tratarse de COMPRAVENTA DEL  LOTE DE TERRENO. - - - - - - - - - - - - - - - - - - - - - - - - - - - - - - - - - - - - - - -  En consecuencia, la Suscrita Notaria deja constancia que respecto a este predio NO queda afectado a vivienda familiar de conformidad con la Ley 258 de 1996, Reformada por la ley 854 de 2003. - - - - - - - - - - - - - --------------------- - - - - - - - - - - - - </w:t>
+      </w:r>
+      <w:r>
+        <w:rPr>
+          <w:rFonts w:ascii="Arial" w:hAnsi="Arial" w:cs="Arial"/>
+          <w:sz w:val="24"/>
+          <w:szCs w:val="24"/>
+          <w:lang w:val="es-CO"/>
+        </w:rPr>
+        <w:t>---------------------------------------------------------------------------------------------------------------</w:t>
+      </w:r>
+      <w:r>
+        <w:rPr>
+          <w:rFonts w:ascii="Arial" w:hAnsi="Arial" w:cs="Arial"/>
+          <w:sz w:val="24"/>
+          <w:szCs w:val="24"/>
+          <w:lang w:val="es-CO"/>
+        </w:rPr>
+        <w:t xml:space="preserve">No obstante, la Notaria advierte que el desconocimiento a las normas legales sobre la afectación a Vivienda familiar, quedará viciado de NULIDAD ABSOLUTA el presente contrato. - - - - - - - - - - - - - - - - - - - - - - - - - - - - - - - - - - - - - - - - - - - - - - - - - - - - - - - - - - - - - - - - - - - - - -- - - - - - - - - - - - - - - - - - - - - - - - - - - - - - - - - - - - - - - - - - - - - - - - - - - - - - -- - - - - - - - - - - - - - - - - - - - -  - - - - - - - - - - - - - - - - -- </w:t>
+      </w:r>
+    </w:p>
+    <w:p>
+      <w:pPr>
+        <w:spacing w:after="120"/>
+        <w:jc w:val="both"/>
+        <w:rPr>
+          <w:rFonts w:ascii="Arial" w:hAnsi="Arial" w:cs="Arial"/>
+          <w:sz w:val="24"/>
+          <w:szCs w:val="24"/>
+          <w:lang w:val="es-CO"/>
+        </w:rPr>
+      </w:pPr>
+      <w:r>
+        <w:rPr>
+          <w:rFonts w:ascii="Arial" w:hAnsi="Arial" w:cs="Arial"/>
+          <w:sz w:val="24"/>
+          <w:szCs w:val="24"/>
+          <w:lang w:val="es-CO"/>
+        </w:rPr>
+        <w:t>{“parrafoParagrafoSegundo”}</w:t>
+      </w:r>
+    </w:p>
+    <w:p>
+      <w:pPr>
+        <w:spacing w:after="120"/>
+        <w:jc w:val="both"/>
+        <w:rPr>
+          <w:rFonts w:ascii="Arial" w:hAnsi="Arial" w:cs="Arial"/>
+          <w:sz w:val="24"/>
+          <w:szCs w:val="24"/>
+          <w:lang w:val="es-CO"/>
+        </w:rPr>
+      </w:pPr>
+      <w:r>
+        <w:rPr>
+          <w:rFonts w:ascii="Arial" w:hAnsi="Arial" w:cs="Arial"/>
+          <w:b/>
+          <w:bCs/>
+          <w:sz w:val="24"/>
+          <w:szCs w:val="24"/>
+          <w:lang w:val="es-CO"/>
+        </w:rPr>
+        <w:t>PARAGRAFO TERCERO:</w:t>
+      </w:r>
+      <w:r>
+        <w:rPr>
+          <w:rFonts w:ascii="Arial" w:hAnsi="Arial" w:cs="Arial"/>
+          <w:sz w:val="24"/>
+          <w:szCs w:val="24"/>
+          <w:lang w:val="es-CO"/>
+        </w:rPr>
+        <w:t xml:space="preserve"> LOS OTORGANTES MANIFIESTAN EXPRESAMENTE PARA EFECTOS PROPIOS DE LA LEY DE EXTINCIÓN DE DOMINIO Y AQUELLAS NORMAS QUE LA ADICIONEN, MODIFIQUEN O REFORMEN, QUE EL BIEN MATERIA U OBJETO DEL PRESENTE ACTO O CONTRATO, ASI COMO LOS DINEROS CON QUE SE SATISFACEN LAS PRESTACIONES DERIVADAS DE ÉL, PROVIENEN O SE ORIGINAN EN EL EJERCICIO DE ACTIVIDADES LICITAS.- - - - - - - - - - - - - - - - - - - - - - - - - - - - - - - - - - - - - - - - - - - - - - - - - - - - - - - - - - - - - - - - - -- - - - - - - - - - - - - - - - -  -- - - - - - - - - - - - - - - - - - - - -  - - - - - - - - - - - - - - - - -- - - - </w:t>
+      </w:r>
+    </w:p>
+    <w:p>
+      <w:pPr>
+        <w:spacing w:after="120"/>
+        <w:jc w:val="both"/>
+        <w:rPr>
+          <w:rFonts w:ascii="Arial" w:hAnsi="Arial" w:cs="Arial"/>
+          <w:sz w:val="24"/>
+          <w:szCs w:val="24"/>
+          <w:lang w:val="es-CO"/>
+        </w:rPr>
+      </w:pPr>
+      <w:r>
+        <w:rPr>
+          <w:rFonts w:ascii="Arial" w:hAnsi="Arial" w:cs="Arial"/>
+          <w:b/>
+          <w:bCs/>
+          <w:sz w:val="24"/>
+          <w:szCs w:val="24"/>
+          <w:lang w:val="es-CO"/>
+        </w:rPr>
+        <w:lastRenderedPageBreak/>
+        <w:t>PARAGRAFO CUARTO:</w:t>
+      </w:r>
+      <w:r>
+        <w:rPr>
+          <w:rFonts w:ascii="Arial" w:hAnsi="Arial" w:cs="Arial"/>
+          <w:sz w:val="24"/>
+          <w:szCs w:val="24"/>
+          <w:lang w:val="es-CO"/>
+        </w:rPr>
+        <w:t xml:space="preserve"> Los comparecientes hacen constar, que han revisado y verificado cuidadosamente sus nombres completos, los números de documentos de identidad, declaran además que todas las informaciones suministradas y consignadas en esta escritura son correctas y en consecuencia asumen la   responsabilidad que se pueda derivar de cualquier inexactitud en las mismas. Conocen la Ley, y entienden que la Notaria responde por la parte formal de los instrumentos que autoriza, pero no responde de la veracidad de las declaraciones de las partes. - - - - - - - - - - - - - - - - - - - - Además, la Notaria le advierte a los comparecientes que cualquier aclaración a la presente escritura, implica el otorgamiento de una nueva escritura pública de aclaración, cuyos Costos serán asumidos única y exclusivamente por los comparecientes. A los otorgantes se les hizo la advertencia que deben presentar esta escritura para registro, en la Oficina correspondiente, dentro del término máximo de dos (2) meses, contados a partir de la fecha de otorgamiento de este instrumento, cuyo incumplimiento causará intereses moratorios por mes o fracción de mes de retardo.- - - - - - - - - - - - - - - - - - - - - -</w:t>
+      </w:r>
+    </w:p>
+    <w:p>
+      <w:pPr>
+        <w:spacing w:after="120"/>
+        <w:jc w:val="both"/>
+        <w:rPr>
+          <w:rFonts w:ascii="Arial" w:hAnsi="Arial" w:cs="Arial"/>
+          <w:sz w:val="24"/>
+          <w:szCs w:val="24"/>
+          <w:lang w:val="es-CO"/>
+        </w:rPr>
+      </w:pPr>
+      <w:r>
+        <w:rPr>
+          <w:rFonts w:ascii="Arial" w:hAnsi="Arial" w:cs="Arial"/>
+          <w:sz w:val="24"/>
+          <w:szCs w:val="24"/>
+          <w:lang w:val="es-CO"/>
+        </w:rPr>
+        <w:t xml:space="preserve">- - - - - - - - - - - - - - - - - - - - - - - - - - - - - - - - - - - - - - - - - - - - -- - - - - - - - - - - - - - - - -  - - - - - - - - - - - - - - - - - - - - - - - - - - - - - - - - - - - - - - - - - - - - - - - - - - - - - - - - - - - - - - </w:t>
+      </w:r>
+    </w:p>
+    <w:p>
+      <w:pPr>
+        <w:spacing w:after="120"/>
+        <w:jc w:val="both"/>
+        <w:rPr>
+          <w:rFonts w:ascii="Arial" w:hAnsi="Arial" w:cs="Arial"/>
+          <w:spacing w:val="-3"/>
+          <w:lang w:val="es-CO"/>
+        </w:rPr>
+      </w:pPr>
+      <w:r>
+        <w:rPr>
+          <w:rFonts w:ascii="Arial" w:hAnsi="Arial" w:cs="Arial"/>
+          <w:spacing w:val="-3"/>
+          <w:lang w:val="es-CO"/>
+        </w:rPr>
+        <w:t xml:space="preserve">Presentaron el siguiente comprobante fiscal: </w:t>
+      </w:r>
+      <w:r>
+        <w:rPr>
+          <w:rFonts w:ascii="Arial" w:hAnsi="Arial" w:cs="Arial"/>
+          <w:spacing w:val="-4"/>
+          <w:lang w:val="es-CO"/>
+        </w:rPr>
+        <w:t>- - -</w:t>
+      </w:r>
+      <w:r>
+        <w:rPr>
+          <w:rFonts w:ascii="Arial" w:hAnsi="Arial" w:cs="Arial"/>
+          <w:b/>
+          <w:bCs/>
+          <w:spacing w:val="-4"/>
+          <w:lang w:val="es-CO"/>
+        </w:rPr>
+        <w:t xml:space="preserve"> </w:t>
+      </w:r>
+      <w:r>
+        <w:rPr>
+          <w:rFonts w:ascii="Arial" w:hAnsi="Arial" w:cs="Arial"/>
+          <w:b/>
+          <w:bCs/>
+          <w:spacing w:val="-4"/>
+          <w:lang w:val="es-CO"/>
+        </w:rPr>
+        <w:t>{“</w:t>
+      </w:r>
+      <w:r>
+        <w:rPr>
+          <w:rFonts w:ascii="Arial" w:hAnsi="Arial" w:cs="Arial"/>
+          <w:b/>
+          <w:bCs/>
+          <w:spacing w:val="-4"/>
+          <w:lang w:val="es-CO"/>
+        </w:rPr>
+        <w:t>mayorExtension</w:t>
+      </w:r>
+      <w:r>
+        <w:rPr>
+          <w:rFonts w:ascii="Arial" w:hAnsi="Arial" w:cs="Arial"/>
+          <w:b/>
+          <w:bCs/>
+          <w:spacing w:val="-4"/>
+          <w:lang w:val="es-CO"/>
+        </w:rPr>
+        <w:t>”}</w:t>
+      </w:r>
+      <w:r>
+        <w:rPr>
+          <w:rFonts w:ascii="Arial" w:hAnsi="Arial" w:cs="Arial"/>
+          <w:spacing w:val="-4"/>
+          <w:lang w:val="es-CO"/>
+        </w:rPr>
+        <w:t xml:space="preserve"> - - - - - - -   </w:t>
+      </w:r>
+      <w:r>
+        <w:rPr>
+          <w:rFonts w:ascii="Arial" w:hAnsi="Arial" w:cs="Arial"/>
+          <w:spacing w:val="-3"/>
+          <w:lang w:val="es-CO"/>
+        </w:rPr>
+        <w:t xml:space="preserve">FECHA DE EXPEDICION: </w:t>
+      </w:r>
+      <w:r>
+        <w:rPr>
+          <w:rFonts w:ascii="Arial" w:hAnsi="Arial" w:cs="Arial"/>
+          <w:spacing w:val="-3"/>
+          <w:lang w:val="es-CO"/>
+        </w:rPr>
+        <w:t>{“fechaPazYSalvo”}</w:t>
+      </w:r>
+      <w:r>
+        <w:rPr>
+          <w:rFonts w:ascii="Arial" w:hAnsi="Arial" w:cs="Arial"/>
+          <w:spacing w:val="-3"/>
+          <w:lang w:val="es-CO"/>
+        </w:rPr>
+        <w:t xml:space="preserve">. CERTIFICADO DE PAZ Y SALVO MUNICIPAL. LA SECRETARIA DE HACIENDA MUNICIPAL DE </w:t>
+      </w:r>
+      <w:r>
+        <w:rPr>
+          <w:rFonts w:ascii="Arial" w:hAnsi="Arial" w:cs="Arial"/>
+          <w:spacing w:val="-3"/>
+          <w:lang w:val="es-CO"/>
+        </w:rPr>
+        <w:t>{“ciudad”}</w:t>
+      </w:r>
+      <w:r>
+        <w:rPr>
+          <w:rFonts w:ascii="Arial" w:hAnsi="Arial" w:cs="Arial"/>
+          <w:spacing w:val="-3"/>
+          <w:lang w:val="es-CO"/>
+        </w:rPr>
+        <w:t xml:space="preserve">. HACE CONSTAR: Que la ficha catastral # </w:t>
+      </w:r>
+      <w:r>
+        <w:rPr>
+          <w:rFonts w:ascii="Arial" w:hAnsi="Arial" w:cs="Arial"/>
+          <w:spacing w:val="-3"/>
+          <w:lang w:val="es-CO"/>
+        </w:rPr>
+        <w:t>{“cedulaCatastral”}</w:t>
+      </w:r>
+      <w:r>
+        <w:rPr>
+          <w:rFonts w:ascii="Arial" w:hAnsi="Arial" w:cs="Arial"/>
+          <w:spacing w:val="-3"/>
+          <w:lang w:val="es-CO"/>
+        </w:rPr>
+        <w:t xml:space="preserve">---- con dirección </w:t>
+      </w:r>
+      <w:r>
+        <w:rPr>
+          <w:rFonts w:ascii="Arial" w:hAnsi="Arial" w:cs="Arial"/>
+          <w:spacing w:val="-3"/>
+          <w:lang w:val="es-CO"/>
+        </w:rPr>
+        <w:t>{“direccion”}</w:t>
+      </w:r>
+      <w:r>
+        <w:rPr>
+          <w:rFonts w:ascii="Arial" w:hAnsi="Arial" w:cs="Arial"/>
+          <w:spacing w:val="-3"/>
+          <w:lang w:val="es-CO"/>
+        </w:rPr>
+        <w:t>. Avalúo de $</w:t>
+      </w:r>
+      <w:r>
+        <w:rPr>
+          <w:rFonts w:ascii="Arial" w:hAnsi="Arial" w:cs="Arial"/>
+          <w:spacing w:val="-3"/>
+          <w:lang w:val="es-CO"/>
+        </w:rPr>
+        <w:t>6,487</w:t>
+      </w:r>
+      <w:r>
+        <w:rPr>
+          <w:rFonts w:ascii="Arial" w:hAnsi="Arial" w:cs="Arial"/>
+          <w:spacing w:val="-3"/>
+          <w:lang w:val="es-CO"/>
+        </w:rPr>
+        <w:t xml:space="preserve">,000. Identificación: </w:t>
+      </w:r>
+      <w:r>
+        <w:rPr>
+          <w:rFonts w:ascii="Arial" w:hAnsi="Arial" w:cs="Arial"/>
+          <w:spacing w:val="-3"/>
+          <w:lang w:val="es-CO"/>
+        </w:rPr>
+        <w:t>5580718</w:t>
+      </w:r>
+      <w:r>
+        <w:rPr>
+          <w:rFonts w:ascii="Arial" w:hAnsi="Arial" w:cs="Arial"/>
+          <w:spacing w:val="-3"/>
+          <w:lang w:val="es-CO"/>
+        </w:rPr>
+        <w:t xml:space="preserve">. Nombre: </w:t>
+      </w:r>
+      <w:r>
+        <w:rPr>
+          <w:rFonts w:ascii="Arial" w:hAnsi="Arial" w:cs="Arial"/>
+          <w:spacing w:val="-3"/>
+          <w:lang w:val="es-CO"/>
+        </w:rPr>
+        <w:t>JAIME VESGA QUINTERO</w:t>
+      </w:r>
+      <w:r>
+        <w:rPr>
+          <w:rFonts w:ascii="Arial" w:hAnsi="Arial" w:cs="Arial"/>
+          <w:spacing w:val="-3"/>
+          <w:lang w:val="es-CO"/>
+        </w:rPr>
+        <w:t xml:space="preserve">. Área Terreno: </w:t>
+      </w:r>
+      <w:r>
+        <w:rPr>
+          <w:rFonts w:ascii="Arial" w:hAnsi="Arial" w:cs="Arial"/>
+          <w:spacing w:val="-3"/>
+          <w:lang w:val="es-CO"/>
+        </w:rPr>
+        <w:t>7</w:t>
+      </w:r>
+      <w:r>
+        <w:rPr>
+          <w:rFonts w:ascii="Arial" w:hAnsi="Arial" w:cs="Arial"/>
+          <w:spacing w:val="-3"/>
+          <w:lang w:val="es-CO"/>
+        </w:rPr>
+        <w:t xml:space="preserve"> Ha. </w:t>
+      </w:r>
+      <w:r>
+        <w:rPr>
+          <w:rFonts w:ascii="Arial" w:hAnsi="Arial" w:cs="Arial"/>
+          <w:spacing w:val="-3"/>
+          <w:lang w:val="es-CO"/>
+        </w:rPr>
+        <w:t>2,331.00</w:t>
+      </w:r>
+      <w:r>
+        <w:rPr>
+          <w:rFonts w:ascii="Arial" w:hAnsi="Arial" w:cs="Arial"/>
+          <w:spacing w:val="-3"/>
+          <w:lang w:val="es-CO"/>
+        </w:rPr>
+        <w:t xml:space="preserve"> Mts2. Área Construida: </w:t>
+      </w:r>
+      <w:r>
+        <w:rPr>
+          <w:rFonts w:ascii="Arial" w:hAnsi="Arial" w:cs="Arial"/>
+          <w:spacing w:val="-3"/>
+          <w:lang w:val="es-CO"/>
+        </w:rPr>
+        <w:t>57.0</w:t>
+      </w:r>
+      <w:r>
+        <w:rPr>
+          <w:rFonts w:ascii="Arial" w:hAnsi="Arial" w:cs="Arial"/>
+          <w:spacing w:val="-3"/>
+          <w:lang w:val="es-CO"/>
+        </w:rPr>
+        <w:t xml:space="preserve">0 Mts2. Se encuentra a PAZ Y SALVO con el Tesoro Municipal por concepto de IMPUESTO PREDIAL UNIFICADO hasta el 31/12/2025. Válido para: TODOS LOS TRAMITES. Observación: EL MUNICIPIO DE </w:t>
+      </w:r>
+      <w:r>
+        <w:rPr>
+          <w:rFonts w:ascii="Arial" w:hAnsi="Arial" w:cs="Arial"/>
+          <w:spacing w:val="-3"/>
+          <w:lang w:val="es-CO"/>
+        </w:rPr>
+        <w:t>VILLANUEVA</w:t>
+      </w:r>
+      <w:r>
+        <w:rPr>
+          <w:rFonts w:ascii="Arial" w:hAnsi="Arial" w:cs="Arial"/>
+          <w:spacing w:val="-3"/>
+          <w:lang w:val="es-CO"/>
+        </w:rPr>
+        <w:t xml:space="preserve"> SANTANDER NO COBRA IMPUESTO DE VALORIZACION. Firma Funcionario Responsable (fdo) sello respectivo.  - - - - - - - - - - - - - - - - - - - - - - - - - - - - - - - - - - - - - - - - - - - - - - - - - - - - - - - - - - - - -- - - - - - - - - - - -</w:t>
+      </w:r>
+      <w:r>
+        <w:rPr>
+          <w:rFonts w:ascii="Arial" w:hAnsi="Arial" w:cs="Arial"/>
+          <w:spacing w:val="-4"/>
+          <w:lang w:val="es-CO"/>
+        </w:rPr>
+        <w:t>- - - - - - - - - - - - - -</w:t>
+      </w:r>
+      <w:r>
+        <w:rPr>
+          <w:rFonts w:ascii="Arial" w:hAnsi="Arial" w:cs="Arial"/>
+          <w:spacing w:val="-3"/>
+          <w:lang w:val="es-CO"/>
+        </w:rPr>
+        <w:t xml:space="preserve"> - - - - </w:t>
+      </w:r>
+      <w:r>
+        <w:rPr>
+          <w:rFonts w:ascii="Arial" w:hAnsi="Arial" w:cs="Arial"/>
+          <w:spacing w:val="-4"/>
+          <w:lang w:val="es-CO"/>
+        </w:rPr>
+        <w:t>- - - - - - - - - - - - - -</w:t>
+      </w:r>
+      <w:r>
+        <w:rPr>
+          <w:rFonts w:ascii="Arial" w:hAnsi="Arial" w:cs="Arial"/>
+          <w:spacing w:val="-3"/>
+          <w:lang w:val="es-CO"/>
+        </w:rPr>
+        <w:t xml:space="preserve"> - - - - </w:t>
+      </w:r>
+      <w:r>
+        <w:rPr>
+          <w:rFonts w:ascii="Arial" w:hAnsi="Arial" w:cs="Arial"/>
+          <w:spacing w:val="-4"/>
+          <w:lang w:val="es-CO"/>
+        </w:rPr>
+        <w:t>- - - - - - - - - - - - - -</w:t>
+      </w:r>
+      <w:r>
+        <w:rPr>
+          <w:rFonts w:ascii="Arial" w:hAnsi="Arial" w:cs="Arial"/>
+          <w:spacing w:val="-3"/>
+          <w:lang w:val="es-CO"/>
+        </w:rPr>
+        <w:t xml:space="preserve"> - - - </w:t>
+      </w:r>
+      <w:r>
+        <w:rPr>
+          <w:rFonts w:ascii="Arial" w:hAnsi="Arial" w:cs="Arial"/>
+          <w:spacing w:val="-3"/>
+          <w:lang w:val="es-CO"/>
+        </w:rPr>
+        <w:t xml:space="preserve"> - -</w:t>
+      </w:r>
+      <w:r>
+        <w:rPr>
+          <w:rFonts w:ascii="Arial" w:hAnsi="Arial" w:cs="Arial"/>
+          <w:spacing w:val="-3"/>
+          <w:lang w:val="es-CO"/>
+        </w:rPr>
+        <w:t xml:space="preserve">- - - - - - - </w:t>
+      </w:r>
+    </w:p>
+    <w:p>
+      <w:pPr>
+        <w:spacing w:after="120"/>
+        <w:jc w:val="both"/>
+        <w:rPr>
+          <w:rFonts w:ascii="Arial" w:hAnsi="Arial" w:cs="Arial"/>
+          <w:sz w:val="24"/>
+          <w:szCs w:val="24"/>
+          <w:lang w:val="es-CO"/>
+        </w:rPr>
+      </w:pPr>
+      <w:r>
+        <w:rPr>
+          <w:rFonts w:ascii="Arial" w:hAnsi="Arial" w:cs="Arial"/>
+          <w:b/>
+          <w:bCs/>
+          <w:sz w:val="24"/>
+          <w:szCs w:val="24"/>
+          <w:lang w:val="es-CO"/>
+        </w:rPr>
+        <w:t>NOTA:</w:t>
+      </w:r>
+      <w:r>
+        <w:rPr>
+          <w:rFonts w:ascii="Arial" w:hAnsi="Arial" w:cs="Arial"/>
+          <w:sz w:val="24"/>
+          <w:szCs w:val="24"/>
+          <w:lang w:val="es-CO"/>
+        </w:rPr>
+        <w:t xml:space="preserve"> Manifiesta el vendedor  bajo la gravedad de juramento que el predio objeto del presente contrato se encuentra englobado catastralmente al predio de mayor extensión. - - - - - - - - - - - - - - - - - - - - - - - - - - - - - - - - - - - - - - - - - - - - - - - - - - - - - - </w:t>
+      </w:r>
+    </w:p>
+    <w:p>
+      <w:pPr>
+        <w:spacing w:after="120"/>
+        <w:jc w:val="both"/>
+        <w:rPr>
+          <w:rFonts w:ascii="Arial" w:hAnsi="Arial" w:cs="Arial"/>
+          <w:sz w:val="24"/>
+          <w:szCs w:val="24"/>
+          <w:lang w:val="es-CO"/>
+        </w:rPr>
+      </w:pPr>
+      <w:r>
+        <w:rPr>
+          <w:rFonts w:ascii="Arial" w:hAnsi="Arial" w:cs="Arial"/>
+          <w:sz w:val="24"/>
+          <w:szCs w:val="24"/>
+          <w:lang w:val="es-CO"/>
+        </w:rPr>
+        <w:t xml:space="preserve">- - - - - - - - - - - - - - - - - - - - - - - - - - - - - - - - - - - - - - - - - - - - - - - - - - - - - - - - - - - - - - - - - - - - - - - - - - - - - - - - - - - - - - - - - - - - - - - - - - - - - - - - - - - - - - - - - - - - - - - - - - - - </w:t>
+      </w:r>
+    </w:p>
+    <w:p>
+      <w:pPr>
+        <w:spacing w:after="120"/>
+        <w:jc w:val="both"/>
+        <w:rPr>
+          <w:rFonts w:ascii="Arial" w:hAnsi="Arial" w:cs="Arial"/>
+          <w:sz w:val="24"/>
+          <w:szCs w:val="24"/>
+          <w:lang w:val="es-CO"/>
+        </w:rPr>
+      </w:pPr>
+      <w:r>
+        <w:rPr>
+          <w:rFonts w:ascii="Arial" w:hAnsi="Arial" w:cs="Arial"/>
+          <w:b/>
+          <w:bCs/>
+          <w:sz w:val="24"/>
+          <w:szCs w:val="24"/>
+          <w:lang w:val="es-CO"/>
+        </w:rPr>
+        <w:t>PARAGRAFO QUINTO:</w:t>
+      </w:r>
+      <w:r>
+        <w:rPr>
+          <w:rFonts w:ascii="Arial" w:hAnsi="Arial" w:cs="Arial"/>
+          <w:sz w:val="24"/>
+          <w:szCs w:val="24"/>
+          <w:lang w:val="es-CO"/>
+        </w:rPr>
+        <w:t xml:space="preserve"> CONSENTIMIENTO PREVIO, EXPRESO E INFORMADO PARA TRATAMIENTO DE DATOS PERSONALES: Ley estatutaria 1581 de 2012 y Decreto Reglamentario 1377 de 2013.- Con la firma del presente instrumento los Otorgantes previa y debidamente informados, autorizan de manera                                                                                                  libre, voluntaria, clara y expresamente la recolección, recaudo, almacenamiento, uso, procesamiento, compilación, intercambio, tratamiento y actualización de los datos que aquí han suministrado y que han quedado incorporados en base de datos, archivos y en esta escritura pública, para que esta información sea utilizada en el desarrollo de las actividades propias de la entidad. - - - - - - - - - - - - - - - - - - - - - - - - - </w:t>
+      </w:r>
+      <w:r>
+        <w:rPr>
+          <w:rFonts w:ascii="Arial" w:hAnsi="Arial" w:cs="Arial"/>
+          <w:sz w:val="24"/>
+          <w:szCs w:val="24"/>
+          <w:lang w:val="es-CO"/>
+        </w:rPr>
+        <w:lastRenderedPageBreak/>
+        <w:t xml:space="preserve">- - - - - - - - - - - - - - - - - - - - - - - - - - - - - - - - - - - - - - - - - - - - - - - - - --------------------------------------------------- - - - - - - - - - - - - - - - - - - - -  - - - - - - - - - - - - - - - - -- - - - - - - - - - </w:t>
+      </w:r>
+    </w:p>
+    <w:p>
+      <w:pPr>
+        <w:spacing w:after="120"/>
+        <w:jc w:val="both"/>
+        <w:rPr>
+          <w:rFonts w:ascii="Arial" w:hAnsi="Arial" w:cs="Arial"/>
+          <w:sz w:val="24"/>
+          <w:szCs w:val="24"/>
+          <w:lang w:val="es-CO"/>
+        </w:rPr>
+      </w:pPr>
+      <w:r>
+        <w:rPr>
+          <w:rFonts w:ascii="Arial" w:hAnsi="Arial" w:cs="Arial"/>
+          <w:sz w:val="24"/>
+          <w:szCs w:val="24"/>
+          <w:lang w:val="es-CO"/>
+        </w:rPr>
+        <w:t xml:space="preserve">CONSTANCIA: CERTIFICADO DE DEUDORES ALIMENTARIOS MOROSOS: De conformidad con el Artículo 2 de la Ley 2097 de 2021 y el Artículo 6 Numeral 3 de la Ley 2097 de 2021, El (la) (los) compareciente(s) de la presente Escritura Pública, allegó certificado del Registro de Deudores Alimentarios Morosos (REDAM). - - - - - - - - - - - - - - - - - - - --------------------------------------------------------------------------------------------------------------------- - - - - - - - - - - - - - - - - - - - - - - - - - - - ---------------- - - - - - - - - - - - CONSTANCIA 2: ACEPTACION DE NOTIFICACIONES ELECTRÓNICAS: - - ----- -    “El (los) interesado (s) manifiesta (n) su consentimiento el cual se entiende otorgado con la firma de la presente Escritura pública que NO ( ) SI (X) aceptan ser notificado (s) sobre el estado del trámite del presente instrumento público una vez haya ingresado a la Oficina de Registro de Instrumentos Públicos para su respectiva calificación y anotación en el folio de matrícula inmobiliaria correspondiente, todo de conformidad con el artículo 15 del decreto 1579 del 01 de octubre de 2012 y artículo 56 del Código de Procedimiento Administrativo y lo Contencioso Administrativo. Notificación electrónica que será enviada a la dirección de correo electrónico: boletasyrel@gmail.com". - - - - - - - - - - - - - - - - - - - - - - - - - - - - - - - - - - - - - - - - - - - - - - - - - - - - - - - - - - - - - - - - - - - - - - - - - - - - - - - - - - - - - - - - - - - - - - - - - - - - - - - - - - - - - - - - - - - - - - - - - - - - - - - -  - - - - - - - - - - - - - - - - -- - - - - - - - - - - - - - - - - - - - - - - OTORGAMIENTO Y AUTORIZACION: - - - - - - - - - - - - - - - - - - - - - - - - - - - - - Leído, el presente instrumento por la Suscrita Notaria personalmente, conjuntamente con la Secretaria de Escrituración, han advertido a las partes sobre la importancia del Acto Jurídico.  Les han explicado los requisitos de ley para su existencia y validez, y les han advertido sobre la necesidad de obrar de buena Fé, conforme a los principios normativos y del Derecho, y les han instado para que revisen nuevamente las obligaciones, los Derechos que contraen y el texto de la Escritura, así mismo, los Linderos, el Área, la Tradición de su bien inmueble, su Matricula Inmobiliaria, Cédula Catastral y demás datos del mismo, para lo cual exoneran a la Notaria y a sus funcionarios, dado que han revisado, entendido y aceptado lo que firman.- -- - - - - - - - - - - - - - - - - - - - - - - - - - - - - - - - - - - - - - - - - - - - </w:t>
+      </w:r>
+      <w:r>
+        <w:rPr>
+          <w:rFonts w:ascii="Arial" w:hAnsi="Arial" w:cs="Arial"/>
+          <w:sz w:val="24"/>
+          <w:szCs w:val="24"/>
+          <w:lang w:val="es-CO"/>
+        </w:rPr>
+        <w:t>------------------------------------------------------------------------------------------------------------------------------------------------------------------------------------------------------------------------------------</w:t>
+      </w:r>
+      <w:r>
+        <w:rPr>
+          <w:rFonts w:ascii="Arial" w:hAnsi="Arial" w:cs="Arial"/>
+          <w:sz w:val="24"/>
+          <w:szCs w:val="24"/>
+          <w:lang w:val="es-CO"/>
+        </w:rPr>
+        <w:t xml:space="preserve">Esta escritura fue extendida en las hojas de papel Notarial números: Aa108817249,  Aa108817250, Aa108817251, Aa108817252, Aa108817253, Aa108817255, Aa108817256.----------------------------------------------------------------------------------------------------------------------------------------------------------------------------------------------------------------------------------------------- - - - - - - - - - - - - - - - - - - - - -  - - - - - - - - - - - - - - - - -- - - - - - - </w:t>
+      </w:r>
+    </w:p>
+    <w:p>
+      <w:pPr>
+        <w:spacing w:after="120"/>
+        <w:jc w:val="both"/>
+        <w:rPr>
+          <w:rFonts w:ascii="Arial" w:hAnsi="Arial" w:cs="Arial"/>
+          <w:sz w:val="24"/>
+          <w:szCs w:val="24"/>
+          <w:lang w:val="es-CO"/>
+        </w:rPr>
+      </w:pPr>
+      <w:r>
+        <w:rPr>
+          <w:rFonts w:ascii="Arial" w:hAnsi="Arial" w:cs="Arial"/>
+          <w:sz w:val="24"/>
+          <w:szCs w:val="24"/>
+          <w:lang w:val="es-CO"/>
+        </w:rPr>
+        <w:t xml:space="preserve">Derechos: $46.660,00- - - - - - - - - - - - - - - - - - - - - - - - - - - - - - - - - - - - - - - - -  </w:t>
+      </w:r>
+      <w:r>
+        <w:rPr>
+          <w:rFonts w:ascii="Arial" w:hAnsi="Arial" w:cs="Arial"/>
+          <w:sz w:val="24"/>
+          <w:szCs w:val="24"/>
+          <w:lang w:val="es-CO"/>
+        </w:rPr>
+        <w:t>--------</w:t>
+      </w:r>
+      <w:r>
+        <w:rPr>
+          <w:rFonts w:ascii="Arial" w:hAnsi="Arial" w:cs="Arial"/>
+          <w:sz w:val="24"/>
+          <w:szCs w:val="24"/>
+          <w:lang w:val="es-CO"/>
+        </w:rPr>
+        <w:t xml:space="preserve">                 RESOLUCION NÚMERO 00585 DEL 24-01-2025 - - - - - - - - - - - - - - - - - - - - - - - - - - Iva: $50.627,40    - - - - - - - - - - - - - - - - - - - - - - - - - - - - - - - - - - - - - - - - - - - - - - - </w:t>
+      </w:r>
+      <w:r>
+        <w:rPr>
+          <w:rFonts w:ascii="Arial" w:hAnsi="Arial" w:cs="Arial"/>
+          <w:sz w:val="24"/>
+          <w:szCs w:val="24"/>
+          <w:lang w:val="es-CO"/>
+        </w:rPr>
+        <w:t>---</w:t>
+      </w:r>
+      <w:r>
+        <w:rPr>
+          <w:rFonts w:ascii="Arial" w:hAnsi="Arial" w:cs="Arial"/>
+          <w:sz w:val="24"/>
+          <w:szCs w:val="24"/>
+          <w:lang w:val="es-CO"/>
+        </w:rPr>
+        <w:t xml:space="preserve">Recaudos Superintendencia: $13.800,00- - - - - - - - - - - - - - - - - - - - </w:t>
+      </w:r>
+      <w:r>
+        <w:rPr>
+          <w:rFonts w:ascii="Arial" w:hAnsi="Arial" w:cs="Arial"/>
+          <w:sz w:val="24"/>
+          <w:szCs w:val="24"/>
+          <w:lang w:val="es-CO"/>
+        </w:rPr>
+        <w:t>-----------------------</w:t>
+      </w:r>
+    </w:p>
+    <w:p>
+      <w:pPr>
+        <w:spacing w:after="120"/>
+        <w:jc w:val="both"/>
+        <w:rPr>
+          <w:rFonts w:ascii="Arial" w:hAnsi="Arial" w:cs="Arial"/>
+          <w:sz w:val="24"/>
+          <w:szCs w:val="24"/>
+          <w:lang w:val="es-CO"/>
+        </w:rPr>
+      </w:pPr>
+      <w:r>
+        <w:rPr>
+          <w:rFonts w:ascii="Arial" w:hAnsi="Arial" w:cs="Arial"/>
+          <w:sz w:val="24"/>
+          <w:szCs w:val="24"/>
+          <w:lang w:val="es-CO"/>
+        </w:rPr>
+        <w:lastRenderedPageBreak/>
+        <w:t xml:space="preserve">Fondo nacional del Notariado: $13.800,00- - - - - - - - - - - - - - - - - - - - - -- - - - - - - - - - - - - - - - - - - - - - - - - - - - - - - - - - - - - - - - - - - - - - - - - - - - - - - - - - - - </w:t>
+      </w:r>
+      <w:r>
+        <w:rPr>
+          <w:rFonts w:ascii="Arial" w:hAnsi="Arial" w:cs="Arial"/>
+          <w:sz w:val="24"/>
+          <w:szCs w:val="24"/>
+          <w:lang w:val="es-CO"/>
+        </w:rPr>
+        <w:t>----------------------</w:t>
+      </w:r>
+    </w:p>
+    <w:p>
+      <w:pPr>
+        <w:spacing w:after="120"/>
+        <w:jc w:val="both"/>
+        <w:rPr>
+          <w:rFonts w:ascii="Arial" w:hAnsi="Arial" w:cs="Arial"/>
+          <w:sz w:val="24"/>
+          <w:szCs w:val="24"/>
+          <w:lang w:val="es-CO"/>
+        </w:rPr>
+      </w:pPr>
+      <w:r>
+        <w:rPr>
+          <w:rFonts w:ascii="Arial" w:hAnsi="Arial" w:cs="Arial"/>
+          <w:sz w:val="24"/>
+          <w:szCs w:val="24"/>
+          <w:lang w:val="es-CO"/>
+        </w:rPr>
+        <w:t xml:space="preserve">De acuerdo a la Instrucción administrativa No.01-26 de fecha Junio 8 de 2001, y artículo 10 del Decreto reglamentario No.2509 de 1.985, se protocoliza copia del recibo de pago de la retención en la fuente. - - - - - - - - - - -- - - - - - - - - - - - - - - - - - - - - - - - - - - - - - - - - - - - - - - - - - - - - - - - - - - - - -  - - - - - - - - - - - - - - - - -- - - - - - - - - - - - - - - - - - - - - - - - - - - - - - - - - - - - - - - - - - - - - - - -  - - - - - - - - - - - - - - - - -- - - - - - - - Retención en la fuente (Ley 55/85) – $60.000,00- - - - - - - - - - - - - - - - - - - - - - - - - - - </w:t>
+      </w:r>
+    </w:p>
+    <w:p>
+      <w:pPr>
+        <w:spacing w:after="120"/>
+        <w:jc w:val="both"/>
+        <w:rPr>
+          <w:rFonts w:ascii="Arial" w:hAnsi="Arial" w:cs="Arial"/>
+          <w:sz w:val="24"/>
+          <w:szCs w:val="24"/>
+          <w:lang w:val="es-CO"/>
+        </w:rPr>
+      </w:pPr>
+      <w:r>
+        <w:rPr>
+          <w:rFonts w:ascii="Arial" w:hAnsi="Arial" w:cs="Arial"/>
+          <w:sz w:val="24"/>
+          <w:szCs w:val="24"/>
+          <w:lang w:val="es-CO"/>
+        </w:rPr>
+        <w:t xml:space="preserve">A todo lo anterior los comparecientes dieron su asentimiento y en prueba de ello lo firman en ésta Oficina, junto con la Suscrita Notaria, quien de ésta forma lo autoriza. - </w:t>
+      </w:r>
+    </w:p>
+    <w:p>
+      <w:pPr>
+        <w:spacing w:after="120"/>
+        <w:jc w:val="both"/>
+        <w:rPr>
+          <w:rFonts w:ascii="Arial" w:hAnsi="Arial" w:cs="Arial"/>
+          <w:sz w:val="24"/>
+          <w:szCs w:val="24"/>
+          <w:lang w:val="es-CO"/>
+        </w:rPr>
+      </w:pPr>
+      <w:r>
+        <w:rPr>
+          <w:rFonts w:ascii="Arial" w:hAnsi="Arial" w:cs="Arial"/>
+          <w:sz w:val="24"/>
+          <w:szCs w:val="24"/>
+          <w:lang w:val="es-CO"/>
+        </w:rPr>
+        <w:t xml:space="preserve">Lo escrito en tipo de letra diferente SI VALE. - - - - - - - - - - - - - - - - - - - - - - - - - - - - - - - - - - - - - - - - - - - - - - - - - - - - - - - - - - - - - - - - - - - - - - - - - - - - - - - - - - - - - - - - - - - - - - - - - - - - - - - - - - - - - - - - - - - - - - - - - - - - - - - - - - - - - - - - - - - - - - - - - - - - - - - - - - - - - - - - - - - - - - - - - - - - - - - - - - - -  - - - - - - - - - - - - - - - - -- - - - - - - - - - - - - - - - - - - - - - - - - - - - - - - - - - - - - - - - - - - - - - - -  - - - - - - - - - - - - - - - - -- - - - - - - - - - - - - - - </w:t>
+      </w:r>
+    </w:p>
+    <w:p>
+      <w:pPr>
+        <w:spacing w:after="120"/>
+        <w:jc w:val="both"/>
+        <w:rPr>
+          <w:rFonts w:ascii="Arial" w:hAnsi="Arial" w:cs="Arial"/>
+          <w:sz w:val="24"/>
+          <w:szCs w:val="24"/>
           <w:lang w:val="es-CO"/>
         </w:rPr>
       </w:pPr>
@@ -703,10 +2232,11 @@
     <w:p>
       <w:pPr>
         <w:spacing w:after="120"/>
-        <w:rPr>
-          <w:rFonts w:ascii="Arial" w:hAnsi="Arial"/>
-          <w:b/>
+        <w:jc w:val="both"/>
+        <w:rPr>
+          <w:rFonts w:ascii="Arial" w:hAnsi="Arial" w:cs="Arial"/>
           <w:sz w:val="24"/>
+          <w:szCs w:val="24"/>
           <w:lang w:val="es-CO"/>
         </w:rPr>
       </w:pPr>
@@ -714,10 +2244,11 @@
     <w:p>
       <w:pPr>
         <w:spacing w:after="120"/>
-        <w:rPr>
-          <w:rFonts w:ascii="Arial" w:hAnsi="Arial"/>
-          <w:b/>
+        <w:jc w:val="both"/>
+        <w:rPr>
+          <w:rFonts w:ascii="Arial" w:hAnsi="Arial" w:cs="Arial"/>
           <w:sz w:val="24"/>
+          <w:szCs w:val="24"/>
           <w:lang w:val="es-CO"/>
         </w:rPr>
       </w:pPr>
@@ -725,1600 +2256,7 @@
     <w:p>
       <w:pPr>
         <w:spacing w:after="120"/>
-        <w:rPr>
-          <w:rFonts w:ascii="Arial" w:hAnsi="Arial" w:cs="Arial"/>
-          <w:spacing w:val="-3"/>
-          <w:sz w:val="24"/>
-          <w:szCs w:val="24"/>
-          <w:lang w:val="es-CO"/>
-        </w:rPr>
-      </w:pPr>
-      <w:r>
-        <w:rPr>
-          <w:rFonts w:ascii="Arial" w:hAnsi="Arial" w:cs="Arial"/>
-          <w:sz w:val="24"/>
-          <w:szCs w:val="24"/>
-          <w:lang w:val="es-CO"/>
-        </w:rPr>
-        <w:t xml:space="preserve">En </w:t>
-      </w:r>
-      <w:r>
-        <w:rPr>
-          <w:rFonts w:ascii="Arial" w:hAnsi="Arial" w:cs="Arial"/>
-          <w:spacing w:val="-3"/>
-          <w:sz w:val="24"/>
-          <w:szCs w:val="24"/>
-          <w:lang w:val="es-CO"/>
-        </w:rPr>
-        <w:t>la ciudad de San Gil, Departamento de Santander, República de Colombia,</w:t>
-      </w:r>
-      <w:r>
-        <w:rPr>
-          <w:rFonts w:ascii="Arial" w:hAnsi="Arial" w:cs="Arial"/>
-          <w:spacing w:val="-3"/>
-          <w:sz w:val="24"/>
-          <w:szCs w:val="24"/>
-          <w:lang w:val="es-CO"/>
-        </w:rPr>
-        <w:t xml:space="preserve"> {“</w:t>
-      </w:r>
-      <w:proofErr w:type="spellStart"/>
-      <w:r>
-        <w:rPr>
-          <w:rFonts w:ascii="Arial" w:hAnsi="Arial" w:cs="Arial"/>
-          <w:spacing w:val="-3"/>
-          <w:sz w:val="24"/>
-          <w:szCs w:val="24"/>
-          <w:lang w:val="es-CO"/>
-        </w:rPr>
-        <w:t>fechaOtorgamientoTexto</w:t>
-      </w:r>
-      <w:proofErr w:type="spellEnd"/>
-      <w:r>
-        <w:rPr>
-          <w:rFonts w:ascii="Arial" w:hAnsi="Arial" w:cs="Arial"/>
-          <w:spacing w:val="-3"/>
-          <w:sz w:val="24"/>
-          <w:szCs w:val="24"/>
-          <w:lang w:val="es-CO"/>
-        </w:rPr>
-        <w:t>”}</w:t>
-      </w:r>
-      <w:r>
-        <w:rPr>
-          <w:rFonts w:ascii="Arial" w:hAnsi="Arial" w:cs="Arial"/>
-          <w:spacing w:val="-3"/>
-          <w:sz w:val="24"/>
-          <w:szCs w:val="24"/>
-          <w:lang w:val="es-CO"/>
-        </w:rPr>
-        <w:t>, ante mí, Notaria Primera Encargada del Círculo de San Gil, Santander,</w:t>
-      </w:r>
-      <w:r>
-        <w:rPr>
-          <w:rFonts w:ascii="Arial" w:hAnsi="Arial" w:cs="Arial"/>
-          <w:b/>
-          <w:bCs/>
-          <w:spacing w:val="-3"/>
-          <w:sz w:val="24"/>
-          <w:szCs w:val="24"/>
-          <w:lang w:val="es-CO"/>
-        </w:rPr>
-        <w:t xml:space="preserve"> NUBIA BAUTISTA CALDERÓN, </w:t>
-      </w:r>
-      <w:r>
-        <w:rPr>
-          <w:rFonts w:ascii="Arial" w:hAnsi="Arial" w:cs="Arial"/>
-          <w:spacing w:val="-3"/>
-          <w:sz w:val="24"/>
-          <w:szCs w:val="24"/>
-          <w:lang w:val="es-CO"/>
-        </w:rPr>
-        <w:t>según resolución No. 100-33-0493-2025 de fecha 20 de Junio del 2.025, expedida por la Alcaldía de San Gil, compareció:------------------------------------------------------------------------------------------------------------------------------------------------------------------------------------------------</w:t>
-      </w:r>
-    </w:p>
-    <w:p>
-      <w:pPr>
-        <w:spacing w:after="120"/>
-        <w:rPr>
-          <w:rFonts w:ascii="Arial" w:hAnsi="Arial" w:cs="Arial"/>
-          <w:sz w:val="24"/>
-          <w:szCs w:val="24"/>
-          <w:lang w:val="es-CO"/>
-        </w:rPr>
-      </w:pPr>
-      <w:r>
-        <w:rPr>
-          <w:rFonts w:ascii="Arial" w:hAnsi="Arial" w:cs="Arial"/>
-          <w:sz w:val="24"/>
-          <w:szCs w:val="24"/>
-          <w:lang w:val="es-CO"/>
-        </w:rPr>
-        <w:t>{“</w:t>
-      </w:r>
-      <w:proofErr w:type="spellStart"/>
-      <w:r>
-        <w:rPr>
-          <w:rFonts w:ascii="Arial" w:hAnsi="Arial" w:cs="Arial"/>
-          <w:sz w:val="24"/>
-          <w:szCs w:val="24"/>
-          <w:lang w:val="es-CO"/>
-        </w:rPr>
-        <w:t>vendedoresParrafo</w:t>
-      </w:r>
-      <w:proofErr w:type="spellEnd"/>
-      <w:r>
-        <w:rPr>
-          <w:rFonts w:ascii="Arial" w:hAnsi="Arial" w:cs="Arial"/>
-          <w:sz w:val="24"/>
-          <w:szCs w:val="24"/>
-          <w:lang w:val="es-CO"/>
-        </w:rPr>
-        <w:t>”}</w:t>
-      </w:r>
-    </w:p>
-    <w:p>
-      <w:pPr>
-        <w:spacing w:after="120"/>
-        <w:rPr>
-          <w:rFonts w:ascii="Arial" w:hAnsi="Arial" w:cs="Arial"/>
-          <w:sz w:val="24"/>
-          <w:szCs w:val="24"/>
-          <w:lang w:val="es-CO"/>
-        </w:rPr>
-      </w:pPr>
-      <w:r>
-        <w:rPr>
-          <w:rFonts w:ascii="Arial" w:hAnsi="Arial" w:cs="Arial"/>
-          <w:sz w:val="24"/>
-          <w:szCs w:val="24"/>
-          <w:lang w:val="es-CO"/>
-        </w:rPr>
-        <w:t>{</w:t>
-      </w:r>
-      <w:r>
-        <w:rPr>
-          <w:rFonts w:ascii="Arial" w:hAnsi="Arial" w:cs="Arial"/>
-          <w:sz w:val="24"/>
-          <w:szCs w:val="24"/>
-          <w:lang w:val="es-CO"/>
-        </w:rPr>
-        <w:t>“</w:t>
-      </w:r>
-      <w:proofErr w:type="spellStart"/>
-      <w:r>
-        <w:rPr>
-          <w:rFonts w:ascii="Arial" w:hAnsi="Arial" w:cs="Arial"/>
-          <w:sz w:val="24"/>
-          <w:szCs w:val="24"/>
-          <w:lang w:val="es-CO"/>
-        </w:rPr>
-        <w:t>compradoresParrafo</w:t>
-      </w:r>
-      <w:proofErr w:type="spellEnd"/>
-      <w:r>
-        <w:rPr>
-          <w:rFonts w:ascii="Arial" w:hAnsi="Arial" w:cs="Arial"/>
-          <w:sz w:val="24"/>
-          <w:szCs w:val="24"/>
-          <w:lang w:val="es-CO"/>
-        </w:rPr>
-        <w:t>”</w:t>
-      </w:r>
-      <w:r>
-        <w:rPr>
-          <w:rFonts w:ascii="Arial" w:hAnsi="Arial" w:cs="Arial"/>
-          <w:sz w:val="24"/>
-          <w:szCs w:val="24"/>
-          <w:lang w:val="es-CO"/>
-        </w:rPr>
-        <w:t>}</w:t>
-      </w:r>
-    </w:p>
-    <w:p>
-      <w:pPr>
-        <w:spacing w:after="120"/>
-        <w:rPr>
-          <w:rFonts w:ascii="Arial" w:hAnsi="Arial" w:cs="Arial"/>
-          <w:lang w:val="es-CO"/>
-        </w:rPr>
-      </w:pPr>
-      <w:r>
-        <w:rPr>
-          <w:rFonts w:ascii="Arial" w:hAnsi="Arial" w:cs="Arial"/>
-          <w:sz w:val="24"/>
-          <w:szCs w:val="24"/>
-          <w:lang w:val="es-CO"/>
-        </w:rPr>
-        <w:t>{“</w:t>
-      </w:r>
-      <w:proofErr w:type="spellStart"/>
-      <w:r>
-        <w:rPr>
-          <w:rFonts w:ascii="Arial" w:hAnsi="Arial" w:cs="Arial"/>
-          <w:sz w:val="24"/>
-          <w:szCs w:val="24"/>
-          <w:lang w:val="es-CO"/>
-        </w:rPr>
-        <w:t>loteParrafo</w:t>
-      </w:r>
-      <w:proofErr w:type="spellEnd"/>
-      <w:r>
-        <w:rPr>
-          <w:rFonts w:ascii="Arial" w:hAnsi="Arial" w:cs="Arial"/>
-          <w:sz w:val="24"/>
-          <w:szCs w:val="24"/>
-          <w:lang w:val="es-CO"/>
-        </w:rPr>
-        <w:t>”}</w:t>
-      </w:r>
-      <w:r>
-        <w:rPr>
-          <w:rFonts w:ascii="Arial" w:hAnsi="Arial" w:cs="Arial"/>
-          <w:sz w:val="24"/>
-          <w:szCs w:val="24"/>
-          <w:lang w:val="es-CO"/>
-        </w:rPr>
-        <w:t xml:space="preserve"> {“</w:t>
-      </w:r>
-      <w:proofErr w:type="spellStart"/>
-      <w:r>
-        <w:rPr>
-          <w:rFonts w:ascii="Arial" w:hAnsi="Arial" w:cs="Arial"/>
-          <w:sz w:val="24"/>
-          <w:szCs w:val="24"/>
-          <w:lang w:val="es-CO"/>
-        </w:rPr>
-        <w:t>descripcionInmueble</w:t>
-      </w:r>
-      <w:proofErr w:type="spellEnd"/>
-      <w:r>
-        <w:rPr>
-          <w:rFonts w:ascii="Arial" w:hAnsi="Arial" w:cs="Arial"/>
-          <w:sz w:val="24"/>
-          <w:szCs w:val="24"/>
-          <w:lang w:val="es-CO"/>
-        </w:rPr>
-        <w:t>”}</w:t>
-      </w:r>
-      <w:r>
-        <w:rPr>
-          <w:rFonts w:ascii="Arial" w:hAnsi="Arial" w:cs="Arial"/>
-          <w:sz w:val="24"/>
-          <w:szCs w:val="24"/>
-          <w:lang w:val="es-CO"/>
-        </w:rPr>
-        <w:t xml:space="preserve"> </w:t>
-      </w:r>
-      <w:r>
-        <w:rPr>
-          <w:rFonts w:ascii="Arial" w:hAnsi="Arial" w:cs="Arial"/>
-          <w:lang w:val="es-CO"/>
-        </w:rPr>
-        <w:t>-----------------------------------------------------------------------------------------------------------------------------------------------------------------------------</w:t>
-      </w:r>
-      <w:r>
-        <w:rPr>
-          <w:rFonts w:ascii="Arial" w:hAnsi="Arial" w:cs="Arial"/>
-          <w:lang w:val="es-CO"/>
-        </w:rPr>
-        <w:t>---------------------------------------------------------------------------</w:t>
-      </w:r>
-      <w:r>
-        <w:rPr>
-          <w:rFonts w:ascii="Arial" w:hAnsi="Arial" w:cs="Arial"/>
-          <w:lang w:val="es-CO"/>
-        </w:rPr>
-        <w:t>-</w:t>
-      </w:r>
-    </w:p>
-    <w:p>
-      <w:pPr>
-        <w:spacing w:after="120"/>
-        <w:rPr>
-          <w:rFonts w:ascii="Arial" w:hAnsi="Arial" w:cs="Arial"/>
-          <w:spacing w:val="-3"/>
-          <w:lang w:val="es-ES"/>
-        </w:rPr>
-      </w:pPr>
-      <w:r>
-        <w:rPr>
-          <w:rFonts w:ascii="Arial" w:hAnsi="Arial" w:cs="Arial"/>
-          <w:spacing w:val="-3"/>
-          <w:lang w:val="es-MX"/>
-        </w:rPr>
-        <w:t>PARAGRAFO:</w:t>
-      </w:r>
-      <w:r>
-        <w:rPr>
-          <w:rFonts w:ascii="Arial" w:hAnsi="Arial" w:cs="Arial"/>
-          <w:spacing w:val="-3"/>
-          <w:lang w:val="es-MX"/>
-        </w:rPr>
-        <w:t xml:space="preserve"> En este acto se le advierte al otorgante la obligación que tiene de dar cumplimiento a lo establecido en la Ley 160 de 1994, Artículo 45,</w:t>
-      </w:r>
-      <w:r>
-        <w:rPr>
-          <w:rFonts w:ascii="Arial" w:hAnsi="Arial" w:cs="Arial"/>
-          <w:spacing w:val="-3"/>
-          <w:lang w:val="es-CO"/>
-        </w:rPr>
-        <w:t xml:space="preserve"> literal b) </w:t>
-      </w:r>
-      <w:r>
-        <w:rPr>
-          <w:rFonts w:ascii="Arial" w:hAnsi="Arial" w:cs="Arial"/>
-          <w:spacing w:val="-3"/>
-          <w:lang w:val="es-MX"/>
-        </w:rPr>
-        <w:t>conforme</w:t>
-      </w:r>
-      <w:r>
-        <w:rPr>
-          <w:rFonts w:ascii="Arial" w:eastAsia="Times New Roman" w:hAnsi="Arial" w:cs="Arial"/>
-          <w:b/>
-          <w:bCs/>
-          <w:lang w:val="es-CO"/>
-        </w:rPr>
-        <w:t xml:space="preserve"> </w:t>
-      </w:r>
-      <w:r>
-        <w:rPr>
-          <w:rFonts w:ascii="Arial" w:hAnsi="Arial" w:cs="Arial"/>
-          <w:spacing w:val="-3"/>
-          <w:lang w:val="es-MX"/>
-        </w:rPr>
-        <w:t>a la definición contenida en esta Ley, éste predio ven</w:t>
-      </w:r>
-      <w:proofErr w:type="spellStart"/>
-      <w:r>
-        <w:rPr>
-          <w:rFonts w:ascii="Arial" w:hAnsi="Arial" w:cs="Arial"/>
-          <w:spacing w:val="-3"/>
-          <w:lang w:val="es-CO"/>
-        </w:rPr>
-        <w:t>dido</w:t>
-      </w:r>
-      <w:proofErr w:type="spellEnd"/>
-      <w:r>
-        <w:rPr>
-          <w:rFonts w:ascii="Arial" w:hAnsi="Arial" w:cs="Arial"/>
-          <w:spacing w:val="-3"/>
-          <w:lang w:val="es-CO"/>
-        </w:rPr>
-        <w:t xml:space="preserve"> será destinado para: </w:t>
-      </w:r>
-      <w:r>
-        <w:rPr>
-          <w:rFonts w:ascii="Arial" w:hAnsi="Arial" w:cs="Arial"/>
-          <w:spacing w:val="-3"/>
-          <w:lang w:val="es-CO"/>
-        </w:rPr>
-        <w:t>Cunicultura</w:t>
-      </w:r>
-      <w:r>
-        <w:rPr>
-          <w:rFonts w:ascii="Arial" w:hAnsi="Arial" w:cs="Arial"/>
-          <w:spacing w:val="-3"/>
-          <w:lang w:val="es-MX"/>
-        </w:rPr>
-        <w:t>. - - - - -</w:t>
-      </w:r>
-      <w:r>
-        <w:rPr>
-          <w:rFonts w:ascii="Arial" w:hAnsi="Arial" w:cs="Arial"/>
-          <w:spacing w:val="-3"/>
-          <w:lang w:val="es-CO"/>
-        </w:rPr>
-        <w:t xml:space="preserve">- - - - - - - - - - - - - - - - - - - - - - - - - - - - - - - - </w:t>
-      </w:r>
-      <w:r>
-        <w:rPr>
-          <w:rFonts w:ascii="Arial" w:hAnsi="Arial" w:cs="Arial"/>
-          <w:spacing w:val="-3"/>
-          <w:lang w:val="es-MX"/>
-        </w:rPr>
-        <w:t xml:space="preserve"> - - - - - - - - - - - - - - - - - - - - - - - - - - - - - - - - - - - - - </w:t>
-      </w:r>
-      <w:r>
-        <w:rPr>
-          <w:rFonts w:ascii="Arial" w:hAnsi="Arial" w:cs="Arial"/>
-          <w:spacing w:val="-3"/>
-          <w:lang w:val="es-CO"/>
-        </w:rPr>
-        <w:t xml:space="preserve">- - - - - - - - - - - - - - - - - - - - - - - </w:t>
-      </w:r>
-      <w:r>
-        <w:rPr>
-          <w:rFonts w:ascii="Arial" w:hAnsi="Arial" w:cs="Arial"/>
-          <w:spacing w:val="-3"/>
-          <w:lang w:val="es-ES"/>
-        </w:rPr>
-        <w:t>- - - - - - - - - - - - - - - - - - - - - -</w:t>
-      </w:r>
-      <w:r>
-        <w:rPr>
-          <w:rFonts w:ascii="Arial" w:hAnsi="Arial" w:cs="Arial"/>
-          <w:b/>
-          <w:spacing w:val="-3"/>
-          <w:lang w:val="es-ES"/>
-        </w:rPr>
-        <w:t xml:space="preserve"> </w:t>
-      </w:r>
-      <w:r>
-        <w:rPr>
-          <w:rFonts w:ascii="Arial" w:hAnsi="Arial" w:cs="Arial"/>
-          <w:spacing w:val="-3"/>
-          <w:lang w:val="es-ES"/>
-        </w:rPr>
-        <w:t>- - - - - - - - - - - -</w:t>
-      </w:r>
-    </w:p>
-    <w:p>
-      <w:pPr>
-        <w:spacing w:after="120"/>
-        <w:rPr>
-          <w:rFonts w:ascii="Arial" w:hAnsi="Arial" w:cs="Arial"/>
-          <w:sz w:val="24"/>
-          <w:szCs w:val="24"/>
-          <w:lang w:val="es-CO"/>
-        </w:rPr>
-      </w:pPr>
-      <w:r>
-        <w:rPr>
-          <w:rFonts w:ascii="Arial" w:hAnsi="Arial" w:cs="Arial"/>
-          <w:sz w:val="24"/>
-          <w:szCs w:val="24"/>
-          <w:lang w:val="es-CO"/>
-        </w:rPr>
-        <w:t xml:space="preserve">Este inmueble se distingue con el folio de matrícula inmobiliaria número </w:t>
-      </w:r>
-      <w:r>
-        <w:rPr>
-          <w:rFonts w:ascii="Arial" w:hAnsi="Arial" w:cs="Arial"/>
-          <w:sz w:val="24"/>
-          <w:szCs w:val="24"/>
-          <w:lang w:val="es-CO"/>
-        </w:rPr>
-        <w:t>{“</w:t>
-      </w:r>
-      <w:proofErr w:type="spellStart"/>
-      <w:r>
-        <w:rPr>
-          <w:rFonts w:ascii="Arial" w:hAnsi="Arial" w:cs="Arial"/>
-          <w:sz w:val="24"/>
-          <w:szCs w:val="24"/>
-          <w:lang w:val="es-CO"/>
-        </w:rPr>
-        <w:t>matriculaInmobiliaria</w:t>
-      </w:r>
-      <w:proofErr w:type="spellEnd"/>
-      <w:r>
-        <w:rPr>
-          <w:rFonts w:ascii="Arial" w:hAnsi="Arial" w:cs="Arial"/>
-          <w:sz w:val="24"/>
-          <w:szCs w:val="24"/>
-          <w:lang w:val="es-CO"/>
-        </w:rPr>
-        <w:t>”}</w:t>
-      </w:r>
-      <w:r>
-        <w:rPr>
-          <w:rFonts w:ascii="Arial" w:hAnsi="Arial" w:cs="Arial"/>
-          <w:sz w:val="24"/>
-          <w:szCs w:val="24"/>
-          <w:lang w:val="es-CO"/>
-        </w:rPr>
-        <w:t xml:space="preserve"> de la oficina de registro de instrumentos públicos de </w:t>
-      </w:r>
-      <w:r>
-        <w:rPr>
-          <w:rFonts w:ascii="Arial" w:hAnsi="Arial" w:cs="Arial"/>
-          <w:sz w:val="24"/>
-          <w:szCs w:val="24"/>
-          <w:lang w:val="es-CO"/>
-        </w:rPr>
-        <w:t>{“</w:t>
-      </w:r>
-      <w:proofErr w:type="spellStart"/>
-      <w:r>
-        <w:rPr>
-          <w:rFonts w:ascii="Arial" w:hAnsi="Arial" w:cs="Arial"/>
-          <w:sz w:val="24"/>
-          <w:szCs w:val="24"/>
-          <w:lang w:val="es-CO"/>
-        </w:rPr>
-        <w:t>oficinaInstrumentos</w:t>
-      </w:r>
-      <w:proofErr w:type="spellEnd"/>
-      <w:r>
-        <w:rPr>
-          <w:rFonts w:ascii="Arial" w:hAnsi="Arial" w:cs="Arial"/>
-          <w:sz w:val="24"/>
-          <w:szCs w:val="24"/>
-          <w:lang w:val="es-CO"/>
-        </w:rPr>
-        <w:t>”}</w:t>
-      </w:r>
-      <w:r>
-        <w:rPr>
-          <w:rFonts w:ascii="Arial" w:hAnsi="Arial" w:cs="Arial"/>
-          <w:sz w:val="24"/>
-          <w:szCs w:val="24"/>
-          <w:lang w:val="es-CO"/>
-        </w:rPr>
-        <w:t xml:space="preserve">. En catastro no ha habido la mutación correspondiente aún aparece en mayor extensión con la cédula catastral número </w:t>
-      </w:r>
-      <w:r>
-        <w:rPr>
-          <w:rFonts w:ascii="Arial" w:hAnsi="Arial" w:cs="Arial"/>
-          <w:sz w:val="24"/>
-          <w:szCs w:val="24"/>
-          <w:lang w:val="es-CO"/>
-        </w:rPr>
-        <w:t>{“</w:t>
-      </w:r>
-      <w:proofErr w:type="spellStart"/>
-      <w:r>
-        <w:rPr>
-          <w:rFonts w:ascii="Arial" w:hAnsi="Arial" w:cs="Arial"/>
-          <w:sz w:val="24"/>
-          <w:szCs w:val="24"/>
-          <w:lang w:val="es-CO"/>
-        </w:rPr>
-        <w:t>cedulaCatastral</w:t>
-      </w:r>
-      <w:proofErr w:type="spellEnd"/>
-      <w:r>
-        <w:rPr>
-          <w:rFonts w:ascii="Arial" w:hAnsi="Arial" w:cs="Arial"/>
-          <w:sz w:val="24"/>
-          <w:szCs w:val="24"/>
-          <w:lang w:val="es-CO"/>
-        </w:rPr>
-        <w:t>”}</w:t>
-      </w:r>
-      <w:r>
-        <w:rPr>
-          <w:rFonts w:ascii="Arial" w:hAnsi="Arial" w:cs="Arial"/>
-          <w:sz w:val="24"/>
-          <w:szCs w:val="24"/>
-          <w:lang w:val="es-CO"/>
-        </w:rPr>
-        <w:t xml:space="preserve"> -  - - - - - - - - - - - - - - - - - - - - - - - - - - - - - - - - - - - - - - - - - - - - - - - - - - - - - - - - - - - - - - - - - - - - - - - - - - - - - - - - - - - - - -- - - - - - - - - - - - - - - - - - - - - - -  - - - - - - - - - - - - - - - - -- - </w:t>
-      </w:r>
-    </w:p>
-    <w:p>
-      <w:pPr>
-        <w:spacing w:after="120"/>
-        <w:rPr>
-          <w:rFonts w:ascii="Arial" w:hAnsi="Arial" w:cs="Arial"/>
-          <w:sz w:val="24"/>
-          <w:szCs w:val="24"/>
-          <w:lang w:val="es-CO"/>
-        </w:rPr>
-      </w:pPr>
-      <w:r>
-        <w:rPr>
-          <w:rFonts w:ascii="Arial" w:hAnsi="Arial" w:cs="Arial"/>
-          <w:sz w:val="24"/>
-          <w:szCs w:val="24"/>
-          <w:lang w:val="es-CO"/>
-        </w:rPr>
-        <w:t>PARAGRAFO PRIMERO: No obstante, la anterior mención de cabida y linderos del inmueble, la venta se hace como cuerpo cierto, de tal suerte que cualquier eventual diferencia que pueda resultar entre la cabida real y la aquí declarada, no dará lugar para reclamo de ninguna de las partes. - - - - - - - - - - - - - - - - - - - - - - - - - - - - - - - - - - -  - - - - - - - - - - - - - - - - - - - - - - - - - - - - - - - - - - - - - - - - - - - - - - - - - - - - - - - - - - - - - - - - - - - - - - - - - - - - - - - - - - - - - - - - - - - - - - - - - - ------------- - ----------------------------</w:t>
-      </w:r>
-    </w:p>
-    <w:p>
-      <w:pPr>
-        <w:spacing w:after="120"/>
-        <w:rPr>
-          <w:rFonts w:ascii="Arial" w:hAnsi="Arial" w:cs="Arial"/>
-          <w:sz w:val="24"/>
-          <w:szCs w:val="24"/>
-          <w:lang w:val="es-CO"/>
-        </w:rPr>
-      </w:pPr>
-      <w:r>
-        <w:rPr>
-          <w:rFonts w:ascii="Arial" w:hAnsi="Arial" w:cs="Arial"/>
-          <w:sz w:val="24"/>
-          <w:szCs w:val="24"/>
-          <w:lang w:val="es-CO"/>
-        </w:rPr>
-        <w:t>{“</w:t>
-      </w:r>
-      <w:proofErr w:type="spellStart"/>
-      <w:r>
-        <w:rPr>
-          <w:rFonts w:ascii="Arial" w:hAnsi="Arial" w:cs="Arial"/>
-          <w:sz w:val="24"/>
-          <w:szCs w:val="24"/>
-          <w:lang w:val="es-CO"/>
-        </w:rPr>
-        <w:t>parrafoSegundo</w:t>
-      </w:r>
-      <w:proofErr w:type="spellEnd"/>
-      <w:r>
-        <w:rPr>
-          <w:rFonts w:ascii="Arial" w:hAnsi="Arial" w:cs="Arial"/>
-          <w:sz w:val="24"/>
-          <w:szCs w:val="24"/>
-          <w:lang w:val="es-CO"/>
-        </w:rPr>
-        <w:t>”}</w:t>
-      </w:r>
-    </w:p>
-    <w:p>
-      <w:pPr>
-        <w:spacing w:after="120"/>
-        <w:rPr>
-          <w:rFonts w:ascii="Arial" w:hAnsi="Arial" w:cs="Arial"/>
-          <w:sz w:val="24"/>
-          <w:szCs w:val="24"/>
-          <w:lang w:val="es-CO"/>
-        </w:rPr>
-      </w:pPr>
-      <w:r>
-        <w:rPr>
-          <w:rFonts w:ascii="Arial" w:hAnsi="Arial" w:cs="Arial"/>
-          <w:sz w:val="24"/>
-          <w:szCs w:val="24"/>
-          <w:lang w:val="es-CO"/>
-        </w:rPr>
-        <w:t xml:space="preserve">APLICACIÓN ARTÍCULO 61 – LEY DE CRECIMIENTO ECONOMICO 2010 DEL 27 DE DICIEMBRE DE 2019.-CONSTANCIA: Declaran las partes otorgantes que conocen el texto y alcance del Artículo 61 de la Ley 2010/2019 por lo que, bajo la gravedad de juramento que se entiende prestado por el sólo hecho de la firma, que el precio incluido en esta escritura es real y no ha sido objeto de pactos privados en los que se señale un valor diferente, que no existen sumas que hayan convenido o facturado por fuera de la misma. Esta declaración se hace de manera libre y espontánea sin responsabilidad alguna por parte del Notario. La Notaría advierte que, en el caso de existir pactos, deberá informarse el precio convenido en ellos o de lo contrario deberán manifestar su valor. Sin las referidas declaraciones, tanto el </w:t>
-      </w:r>
-      <w:r>
-        <w:rPr>
-          <w:rFonts w:ascii="Arial" w:hAnsi="Arial" w:cs="Arial"/>
-          <w:sz w:val="24"/>
-          <w:szCs w:val="24"/>
-          <w:lang w:val="es-CO"/>
-        </w:rPr>
-        <w:lastRenderedPageBreak/>
-        <w:t xml:space="preserve">impuesto sobre la renta como la ganancia ocasional, el impuesto de registro, los derechos de registro y los derechos notariales, serán liquidados sobre una base equivalente a cuatro (4) veces el valor incluido en la escritura, sin perjuicio de la obligación del Notario de reportar la irregularidad a las autoridades de impuestos para lo de su competencia y sin detrimento de las facultades de la Dirección de Impuestos y Aduanas Nacionales – DIAN, para determinar el valor real de la transacción. - - - - - - - - - - - - - - - - - - - - - - - - - - - - - - - - - - - - - - - - - - - - - - - - - - - - - - - - - - - - - -- - - - - - - - - - - - - - - - - - - - - - - - - - - - - - - - - - - - - - - - - - - - - - - - - - - - - - - - - - - - NOTA: LAS PARTES CONOCEN QUE ACORDE A LA LEY 2010 DE DICIEMBRE 27 DE 2.019 ARTICULO 61; NO SERAN CONSTITUTIVOS DE COSTO DE LOS BIENES RAICES AQUELLAS SUMAS QUE NO SE HAYAN DESEMBOLSADO A TRAVES DE ENTIDADES FINANCIERAS. - - - - - - - - - - - - - - - - - - - - - - - - - - - - - - - - - - - - - - - - - - - - - - - - - - - - - - - - - - - - - - - - - - - - - - - - - - - - - </w:t>
-      </w:r>
-    </w:p>
-    <w:p>
-      <w:pPr>
-        <w:spacing w:after="120"/>
-        <w:rPr>
-          <w:rFonts w:ascii="Arial" w:hAnsi="Arial" w:cs="Arial"/>
-          <w:sz w:val="24"/>
-          <w:szCs w:val="24"/>
-          <w:lang w:val="es-CO"/>
-        </w:rPr>
-      </w:pPr>
-      <w:r>
-        <w:rPr>
-          <w:rFonts w:ascii="Arial" w:hAnsi="Arial" w:cs="Arial"/>
-          <w:sz w:val="24"/>
-          <w:szCs w:val="24"/>
-          <w:lang w:val="es-CO"/>
-        </w:rPr>
-        <w:t>{“</w:t>
-      </w:r>
-      <w:proofErr w:type="spellStart"/>
-      <w:r>
-        <w:rPr>
-          <w:rFonts w:ascii="Arial" w:hAnsi="Arial" w:cs="Arial"/>
-          <w:sz w:val="24"/>
-          <w:szCs w:val="24"/>
-          <w:lang w:val="es-CO"/>
-        </w:rPr>
-        <w:t>tradicion</w:t>
-      </w:r>
-      <w:proofErr w:type="spellEnd"/>
-      <w:r>
-        <w:rPr>
-          <w:rFonts w:ascii="Arial" w:hAnsi="Arial" w:cs="Arial"/>
-          <w:sz w:val="24"/>
-          <w:szCs w:val="24"/>
-          <w:lang w:val="es-CO"/>
-        </w:rPr>
-        <w:t>”}</w:t>
-      </w:r>
-    </w:p>
-    <w:p>
-      <w:pPr>
-        <w:spacing w:after="120"/>
-        <w:rPr>
-          <w:rFonts w:ascii="Arial" w:hAnsi="Arial" w:cs="Arial"/>
-          <w:sz w:val="24"/>
-          <w:szCs w:val="24"/>
-          <w:lang w:val="es-CO"/>
-        </w:rPr>
-      </w:pPr>
-      <w:r>
-        <w:rPr>
-          <w:rFonts w:ascii="Arial" w:hAnsi="Arial" w:cs="Arial"/>
-          <w:sz w:val="24"/>
-          <w:szCs w:val="24"/>
-          <w:lang w:val="es-CO"/>
-        </w:rPr>
-        <w:t>{“</w:t>
-      </w:r>
-      <w:proofErr w:type="spellStart"/>
-      <w:r>
-        <w:rPr>
-          <w:rFonts w:ascii="Arial" w:hAnsi="Arial" w:cs="Arial"/>
-          <w:sz w:val="24"/>
-          <w:szCs w:val="24"/>
-          <w:lang w:val="es-CO"/>
-        </w:rPr>
-        <w:t>complementosTradicion</w:t>
-      </w:r>
-      <w:proofErr w:type="spellEnd"/>
-      <w:r>
-        <w:rPr>
-          <w:rFonts w:ascii="Arial" w:hAnsi="Arial" w:cs="Arial"/>
-          <w:sz w:val="24"/>
-          <w:szCs w:val="24"/>
-          <w:lang w:val="es-CO"/>
-        </w:rPr>
-        <w:t>”}</w:t>
-      </w:r>
-    </w:p>
-    <w:p>
-      <w:pPr>
-        <w:spacing w:after="120"/>
-        <w:rPr>
-          <w:rFonts w:ascii="Arial" w:hAnsi="Arial" w:cs="Arial"/>
-          <w:sz w:val="24"/>
-          <w:szCs w:val="24"/>
-          <w:lang w:val="es-CO"/>
-        </w:rPr>
-      </w:pPr>
-      <w:r>
-        <w:rPr>
-          <w:rFonts w:ascii="Arial" w:hAnsi="Arial" w:cs="Arial"/>
-          <w:sz w:val="24"/>
-          <w:szCs w:val="24"/>
-          <w:lang w:val="es-CO"/>
-        </w:rPr>
-        <w:t>{“</w:t>
-      </w:r>
-      <w:proofErr w:type="spellStart"/>
-      <w:r>
-        <w:rPr>
-          <w:rFonts w:ascii="Arial" w:hAnsi="Arial" w:cs="Arial"/>
-          <w:sz w:val="24"/>
-          <w:szCs w:val="24"/>
-          <w:lang w:val="es-CO"/>
-        </w:rPr>
-        <w:t>parrafoCompradoresAceptan</w:t>
-      </w:r>
-      <w:proofErr w:type="spellEnd"/>
-      <w:r>
-        <w:rPr>
-          <w:rFonts w:ascii="Arial" w:hAnsi="Arial" w:cs="Arial"/>
-          <w:sz w:val="24"/>
-          <w:szCs w:val="24"/>
-          <w:lang w:val="es-CO"/>
-        </w:rPr>
-        <w:t>”}</w:t>
-      </w:r>
-    </w:p>
-    <w:p>
-      <w:pPr>
-        <w:spacing w:after="120"/>
-        <w:rPr>
-          <w:rFonts w:ascii="Arial" w:hAnsi="Arial" w:cs="Arial"/>
-          <w:sz w:val="24"/>
-          <w:szCs w:val="24"/>
-          <w:lang w:val="es-CO"/>
-        </w:rPr>
-      </w:pPr>
-      <w:r>
-        <w:rPr>
-          <w:rFonts w:ascii="Arial" w:hAnsi="Arial" w:cs="Arial"/>
-          <w:sz w:val="24"/>
-          <w:szCs w:val="24"/>
-          <w:lang w:val="es-CO"/>
-        </w:rPr>
-        <w:t xml:space="preserve">PARAGRAFO DE AFECTACION AL REGIMEN DE VIVIENDA FAMILIAR. - - - - - - - -  No se da aplicación a la LEY 258 DE 1996 REFORMADA POR LA LEY 854 DE 2003 en cuanto a la afectación a vivienda familiar, por tratarse de COMPRAVENTA DEL  LOTE DE TERRENO. - - - - - - - - - - - - - - - - - - - - - - - - - - - - - - - - - - - - - - -  En consecuencia, la Suscrita Notaria deja constancia que respecto a este predio NO queda afectado a vivienda familiar de conformidad con la Ley 258 de 1996, Reformada por la ley 854 de 2003. - - - - - - - - - - - - - --------------------- - - - - - - - - - - - - </w:t>
-      </w:r>
-      <w:r>
-        <w:rPr>
-          <w:rFonts w:ascii="Arial" w:hAnsi="Arial" w:cs="Arial"/>
-          <w:sz w:val="24"/>
-          <w:szCs w:val="24"/>
-          <w:lang w:val="es-CO"/>
-        </w:rPr>
-        <w:t>---------------------------------------------------------------------------------------------------------------</w:t>
-      </w:r>
-      <w:r>
-        <w:rPr>
-          <w:rFonts w:ascii="Arial" w:hAnsi="Arial" w:cs="Arial"/>
-          <w:sz w:val="24"/>
-          <w:szCs w:val="24"/>
-          <w:lang w:val="es-CO"/>
-        </w:rPr>
-        <w:t xml:space="preserve">No obstante, la Notaria advierte que el desconocimiento a las normas legales sobre la afectación a Vivienda familiar, quedará viciado de NULIDAD ABSOLUTA el presente contrato. - - - - - - - - - - - - - - - - - - - - - - - - - - - - - - - - - - - - - - - - - - - - - - - - - - - - - - - - - - - - - - - - - - - - - -- - - - - - - - - - - - - - - - - - - - - - - - - - - - - - - - - - - - - - - - - - - - - - - - - - - - - - -- - - - - - - - - - - - - - - - - - - - -  - - - - - - - - - - - - - - - - -- </w:t>
-      </w:r>
-    </w:p>
-    <w:p>
-      <w:pPr>
-        <w:spacing w:after="120"/>
-        <w:rPr>
-          <w:rFonts w:ascii="Arial" w:hAnsi="Arial" w:cs="Arial"/>
-          <w:sz w:val="24"/>
-          <w:szCs w:val="24"/>
-          <w:lang w:val="es-CO"/>
-        </w:rPr>
-      </w:pPr>
-      <w:r>
-        <w:rPr>
-          <w:rFonts w:ascii="Arial" w:hAnsi="Arial" w:cs="Arial"/>
-          <w:sz w:val="24"/>
-          <w:szCs w:val="24"/>
-          <w:lang w:val="es-CO"/>
-        </w:rPr>
-        <w:t>{“</w:t>
-      </w:r>
-      <w:proofErr w:type="spellStart"/>
-      <w:r>
-        <w:rPr>
-          <w:rFonts w:ascii="Arial" w:hAnsi="Arial" w:cs="Arial"/>
-          <w:sz w:val="24"/>
-          <w:szCs w:val="24"/>
-          <w:lang w:val="es-CO"/>
-        </w:rPr>
-        <w:t>parrafoParagrafoSegundo</w:t>
-      </w:r>
-      <w:proofErr w:type="spellEnd"/>
-      <w:r>
-        <w:rPr>
-          <w:rFonts w:ascii="Arial" w:hAnsi="Arial" w:cs="Arial"/>
-          <w:sz w:val="24"/>
-          <w:szCs w:val="24"/>
-          <w:lang w:val="es-CO"/>
-        </w:rPr>
-        <w:t>”}</w:t>
-      </w:r>
-    </w:p>
-    <w:p>
-      <w:pPr>
-        <w:spacing w:after="120"/>
-        <w:rPr>
-          <w:rFonts w:ascii="Arial" w:hAnsi="Arial" w:cs="Arial"/>
-          <w:sz w:val="24"/>
-          <w:szCs w:val="24"/>
-          <w:lang w:val="es-CO"/>
-        </w:rPr>
-      </w:pPr>
-      <w:r>
-        <w:rPr>
-          <w:rFonts w:ascii="Arial" w:hAnsi="Arial" w:cs="Arial"/>
-          <w:sz w:val="24"/>
-          <w:szCs w:val="24"/>
-          <w:lang w:val="es-CO"/>
-        </w:rPr>
-        <w:t xml:space="preserve">PARAGRAFO TERCERO: LOS OTORGANTES MANIFIESTAN EXPRESAMENTE PARA EFECTOS PROPIOS DE LA LEY DE EXTINCIÓN DE DOMINIO Y AQUELLAS NORMAS QUE LA ADICIONEN, MODIFIQUEN O REFORMEN, QUE EL BIEN MATERIA U OBJETO DEL PRESENTE ACTO O CONTRATO, ASI COMO LOS DINEROS CON QUE SE SATISFACEN LAS PRESTACIONES DERIVADAS DE ÉL, PROVIENEN O SE ORIGINAN EN EL EJERCICIO DE ACTIVIDADES LICITAS.- - - - - - - - - - - - - - - - - - - - - - - - - - - - - - - - - - - - - - - - - - - - - - - - - - - - - - - - - - - - - - - - - -- - - - - - - - - - - - - - - - -  -- - - - - - - - - - - - - - - - - - - - -  - - - - - - - - - - - - - - - - -- - - - </w:t>
-      </w:r>
-    </w:p>
-    <w:p>
-      <w:pPr>
-        <w:spacing w:after="120"/>
-        <w:rPr>
-          <w:rFonts w:ascii="Arial" w:hAnsi="Arial" w:cs="Arial"/>
-          <w:sz w:val="24"/>
-          <w:szCs w:val="24"/>
-          <w:lang w:val="es-CO"/>
-        </w:rPr>
-      </w:pPr>
-      <w:r>
-        <w:rPr>
-          <w:rFonts w:ascii="Arial" w:hAnsi="Arial" w:cs="Arial"/>
-          <w:sz w:val="24"/>
-          <w:szCs w:val="24"/>
-          <w:lang w:val="es-CO"/>
-        </w:rPr>
-        <w:t xml:space="preserve">PARAGRAFO CUARTO: Los comparecientes hacen constar, que han revisado y verificado cuidadosamente sus nombres completos, los números de documentos de </w:t>
-      </w:r>
-      <w:r>
-        <w:rPr>
-          <w:rFonts w:ascii="Arial" w:hAnsi="Arial" w:cs="Arial"/>
-          <w:sz w:val="24"/>
-          <w:szCs w:val="24"/>
-          <w:lang w:val="es-CO"/>
-        </w:rPr>
-        <w:lastRenderedPageBreak/>
-        <w:t>identidad, declaran además que todas las informaciones suministradas y consignadas en esta escritura son correctas y en consecuencia asumen la   responsabilidad que se pueda derivar de cualquier inexactitud en las mismas. Conocen la Ley, y entienden que la Notaria responde por la parte formal de los instrumentos que autoriza, pero no responde de la veracidad de las declaraciones de las partes. - - - - - - - - - - - - - - - - - - - - Además, la Notaria le advierte a los comparecientes que cualquier aclaración a la presente escritura, implica el otorgamiento de una nueva escritura pública de aclaración, cuyos Costos serán asumidos única y exclusivamente por los comparecientes. A los otorgantes se les hizo la advertencia que deben presentar esta escritura para registro, en la Oficina correspondiente, dentro del término máximo de dos (2) meses, contados a partir de la fecha de otorgamiento de este instrumento, cuyo incumplimiento causará intereses moratorios por mes o fracción de mes de retardo.- - - - - - - - - - - - - - - - - - - - - -</w:t>
-      </w:r>
-    </w:p>
-    <w:p>
-      <w:pPr>
-        <w:spacing w:after="120"/>
-        <w:rPr>
-          <w:rFonts w:ascii="Arial" w:hAnsi="Arial" w:cs="Arial"/>
-          <w:sz w:val="24"/>
-          <w:szCs w:val="24"/>
-          <w:lang w:val="es-CO"/>
-        </w:rPr>
-      </w:pPr>
-      <w:r>
-        <w:rPr>
-          <w:rFonts w:ascii="Arial" w:hAnsi="Arial" w:cs="Arial"/>
-          <w:sz w:val="24"/>
-          <w:szCs w:val="24"/>
-          <w:lang w:val="es-CO"/>
-        </w:rPr>
-        <w:t xml:space="preserve">- - - - - - - - - - - - - - - - - - - - - - - - - - - - - - - - - - - - - - - - - - - - -- - - - - - - - - - - - - - - - -  - - - - - - - - - - - - - - - - - - - - - - - - - - - - - - - - - - - - - - - - - - - - - - - - - - - - - - - - - - - - - - </w:t>
-      </w:r>
-    </w:p>
-    <w:p>
-      <w:pPr>
-        <w:spacing w:after="120"/>
-        <w:rPr>
-          <w:rFonts w:ascii="Arial" w:hAnsi="Arial" w:cs="Arial"/>
-          <w:spacing w:val="-3"/>
-          <w:lang w:val="es-CO"/>
-        </w:rPr>
-      </w:pPr>
-      <w:r>
-        <w:rPr>
-          <w:rFonts w:ascii="Arial" w:hAnsi="Arial" w:cs="Arial"/>
-          <w:spacing w:val="-3"/>
-          <w:lang w:val="es-CO"/>
-        </w:rPr>
-        <w:t xml:space="preserve">Presentaron el siguiente comprobante fiscal: </w:t>
-      </w:r>
-      <w:r>
-        <w:rPr>
-          <w:rFonts w:ascii="Arial" w:hAnsi="Arial" w:cs="Arial"/>
-          <w:spacing w:val="-4"/>
-          <w:lang w:val="es-CO"/>
-        </w:rPr>
-        <w:t>- - -</w:t>
-      </w:r>
-      <w:r>
-        <w:rPr>
-          <w:rFonts w:ascii="Arial" w:hAnsi="Arial" w:cs="Arial"/>
-          <w:b/>
-          <w:bCs/>
-          <w:spacing w:val="-4"/>
-          <w:lang w:val="es-CO"/>
-        </w:rPr>
-        <w:t xml:space="preserve"> </w:t>
-      </w:r>
-      <w:r>
-        <w:rPr>
-          <w:rFonts w:ascii="Arial" w:hAnsi="Arial" w:cs="Arial"/>
-          <w:b/>
-          <w:bCs/>
-          <w:spacing w:val="-4"/>
-          <w:lang w:val="es-CO"/>
-        </w:rPr>
-        <w:t>{“</w:t>
-      </w:r>
-      <w:proofErr w:type="spellStart"/>
-      <w:r>
-        <w:rPr>
-          <w:rFonts w:ascii="Arial" w:hAnsi="Arial" w:cs="Arial"/>
-          <w:b/>
-          <w:bCs/>
-          <w:spacing w:val="-4"/>
-          <w:lang w:val="es-CO"/>
-        </w:rPr>
-        <w:t>mayorExtension</w:t>
-      </w:r>
-      <w:proofErr w:type="spellEnd"/>
-      <w:r>
-        <w:rPr>
-          <w:rFonts w:ascii="Arial" w:hAnsi="Arial" w:cs="Arial"/>
-          <w:b/>
-          <w:bCs/>
-          <w:spacing w:val="-4"/>
-          <w:lang w:val="es-CO"/>
-        </w:rPr>
-        <w:t>”}</w:t>
-      </w:r>
-      <w:r>
-        <w:rPr>
-          <w:rFonts w:ascii="Arial" w:hAnsi="Arial" w:cs="Arial"/>
-          <w:spacing w:val="-4"/>
-          <w:lang w:val="es-CO"/>
-        </w:rPr>
-        <w:t xml:space="preserve"> - - - - - - -   </w:t>
-      </w:r>
-      <w:r>
-        <w:rPr>
-          <w:rFonts w:ascii="Arial" w:hAnsi="Arial" w:cs="Arial"/>
-          <w:spacing w:val="-3"/>
-          <w:lang w:val="es-CO"/>
-        </w:rPr>
-        <w:t xml:space="preserve">FECHA DE EXPEDICION: </w:t>
-      </w:r>
-      <w:r>
-        <w:rPr>
-          <w:rFonts w:ascii="Arial" w:hAnsi="Arial" w:cs="Arial"/>
-          <w:spacing w:val="-3"/>
-          <w:lang w:val="es-CO"/>
-        </w:rPr>
-        <w:t>{“</w:t>
-      </w:r>
-      <w:proofErr w:type="spellStart"/>
-      <w:r>
-        <w:rPr>
-          <w:rFonts w:ascii="Arial" w:hAnsi="Arial" w:cs="Arial"/>
-          <w:spacing w:val="-3"/>
-          <w:lang w:val="es-CO"/>
-        </w:rPr>
-        <w:t>fechaPazYSalvo</w:t>
-      </w:r>
-      <w:proofErr w:type="spellEnd"/>
-      <w:r>
-        <w:rPr>
-          <w:rFonts w:ascii="Arial" w:hAnsi="Arial" w:cs="Arial"/>
-          <w:spacing w:val="-3"/>
-          <w:lang w:val="es-CO"/>
-        </w:rPr>
-        <w:t>”}</w:t>
-      </w:r>
-      <w:r>
-        <w:rPr>
-          <w:rFonts w:ascii="Arial" w:hAnsi="Arial" w:cs="Arial"/>
-          <w:spacing w:val="-3"/>
-          <w:lang w:val="es-CO"/>
-        </w:rPr>
-        <w:t xml:space="preserve">. CERTIFICADO DE PAZ Y SALVO MUNICIPAL. LA SECRETARIA DE HACIENDA MUNICIPAL DE </w:t>
-      </w:r>
-      <w:r>
-        <w:rPr>
-          <w:rFonts w:ascii="Arial" w:hAnsi="Arial" w:cs="Arial"/>
-          <w:spacing w:val="-3"/>
-          <w:lang w:val="es-CO"/>
-        </w:rPr>
-        <w:t>{“ciudad”}</w:t>
-      </w:r>
-      <w:r>
-        <w:rPr>
-          <w:rFonts w:ascii="Arial" w:hAnsi="Arial" w:cs="Arial"/>
-          <w:spacing w:val="-3"/>
-          <w:lang w:val="es-CO"/>
-        </w:rPr>
-        <w:t xml:space="preserve">. HACE CONSTAR: Que la ficha catastral # </w:t>
-      </w:r>
-      <w:r>
-        <w:rPr>
-          <w:rFonts w:ascii="Arial" w:hAnsi="Arial" w:cs="Arial"/>
-          <w:spacing w:val="-3"/>
-          <w:lang w:val="es-CO"/>
-        </w:rPr>
-        <w:t>{“</w:t>
-      </w:r>
-      <w:proofErr w:type="spellStart"/>
-      <w:r>
-        <w:rPr>
-          <w:rFonts w:ascii="Arial" w:hAnsi="Arial" w:cs="Arial"/>
-          <w:spacing w:val="-3"/>
-          <w:lang w:val="es-CO"/>
-        </w:rPr>
-        <w:t>cedulaCatastral</w:t>
-      </w:r>
-      <w:proofErr w:type="spellEnd"/>
-      <w:r>
-        <w:rPr>
-          <w:rFonts w:ascii="Arial" w:hAnsi="Arial" w:cs="Arial"/>
-          <w:spacing w:val="-3"/>
-          <w:lang w:val="es-CO"/>
-        </w:rPr>
-        <w:t>”}</w:t>
-      </w:r>
-      <w:r>
-        <w:rPr>
-          <w:rFonts w:ascii="Arial" w:hAnsi="Arial" w:cs="Arial"/>
-          <w:spacing w:val="-3"/>
-          <w:lang w:val="es-CO"/>
-        </w:rPr>
-        <w:t xml:space="preserve">---- con dirección </w:t>
-      </w:r>
-      <w:r>
-        <w:rPr>
-          <w:rFonts w:ascii="Arial" w:hAnsi="Arial" w:cs="Arial"/>
-          <w:spacing w:val="-3"/>
-          <w:lang w:val="es-CO"/>
-        </w:rPr>
-        <w:t>{“</w:t>
-      </w:r>
-      <w:proofErr w:type="spellStart"/>
-      <w:r>
-        <w:rPr>
-          <w:rFonts w:ascii="Arial" w:hAnsi="Arial" w:cs="Arial"/>
-          <w:spacing w:val="-3"/>
-          <w:lang w:val="es-CO"/>
-        </w:rPr>
-        <w:t>direccion</w:t>
-      </w:r>
-      <w:proofErr w:type="spellEnd"/>
-      <w:r>
-        <w:rPr>
-          <w:rFonts w:ascii="Arial" w:hAnsi="Arial" w:cs="Arial"/>
-          <w:spacing w:val="-3"/>
-          <w:lang w:val="es-CO"/>
-        </w:rPr>
-        <w:t>”}</w:t>
-      </w:r>
-      <w:r>
-        <w:rPr>
-          <w:rFonts w:ascii="Arial" w:hAnsi="Arial" w:cs="Arial"/>
-          <w:spacing w:val="-3"/>
-          <w:lang w:val="es-CO"/>
-        </w:rPr>
-        <w:t>. Avalúo de $</w:t>
-      </w:r>
-      <w:r>
-        <w:rPr>
-          <w:rFonts w:ascii="Arial" w:hAnsi="Arial" w:cs="Arial"/>
-          <w:spacing w:val="-3"/>
-          <w:lang w:val="es-CO"/>
-        </w:rPr>
-        <w:t>6,487</w:t>
-      </w:r>
-      <w:r>
-        <w:rPr>
-          <w:rFonts w:ascii="Arial" w:hAnsi="Arial" w:cs="Arial"/>
-          <w:spacing w:val="-3"/>
-          <w:lang w:val="es-CO"/>
-        </w:rPr>
-        <w:t xml:space="preserve">,000. Identificación: </w:t>
-      </w:r>
-      <w:r>
-        <w:rPr>
-          <w:rFonts w:ascii="Arial" w:hAnsi="Arial" w:cs="Arial"/>
-          <w:spacing w:val="-3"/>
-          <w:lang w:val="es-CO"/>
-        </w:rPr>
-        <w:t>5580718</w:t>
-      </w:r>
-      <w:r>
-        <w:rPr>
-          <w:rFonts w:ascii="Arial" w:hAnsi="Arial" w:cs="Arial"/>
-          <w:spacing w:val="-3"/>
-          <w:lang w:val="es-CO"/>
-        </w:rPr>
-        <w:t xml:space="preserve">. Nombre: </w:t>
-      </w:r>
-      <w:r>
-        <w:rPr>
-          <w:rFonts w:ascii="Arial" w:hAnsi="Arial" w:cs="Arial"/>
-          <w:spacing w:val="-3"/>
-          <w:lang w:val="es-CO"/>
-        </w:rPr>
-        <w:t>JAIME VESGA QUINTERO</w:t>
-      </w:r>
-      <w:r>
-        <w:rPr>
-          <w:rFonts w:ascii="Arial" w:hAnsi="Arial" w:cs="Arial"/>
-          <w:spacing w:val="-3"/>
-          <w:lang w:val="es-CO"/>
-        </w:rPr>
-        <w:t xml:space="preserve">. Área Terreno: </w:t>
-      </w:r>
-      <w:r>
-        <w:rPr>
-          <w:rFonts w:ascii="Arial" w:hAnsi="Arial" w:cs="Arial"/>
-          <w:spacing w:val="-3"/>
-          <w:lang w:val="es-CO"/>
-        </w:rPr>
-        <w:t>7</w:t>
-      </w:r>
-      <w:r>
-        <w:rPr>
-          <w:rFonts w:ascii="Arial" w:hAnsi="Arial" w:cs="Arial"/>
-          <w:spacing w:val="-3"/>
-          <w:lang w:val="es-CO"/>
-        </w:rPr>
-        <w:t xml:space="preserve"> Ha. </w:t>
-      </w:r>
-      <w:r>
-        <w:rPr>
-          <w:rFonts w:ascii="Arial" w:hAnsi="Arial" w:cs="Arial"/>
-          <w:spacing w:val="-3"/>
-          <w:lang w:val="es-CO"/>
-        </w:rPr>
-        <w:t>2,331.00</w:t>
-      </w:r>
-      <w:r>
-        <w:rPr>
-          <w:rFonts w:ascii="Arial" w:hAnsi="Arial" w:cs="Arial"/>
-          <w:spacing w:val="-3"/>
-          <w:lang w:val="es-CO"/>
-        </w:rPr>
-        <w:t xml:space="preserve"> Mts2. Área Construida: </w:t>
-      </w:r>
-      <w:r>
-        <w:rPr>
-          <w:rFonts w:ascii="Arial" w:hAnsi="Arial" w:cs="Arial"/>
-          <w:spacing w:val="-3"/>
-          <w:lang w:val="es-CO"/>
-        </w:rPr>
-        <w:t>57.0</w:t>
-      </w:r>
-      <w:r>
-        <w:rPr>
-          <w:rFonts w:ascii="Arial" w:hAnsi="Arial" w:cs="Arial"/>
-          <w:spacing w:val="-3"/>
-          <w:lang w:val="es-CO"/>
-        </w:rPr>
-        <w:t xml:space="preserve">0 Mts2. Se encuentra a PAZ Y SALVO con el Tesoro Municipal por concepto de IMPUESTO PREDIAL UNIFICADO hasta el 31/12/2025. Válido para: TODOS LOS TRAMITES. Observación: EL MUNICIPIO DE </w:t>
-      </w:r>
-      <w:r>
-        <w:rPr>
-          <w:rFonts w:ascii="Arial" w:hAnsi="Arial" w:cs="Arial"/>
-          <w:spacing w:val="-3"/>
-          <w:lang w:val="es-CO"/>
-        </w:rPr>
-        <w:t>VILLANUEVA</w:t>
-      </w:r>
-      <w:r>
-        <w:rPr>
-          <w:rFonts w:ascii="Arial" w:hAnsi="Arial" w:cs="Arial"/>
-          <w:spacing w:val="-3"/>
-          <w:lang w:val="es-CO"/>
-        </w:rPr>
-        <w:t xml:space="preserve"> SANTANDER NO COBRA IMPUESTO DE VALORIZACION. Firma Funcionario Responsable (</w:t>
-      </w:r>
-      <w:proofErr w:type="spellStart"/>
-      <w:r>
-        <w:rPr>
-          <w:rFonts w:ascii="Arial" w:hAnsi="Arial" w:cs="Arial"/>
-          <w:spacing w:val="-3"/>
-          <w:lang w:val="es-CO"/>
-        </w:rPr>
-        <w:t>fdo</w:t>
-      </w:r>
-      <w:proofErr w:type="spellEnd"/>
-      <w:r>
-        <w:rPr>
-          <w:rFonts w:ascii="Arial" w:hAnsi="Arial" w:cs="Arial"/>
-          <w:spacing w:val="-3"/>
-          <w:lang w:val="es-CO"/>
-        </w:rPr>
-        <w:t>) sello respectivo.  - - - - - - - - - - - - - - - - - - - - - - - - - - - - - - - - - - - - - - - - - - - - - - - - - - - - - - - - - - - - -- - - - - - - - - - - -</w:t>
-      </w:r>
-      <w:r>
-        <w:rPr>
-          <w:rFonts w:ascii="Arial" w:hAnsi="Arial" w:cs="Arial"/>
-          <w:spacing w:val="-4"/>
-          <w:lang w:val="es-CO"/>
-        </w:rPr>
-        <w:t>- - - - - - - - - - - - - -</w:t>
-      </w:r>
-      <w:r>
-        <w:rPr>
-          <w:rFonts w:ascii="Arial" w:hAnsi="Arial" w:cs="Arial"/>
-          <w:spacing w:val="-3"/>
-          <w:lang w:val="es-CO"/>
-        </w:rPr>
-        <w:t xml:space="preserve"> - - - - </w:t>
-      </w:r>
-      <w:r>
-        <w:rPr>
-          <w:rFonts w:ascii="Arial" w:hAnsi="Arial" w:cs="Arial"/>
-          <w:spacing w:val="-4"/>
-          <w:lang w:val="es-CO"/>
-        </w:rPr>
-        <w:t>- - - - - - - - - - - - - -</w:t>
-      </w:r>
-      <w:r>
-        <w:rPr>
-          <w:rFonts w:ascii="Arial" w:hAnsi="Arial" w:cs="Arial"/>
-          <w:spacing w:val="-3"/>
-          <w:lang w:val="es-CO"/>
-        </w:rPr>
-        <w:t xml:space="preserve"> - - - - </w:t>
-      </w:r>
-      <w:r>
-        <w:rPr>
-          <w:rFonts w:ascii="Arial" w:hAnsi="Arial" w:cs="Arial"/>
-          <w:spacing w:val="-4"/>
-          <w:lang w:val="es-CO"/>
-        </w:rPr>
-        <w:t>- - - - - - - - - - - - - -</w:t>
-      </w:r>
-      <w:r>
-        <w:rPr>
-          <w:rFonts w:ascii="Arial" w:hAnsi="Arial" w:cs="Arial"/>
-          <w:spacing w:val="-3"/>
-          <w:lang w:val="es-CO"/>
-        </w:rPr>
-        <w:t xml:space="preserve"> - - - </w:t>
-      </w:r>
-      <w:r>
-        <w:rPr>
-          <w:rFonts w:ascii="Arial" w:hAnsi="Arial" w:cs="Arial"/>
-          <w:spacing w:val="-3"/>
-          <w:lang w:val="es-CO"/>
-        </w:rPr>
-        <w:t xml:space="preserve"> - -</w:t>
-      </w:r>
-      <w:r>
-        <w:rPr>
-          <w:rFonts w:ascii="Arial" w:hAnsi="Arial" w:cs="Arial"/>
-          <w:spacing w:val="-3"/>
-          <w:lang w:val="es-CO"/>
-        </w:rPr>
-        <w:t xml:space="preserve">- - - - - - - </w:t>
-      </w:r>
-    </w:p>
-    <w:p>
-      <w:pPr>
-        <w:spacing w:after="120"/>
-        <w:rPr>
-          <w:rFonts w:ascii="Arial" w:hAnsi="Arial" w:cs="Arial"/>
-          <w:sz w:val="24"/>
-          <w:szCs w:val="24"/>
-          <w:lang w:val="es-CO"/>
-        </w:rPr>
-      </w:pPr>
-      <w:r>
-        <w:rPr>
-          <w:rFonts w:ascii="Arial" w:hAnsi="Arial" w:cs="Arial"/>
-          <w:sz w:val="24"/>
-          <w:szCs w:val="24"/>
-          <w:lang w:val="es-CO"/>
-        </w:rPr>
-        <w:t xml:space="preserve">NOTA: Manifiesta el vendedor  bajo la gravedad de juramento que el predio objeto del presente contrato se encuentra englobado catastralmente al predio de mayor extensión. - - - - - - - - - - - - - - - - - - - - - - - - - - - - - - - - - - - - - - - - - - - - - - - - - - - - - - </w:t>
-      </w:r>
-    </w:p>
-    <w:p>
-      <w:pPr>
-        <w:spacing w:after="120"/>
-        <w:rPr>
-          <w:rFonts w:ascii="Arial" w:hAnsi="Arial" w:cs="Arial"/>
-          <w:sz w:val="24"/>
-          <w:szCs w:val="24"/>
-          <w:lang w:val="es-CO"/>
-        </w:rPr>
-      </w:pPr>
-      <w:r>
-        <w:rPr>
-          <w:rFonts w:ascii="Arial" w:hAnsi="Arial" w:cs="Arial"/>
-          <w:sz w:val="24"/>
-          <w:szCs w:val="24"/>
-          <w:lang w:val="es-CO"/>
-        </w:rPr>
-        <w:t xml:space="preserve">- - - - - - - - - - - - - - - - - - - - - - - - - - - - - - - - - - - - - - - - - - - - - - - - - - - - - - - - - - - - - - - - - - - - - - - - - - - - - - - - - - - - - - - - - - - - - - - - - - - - - - - - - - - - - - - - - - - - - - - - - - - - </w:t>
-      </w:r>
-    </w:p>
-    <w:p>
-      <w:pPr>
-        <w:spacing w:after="120"/>
-        <w:rPr>
-          <w:rFonts w:ascii="Arial" w:hAnsi="Arial" w:cs="Arial"/>
-          <w:sz w:val="24"/>
-          <w:szCs w:val="24"/>
-          <w:lang w:val="es-CO"/>
-        </w:rPr>
-      </w:pPr>
-      <w:r>
-        <w:rPr>
-          <w:rFonts w:ascii="Arial" w:hAnsi="Arial" w:cs="Arial"/>
-          <w:sz w:val="24"/>
-          <w:szCs w:val="24"/>
-          <w:lang w:val="es-CO"/>
-        </w:rPr>
-        <w:t xml:space="preserve">PARAGRAFO QUINTO: CONSENTIMIENTO PREVIO, EXPRESO E INFORMADO PARA TRATAMIENTO DE DATOS PERSONALES: Ley estatutaria 1581 de 2012 y Decreto Reglamentario 1377 de 2013.- Con la firma del presente instrumento los Otorgantes previa y debidamente informados, autorizan de manera                                                                                                  libre, voluntaria, clara y expresamente la recolección, recaudo, almacenamiento, uso, procesamiento, compilación, intercambio, tratamiento y actualización de los datos que aquí han suministrado y que han quedado incorporados en base de datos, archivos y en esta escritura pública, para que esta información sea utilizada en el desarrollo de las actividades propias de la entidad. - - - - - - - - - - - - - - - - - - - - - - - - - - - - - - - - - - - - - - - - - - - - - - - - - - - - - - - - - - - - - - - - - - - - - - - - - - --------------------------------------------------- - - - - - - - - - - - - - - - - - - - -  - - - - - - - - - - - - - - - - -- - - - - - - - - - </w:t>
-      </w:r>
-    </w:p>
-    <w:p>
-      <w:pPr>
-        <w:spacing w:after="120"/>
-        <w:rPr>
-          <w:rFonts w:ascii="Arial" w:hAnsi="Arial" w:cs="Arial"/>
-          <w:sz w:val="24"/>
-          <w:szCs w:val="24"/>
-          <w:lang w:val="es-CO"/>
-        </w:rPr>
-      </w:pPr>
-      <w:r>
-        <w:rPr>
-          <w:rFonts w:ascii="Arial" w:hAnsi="Arial" w:cs="Arial"/>
-          <w:sz w:val="24"/>
-          <w:szCs w:val="24"/>
-          <w:lang w:val="es-CO"/>
-        </w:rPr>
-        <w:lastRenderedPageBreak/>
-        <w:t xml:space="preserve">CONSTANCIA: CERTIFICADO DE DEUDORES ALIMENTARIOS MOROSOS: De conformidad con el Artículo 2 de la Ley 2097 de 2021 y el Artículo 6 Numeral 3 de la Ley 2097 de 2021, El (la) (los) compareciente(s) de la presente Escritura Pública, allegó certificado del Registro de Deudores Alimentarios Morosos (REDAM). - - - - - - - - - - - - - - - - - - - --------------------------------------------------------------------------------------------------------------------- - - - - - - - - - - - - - - - - - - - - - - - - - - - ---------------- - - - - - - - - - - - CONSTANCIA 2: ACEPTACION DE NOTIFICACIONES ELECTRÓNICAS: - - ----- -    “El (los) interesado (s) manifiesta (n) su consentimiento el cual se entiende otorgado con la firma de la presente Escritura pública que NO ( ) SI (X) aceptan ser notificado (s) sobre el estado del trámite del presente instrumento público una vez haya ingresado a la Oficina de Registro de Instrumentos Públicos para su respectiva calificación y anotación en el folio de matrícula inmobiliaria correspondiente, todo de conformidad con el artículo 15 del decreto 1579 del 01 de octubre de 2012 y artículo 56 del Código de Procedimiento Administrativo y lo Contencioso Administrativo. Notificación electrónica que será enviada a la dirección de correo electrónico: boletasyrel@gmail.com". - - - - - - - - - - - - - - - - - - - - - - - - - - - - - - - - - - - - - - - - - - - - - - - - - - - - - - - - - - - - - - - - - - - - - - - - - - - - - - - - - - - - - - - - - - - - - - - - - - - - - - - - - - - - - - - - - - - - - - - - - - - - - - - -  - - - - - - - - - - - - - - - - -- - - - - - - - - - - - - - - - - - - - - - - OTORGAMIENTO Y AUTORIZACION: - - - - - - - - - - - - - - - - - - - - - - - - - - - - - Leído, el presente instrumento por la Suscrita Notaria personalmente, conjuntamente con la Secretaria de Escrituración, han advertido a las partes sobre la importancia del Acto Jurídico.  Les han explicado los requisitos de ley para su existencia y validez, y les han advertido sobre la necesidad de obrar de buena </w:t>
-      </w:r>
-      <w:proofErr w:type="spellStart"/>
-      <w:r>
-        <w:rPr>
-          <w:rFonts w:ascii="Arial" w:hAnsi="Arial" w:cs="Arial"/>
-          <w:sz w:val="24"/>
-          <w:szCs w:val="24"/>
-          <w:lang w:val="es-CO"/>
-        </w:rPr>
-        <w:t>Fé</w:t>
-      </w:r>
-      <w:proofErr w:type="spellEnd"/>
-      <w:r>
-        <w:rPr>
-          <w:rFonts w:ascii="Arial" w:hAnsi="Arial" w:cs="Arial"/>
-          <w:sz w:val="24"/>
-          <w:szCs w:val="24"/>
-          <w:lang w:val="es-CO"/>
-        </w:rPr>
-        <w:t xml:space="preserve">, conforme a los principios normativos y del Derecho, y les han instado para que revisen nuevamente las obligaciones, los Derechos que contraen y el texto de la Escritura, así mismo, los Linderos, el Área, la Tradición de su bien inmueble, su Matricula Inmobiliaria, Cédula Catastral y demás datos del mismo, para lo cual exoneran a la Notaria y a sus funcionarios, dado que han revisado, entendido y aceptado lo que firman.- -- - - - - - - - - - - - - - - - - - - - - - - - - - - - - - - - - - - - - - - - - - - - </w:t>
-      </w:r>
-      <w:r>
-        <w:rPr>
-          <w:rFonts w:ascii="Arial" w:hAnsi="Arial" w:cs="Arial"/>
-          <w:sz w:val="24"/>
-          <w:szCs w:val="24"/>
-          <w:lang w:val="es-CO"/>
-        </w:rPr>
-        <w:t>------------------------------------------------------------------------------------------------------------------------------------------------------------------------------------------------------------------------------------</w:t>
-      </w:r>
-      <w:r>
-        <w:rPr>
-          <w:rFonts w:ascii="Arial" w:hAnsi="Arial" w:cs="Arial"/>
-          <w:sz w:val="24"/>
-          <w:szCs w:val="24"/>
-          <w:lang w:val="es-CO"/>
-        </w:rPr>
-        <w:t xml:space="preserve">Esta escritura fue extendida en las hojas de papel Notarial números: Aa108817249,  Aa108817250, Aa108817251, Aa108817252, Aa108817253, Aa108817255, Aa108817256.----------------------------------------------------------------------------------------------------------------------------------------------------------------------------------------------------------------------------------------------- - - - - - - - - - - - - - - - - - - - - -  - - - - - - - - - - - - - - - - -- - - - - - - </w:t>
-      </w:r>
-    </w:p>
-    <w:p>
-      <w:pPr>
-        <w:spacing w:after="120"/>
-        <w:rPr>
-          <w:rFonts w:ascii="Arial" w:hAnsi="Arial" w:cs="Arial"/>
-          <w:sz w:val="24"/>
-          <w:szCs w:val="24"/>
-          <w:lang w:val="es-CO"/>
-        </w:rPr>
-      </w:pPr>
-      <w:r>
-        <w:rPr>
-          <w:rFonts w:ascii="Arial" w:hAnsi="Arial" w:cs="Arial"/>
-          <w:sz w:val="24"/>
-          <w:szCs w:val="24"/>
-          <w:lang w:val="es-CO"/>
-        </w:rPr>
-        <w:t xml:space="preserve">Derechos: $46.660,00- - - - - - - - - - - - - - - - - - - - - - - - - - - - - - - - - - - - - - - - -  </w:t>
-      </w:r>
-      <w:r>
-        <w:rPr>
-          <w:rFonts w:ascii="Arial" w:hAnsi="Arial" w:cs="Arial"/>
-          <w:sz w:val="24"/>
-          <w:szCs w:val="24"/>
-          <w:lang w:val="es-CO"/>
-        </w:rPr>
-        <w:t>--------</w:t>
-      </w:r>
-      <w:r>
-        <w:rPr>
-          <w:rFonts w:ascii="Arial" w:hAnsi="Arial" w:cs="Arial"/>
-          <w:sz w:val="24"/>
-          <w:szCs w:val="24"/>
-          <w:lang w:val="es-CO"/>
-        </w:rPr>
-        <w:t xml:space="preserve">                 RESOLUCION NÚMERO 00585 DEL 24-01-2025 - - - - - - - - - - - - - - - - - - - - - - - - - - Iva: $50.627,40    - - - - - - - - - - - - - - - - - - - - - - - - - - - - - - - - - - - - - - - - - - - - - - - </w:t>
-      </w:r>
-      <w:r>
-        <w:rPr>
-          <w:rFonts w:ascii="Arial" w:hAnsi="Arial" w:cs="Arial"/>
-          <w:sz w:val="24"/>
-          <w:szCs w:val="24"/>
-          <w:lang w:val="es-CO"/>
-        </w:rPr>
-        <w:t>---</w:t>
-      </w:r>
-      <w:r>
-        <w:rPr>
-          <w:rFonts w:ascii="Arial" w:hAnsi="Arial" w:cs="Arial"/>
-          <w:sz w:val="24"/>
-          <w:szCs w:val="24"/>
-          <w:lang w:val="es-CO"/>
-        </w:rPr>
-        <w:t xml:space="preserve">Recaudos Superintendencia: $13.800,00- - - - - - - - - - - - - - - - - - - - </w:t>
-      </w:r>
-      <w:r>
-        <w:rPr>
-          <w:rFonts w:ascii="Arial" w:hAnsi="Arial" w:cs="Arial"/>
-          <w:sz w:val="24"/>
-          <w:szCs w:val="24"/>
-          <w:lang w:val="es-CO"/>
-        </w:rPr>
-        <w:t>-----------------------</w:t>
-      </w:r>
-    </w:p>
-    <w:p>
-      <w:pPr>
-        <w:spacing w:after="120"/>
-        <w:rPr>
-          <w:rFonts w:ascii="Arial" w:hAnsi="Arial" w:cs="Arial"/>
-          <w:sz w:val="24"/>
-          <w:szCs w:val="24"/>
-          <w:lang w:val="es-CO"/>
-        </w:rPr>
-      </w:pPr>
-      <w:r>
-        <w:rPr>
-          <w:rFonts w:ascii="Arial" w:hAnsi="Arial" w:cs="Arial"/>
-          <w:sz w:val="24"/>
-          <w:szCs w:val="24"/>
-          <w:lang w:val="es-CO"/>
-        </w:rPr>
-        <w:t xml:space="preserve">Fondo nacional del Notariado: $13.800,00- - - - - - - - - - - - - - - - - - - - - -- - - - - - - - - - - - - - - - - - - - - - - - - - - - - - - - - - - - - - - - - - - - - - - - - - - - - - - - - - - - </w:t>
-      </w:r>
-      <w:r>
-        <w:rPr>
-          <w:rFonts w:ascii="Arial" w:hAnsi="Arial" w:cs="Arial"/>
-          <w:sz w:val="24"/>
-          <w:szCs w:val="24"/>
-          <w:lang w:val="es-CO"/>
-        </w:rPr>
-        <w:t>----------------------</w:t>
-      </w:r>
-    </w:p>
-    <w:p>
-      <w:pPr>
-        <w:spacing w:after="120"/>
-        <w:rPr>
-          <w:rFonts w:ascii="Arial" w:hAnsi="Arial" w:cs="Arial"/>
-          <w:sz w:val="24"/>
-          <w:szCs w:val="24"/>
-          <w:lang w:val="es-CO"/>
-        </w:rPr>
-      </w:pPr>
-      <w:r>
-        <w:rPr>
-          <w:rFonts w:ascii="Arial" w:hAnsi="Arial" w:cs="Arial"/>
-          <w:sz w:val="24"/>
-          <w:szCs w:val="24"/>
-          <w:lang w:val="es-CO"/>
-        </w:rPr>
-        <w:lastRenderedPageBreak/>
-        <w:t xml:space="preserve">De acuerdo a la Instrucción administrativa No.01-26 de fecha Junio 8 de 2001, y artículo 10 del Decreto reglamentario No.2509 de 1.985, se protocoliza copia del recibo de pago de la retención en la fuente. - - - - - - - - - - -- - - - - - - - - - - - - - - - - - - - - - - - - - - - - - - - - - - - - - - - - - - - - - - - - - - - - -  - - - - - - - - - - - - - - - - -- - - - - - - - - - - - - - - - - - - - - - - - - - - - - - - - - - - - - - - - - - - - - - - -  - - - - - - - - - - - - - - - - -- - - - - - - - Retención en la fuente (Ley 55/85) – $60.000,00- - - - - - - - - - - - - - - - - - - - - - - - - - - </w:t>
-      </w:r>
-    </w:p>
-    <w:p>
-      <w:pPr>
-        <w:spacing w:after="120"/>
-        <w:rPr>
-          <w:rFonts w:ascii="Arial" w:hAnsi="Arial" w:cs="Arial"/>
-          <w:sz w:val="24"/>
-          <w:szCs w:val="24"/>
-          <w:lang w:val="es-CO"/>
-        </w:rPr>
-      </w:pPr>
-      <w:r>
-        <w:rPr>
-          <w:rFonts w:ascii="Arial" w:hAnsi="Arial" w:cs="Arial"/>
-          <w:sz w:val="24"/>
-          <w:szCs w:val="24"/>
-          <w:lang w:val="es-CO"/>
-        </w:rPr>
-        <w:t xml:space="preserve">A todo lo anterior los comparecientes dieron su asentimiento y en prueba de ello lo firman en ésta Oficina, junto con la Suscrita Notaria, quien de ésta forma lo autoriza. - </w:t>
-      </w:r>
-    </w:p>
-    <w:p>
-      <w:pPr>
-        <w:spacing w:after="120"/>
-        <w:rPr>
-          <w:rFonts w:ascii="Arial" w:hAnsi="Arial" w:cs="Arial"/>
-          <w:sz w:val="24"/>
-          <w:szCs w:val="24"/>
-          <w:lang w:val="es-CO"/>
-        </w:rPr>
-      </w:pPr>
-      <w:r>
-        <w:rPr>
-          <w:rFonts w:ascii="Arial" w:hAnsi="Arial" w:cs="Arial"/>
-          <w:sz w:val="24"/>
-          <w:szCs w:val="24"/>
-          <w:lang w:val="es-CO"/>
-        </w:rPr>
-        <w:t xml:space="preserve">Lo escrito en tipo de letra diferente SI VALE. - - - - - - - - - - - - - - - - - - - - - - - - - - - - - - - - - - - - - - - - - - - - - - - - - - - - - - - - - - - - - - - - - - - - - - - - - - - - - - - - - - - - - - - - - - - - - - - - - - - - - - - - - - - - - - - - - - - - - - - - - - - - - - - - - - - - - - - - - - - - - - - - - - - - - - - - - - - - - - - - - - - - - - - - - - - - - - - - - - - -  - - - - - - - - - - - - - - - - -- - - - - - - - - - - - - - - - - - - - - - - - - - - - - - - - - - - - - - - - - - - - - - - -  - - - - - - - - - - - - - - - - -- - - - - - - - - - - - - - - </w:t>
-      </w:r>
-    </w:p>
-    <w:p>
-      <w:pPr>
-        <w:spacing w:after="120"/>
+        <w:jc w:val="both"/>
         <w:rPr>
           <w:rFonts w:ascii="Arial" w:hAnsi="Arial" w:cs="Arial"/>
           <w:sz w:val="24"/>
@@ -2330,6 +2268,7 @@
     <w:p>
       <w:pPr>
         <w:spacing w:after="120"/>
+        <w:jc w:val="both"/>
         <w:rPr>
           <w:rFonts w:ascii="Arial" w:hAnsi="Arial" w:cs="Arial"/>
           <w:sz w:val="24"/>
@@ -2341,6 +2280,7 @@
     <w:p>
       <w:pPr>
         <w:spacing w:after="120"/>
+        <w:jc w:val="both"/>
         <w:rPr>
           <w:rFonts w:ascii="Arial" w:hAnsi="Arial" w:cs="Arial"/>
           <w:sz w:val="24"/>
@@ -2352,6 +2292,7 @@
     <w:p>
       <w:pPr>
         <w:spacing w:after="120"/>
+        <w:jc w:val="both"/>
         <w:rPr>
           <w:rFonts w:ascii="Arial" w:hAnsi="Arial" w:cs="Arial"/>
           <w:sz w:val="24"/>
@@ -2363,6 +2304,7 @@
     <w:p>
       <w:pPr>
         <w:spacing w:after="120"/>
+        <w:jc w:val="both"/>
         <w:rPr>
           <w:rFonts w:ascii="Arial" w:hAnsi="Arial" w:cs="Arial"/>
           <w:sz w:val="24"/>
@@ -2374,6 +2316,7 @@
     <w:p>
       <w:pPr>
         <w:spacing w:after="120"/>
+        <w:jc w:val="both"/>
         <w:rPr>
           <w:rFonts w:ascii="Arial" w:hAnsi="Arial" w:cs="Arial"/>
           <w:sz w:val="24"/>
@@ -2385,6 +2328,7 @@
     <w:p>
       <w:pPr>
         <w:spacing w:after="120"/>
+        <w:jc w:val="both"/>
         <w:rPr>
           <w:rFonts w:ascii="Arial" w:hAnsi="Arial" w:cs="Arial"/>
           <w:sz w:val="24"/>
@@ -2396,6 +2340,7 @@
     <w:p>
       <w:pPr>
         <w:spacing w:after="120"/>
+        <w:jc w:val="both"/>
         <w:rPr>
           <w:rFonts w:ascii="Arial" w:hAnsi="Arial" w:cs="Arial"/>
           <w:sz w:val="24"/>
@@ -2407,6 +2352,7 @@
     <w:p>
       <w:pPr>
         <w:spacing w:after="120"/>
+        <w:jc w:val="both"/>
         <w:rPr>
           <w:rFonts w:ascii="Arial" w:hAnsi="Arial" w:cs="Arial"/>
           <w:sz w:val="24"/>
@@ -2418,6 +2364,7 @@
     <w:p>
       <w:pPr>
         <w:spacing w:after="120"/>
+        <w:jc w:val="both"/>
         <w:rPr>
           <w:rFonts w:ascii="Arial" w:hAnsi="Arial" w:cs="Arial"/>
           <w:sz w:val="24"/>
@@ -2425,67 +2372,14 @@
           <w:lang w:val="es-CO"/>
         </w:rPr>
       </w:pPr>
-    </w:p>
-    <w:p>
-      <w:pPr>
-        <w:spacing w:after="120"/>
+      <w:r>
         <w:rPr>
           <w:rFonts w:ascii="Arial" w:hAnsi="Arial" w:cs="Arial"/>
           <w:sz w:val="24"/>
           <w:szCs w:val="24"/>
           <w:lang w:val="es-CO"/>
         </w:rPr>
-      </w:pPr>
-    </w:p>
-    <w:p>
-      <w:pPr>
-        <w:spacing w:after="120"/>
-        <w:rPr>
-          <w:rFonts w:ascii="Arial" w:hAnsi="Arial" w:cs="Arial"/>
-          <w:sz w:val="24"/>
-          <w:szCs w:val="24"/>
-          <w:lang w:val="es-CO"/>
-        </w:rPr>
-      </w:pPr>
-    </w:p>
-    <w:p>
-      <w:pPr>
-        <w:spacing w:after="120"/>
-        <w:rPr>
-          <w:rFonts w:ascii="Arial" w:hAnsi="Arial" w:cs="Arial"/>
-          <w:sz w:val="24"/>
-          <w:szCs w:val="24"/>
-          <w:lang w:val="es-CO"/>
-        </w:rPr>
-      </w:pPr>
-      <w:r>
-        <w:rPr>
-          <w:rFonts w:ascii="Arial" w:hAnsi="Arial" w:cs="Arial"/>
-          <w:sz w:val="24"/>
-          <w:szCs w:val="24"/>
-          <w:lang w:val="es-CO"/>
-        </w:rPr>
-        <w:t>{“</w:t>
-      </w:r>
-      <w:proofErr w:type="spellStart"/>
-      <w:r>
-        <w:rPr>
-          <w:rFonts w:ascii="Arial" w:hAnsi="Arial" w:cs="Arial"/>
-          <w:sz w:val="24"/>
-          <w:szCs w:val="24"/>
-          <w:lang w:val="es-CO"/>
-        </w:rPr>
-        <w:t>fichasPartes</w:t>
-      </w:r>
-      <w:proofErr w:type="spellEnd"/>
-      <w:r>
-        <w:rPr>
-          <w:rFonts w:ascii="Arial" w:hAnsi="Arial" w:cs="Arial"/>
-          <w:sz w:val="24"/>
-          <w:szCs w:val="24"/>
-          <w:lang w:val="es-CO"/>
-        </w:rPr>
-        <w:t>”}</w:t>
+        <w:t>{“fichasPartes”}</w:t>
       </w:r>
     </w:p>
     <w:sectPr>
@@ -14131,6 +14025,24 @@
       </w:tcPr>
     </w:tblStylePr>
   </w:style>
+  <w:style w:type="paragraph" w:customStyle="1" w:styleId="Standarduser">
+    <w:name w:val="Standard (user)"/>
+    <w:rsid w:val="00B55903"/>
+    <w:pPr>
+      <w:widowControl w:val="0"/>
+      <w:suppressAutoHyphens/>
+      <w:autoSpaceDN w:val="0"/>
+      <w:spacing w:after="0" w:line="240" w:lineRule="auto"/>
+      <w:textAlignment w:val="baseline"/>
+    </w:pPr>
+    <w:rPr>
+      <w:rFonts w:ascii="Thorndale, 'Times New Roman'" w:eastAsia="Andale Sans UI" w:hAnsi="Thorndale, 'Times New Roman'" w:cs="Tahoma"/>
+      <w:kern w:val="3"/>
+      <w:sz w:val="24"/>
+      <w:szCs w:val="24"/>
+      <w:lang w:eastAsia="es-CO"/>
+    </w:rPr>
+  </w:style>
 </w:styles>
 </file>
 

</xml_diff>